<commit_message>
Ajout d'un compte Admin dans ma Base de donnée avec la possibilité de pouvoir cliqué sur un onglet qui est visible "listes des utilisateurs" uniquement quand on à un rôle ADMIN. Egalement la création de la page "listes des utilisateurs". qui affiche le pseudo , email des utilisateurs.
</commit_message>
<xml_diff>
--- a/rapport d'Examen.docx
+++ b/rapport d'Examen.docx
@@ -26,6 +26,7 @@
           <w:szCs w:val="28"/>
         </w:rPr>
       </w:pPr>
+      <w:proofErr w:type="spellStart"/>
       <w:r>
         <w:rPr>
           <w:sz w:val="28"/>
@@ -33,6 +34,7 @@
         </w:rPr>
         <w:t>Aeroclub</w:t>
       </w:r>
+      <w:proofErr w:type="spellEnd"/>
     </w:p>
     <w:p>
       <w:pPr>
@@ -284,8 +286,13 @@
         </w:numPr>
       </w:pPr>
       <w:r>
-        <w:t>Projet de formation : AeroClubBlog</w:t>
-      </w:r>
+        <w:t xml:space="preserve">Projet de formation : </w:t>
+      </w:r>
+      <w:proofErr w:type="spellStart"/>
+      <w:r>
+        <w:t>AeroClubBlog</w:t>
+      </w:r>
+      <w:proofErr w:type="spellEnd"/>
     </w:p>
     <w:p>
       <w:pPr>
@@ -355,8 +362,13 @@
           <w:numId w:val="4"/>
         </w:numPr>
       </w:pPr>
-      <w:r>
-        <w:t>Front-End : de la maquette jusqu’au projet</w:t>
+      <w:proofErr w:type="spellStart"/>
+      <w:r>
+        <w:t>Front-End</w:t>
+      </w:r>
+      <w:proofErr w:type="spellEnd"/>
+      <w:r>
+        <w:t> : de la maquette jusqu’au projet</w:t>
       </w:r>
     </w:p>
     <w:p>
@@ -482,7 +494,15 @@
         </w:numPr>
       </w:pPr>
       <w:r>
-        <w:t>Pied de page (Footer)</w:t>
+        <w:t>Pied de page (</w:t>
+      </w:r>
+      <w:proofErr w:type="spellStart"/>
+      <w:r>
+        <w:t>Footer</w:t>
+      </w:r>
+      <w:proofErr w:type="spellEnd"/>
+      <w:r>
+        <w:t>)</w:t>
       </w:r>
     </w:p>
     <w:p>
@@ -506,8 +526,13 @@
         </w:numPr>
       </w:pPr>
       <w:r>
-        <w:t>Listes des Categories</w:t>
-      </w:r>
+        <w:t xml:space="preserve">Listes des </w:t>
+      </w:r>
+      <w:proofErr w:type="spellStart"/>
+      <w:r>
+        <w:t>Categories</w:t>
+      </w:r>
+      <w:proofErr w:type="spellEnd"/>
     </w:p>
     <w:p>
       <w:pPr>
@@ -530,8 +555,13 @@
         </w:numPr>
       </w:pPr>
       <w:r>
-        <w:t>Listes des Posts</w:t>
-      </w:r>
+        <w:t xml:space="preserve">Listes des </w:t>
+      </w:r>
+      <w:proofErr w:type="spellStart"/>
+      <w:r>
+        <w:t>Posts</w:t>
+      </w:r>
+      <w:proofErr w:type="spellEnd"/>
     </w:p>
     <w:p>
       <w:pPr>
@@ -779,8 +809,13 @@
         </w:numPr>
       </w:pPr>
       <w:r>
-        <w:t>Partie Back-End</w:t>
-      </w:r>
+        <w:t xml:space="preserve">Partie </w:t>
+      </w:r>
+      <w:proofErr w:type="spellStart"/>
+      <w:r>
+        <w:t>Back-End</w:t>
+      </w:r>
+      <w:proofErr w:type="spellEnd"/>
     </w:p>
     <w:p>
       <w:pPr>
@@ -836,7 +871,36 @@
         <w:pStyle w:val="Paragraphedeliste"/>
         <w:numPr>
           <w:ilvl w:val="0"/>
-          <w:numId w:val="57"/>
+          <w:numId w:val="58"/>
+        </w:numPr>
+      </w:pPr>
+      <w:r>
+        <w:t>Mot de Passe et le Regex</w:t>
+      </w:r>
+    </w:p>
+    <w:p>
+      <w:pPr>
+        <w:pStyle w:val="Paragraphedeliste"/>
+        <w:numPr>
+          <w:ilvl w:val="0"/>
+          <w:numId w:val="58"/>
+        </w:numPr>
+      </w:pPr>
+      <w:r>
+        <w:t xml:space="preserve"> Utilisation de rôles utilisateurs</w:t>
+      </w:r>
+    </w:p>
+    <w:p>
+      <w:pPr>
+        <w:ind w:left="720"/>
+      </w:pPr>
+    </w:p>
+    <w:p>
+      <w:pPr>
+        <w:pStyle w:val="Paragraphedeliste"/>
+        <w:numPr>
+          <w:ilvl w:val="0"/>
+          <w:numId w:val="58"/>
         </w:numPr>
       </w:pPr>
       <w:r>
@@ -1095,6 +1159,7 @@
         </w:numPr>
       </w:pPr>
       <w:r>
+        <w:lastRenderedPageBreak/>
         <w:t>Template</w:t>
       </w:r>
     </w:p>
@@ -1118,9 +1183,11 @@
           <w:numId w:val="12"/>
         </w:numPr>
       </w:pPr>
+      <w:proofErr w:type="gramStart"/>
       <w:r>
         <w:t>public</w:t>
       </w:r>
+      <w:proofErr w:type="gramEnd"/>
     </w:p>
     <w:p>
       <w:pPr>
@@ -1142,10 +1209,27 @@
           <w:numId w:val="8"/>
         </w:numPr>
       </w:pPr>
-      <w:r>
-        <w:lastRenderedPageBreak/>
-        <w:t>FormType Symfony et affichage dans un template Twig</w:t>
-      </w:r>
+      <w:proofErr w:type="spellStart"/>
+      <w:r>
+        <w:t>FormType</w:t>
+      </w:r>
+      <w:proofErr w:type="spellEnd"/>
+      <w:r>
+        <w:t xml:space="preserve"> Symfony et affichage dans un </w:t>
+      </w:r>
+      <w:proofErr w:type="spellStart"/>
+      <w:r>
+        <w:t>template</w:t>
+      </w:r>
+      <w:proofErr w:type="spellEnd"/>
+      <w:r>
+        <w:t xml:space="preserve"> </w:t>
+      </w:r>
+      <w:proofErr w:type="spellStart"/>
+      <w:r>
+        <w:t>Twig</w:t>
+      </w:r>
+      <w:proofErr w:type="spellEnd"/>
     </w:p>
     <w:p>
       <w:pPr>
@@ -1529,6 +1613,7 @@
           <w:szCs w:val="28"/>
           <w:shd w:val="clear" w:color="auto" w:fill="FFFFFF"/>
         </w:rPr>
+        <w:lastRenderedPageBreak/>
         <w:t xml:space="preserve"> J’ai commencé mon apprentissage en autodidacte à l'aide d'Internet et de documentations que je pouvais acquérir en ma possession</w:t>
       </w:r>
       <w:r>
@@ -1562,7 +1647,6 @@
           <w:szCs w:val="28"/>
           <w:shd w:val="clear" w:color="auto" w:fill="FFFFFF"/>
         </w:rPr>
-        <w:lastRenderedPageBreak/>
         <w:t>À la suite de</w:t>
       </w:r>
       <w:r>
@@ -1573,8 +1657,9 @@
           <w:szCs w:val="28"/>
           <w:shd w:val="clear" w:color="auto" w:fill="FFFFFF"/>
         </w:rPr>
-        <w:t xml:space="preserve"> plusieurs Certifications Open</w:t>
-      </w:r>
+        <w:t xml:space="preserve"> plusieurs Certifications </w:t>
+      </w:r>
+      <w:proofErr w:type="spellStart"/>
       <w:r>
         <w:rPr>
           <w:rFonts w:ascii="Calibri" w:hAnsi="Calibri" w:cs="Calibri"/>
@@ -1583,7 +1668,7 @@
           <w:szCs w:val="28"/>
           <w:shd w:val="clear" w:color="auto" w:fill="FFFFFF"/>
         </w:rPr>
-        <w:t>C</w:t>
+        <w:t>Open</w:t>
       </w:r>
       <w:r>
         <w:rPr>
@@ -1593,7 +1678,7 @@
           <w:szCs w:val="28"/>
           <w:shd w:val="clear" w:color="auto" w:fill="FFFFFF"/>
         </w:rPr>
-        <w:t xml:space="preserve">lassroom, Cisco en Cybersécurité et </w:t>
+        <w:t>C</w:t>
       </w:r>
       <w:r>
         <w:rPr>
@@ -1603,8 +1688,9 @@
           <w:szCs w:val="28"/>
           <w:shd w:val="clear" w:color="auto" w:fill="FFFFFF"/>
         </w:rPr>
-        <w:t>ANSSI</w:t>
-      </w:r>
+        <w:t>lassroom</w:t>
+      </w:r>
+      <w:proofErr w:type="spellEnd"/>
       <w:r>
         <w:rPr>
           <w:rFonts w:ascii="Calibri" w:hAnsi="Calibri" w:cs="Calibri"/>
@@ -1613,7 +1699,7 @@
           <w:szCs w:val="28"/>
           <w:shd w:val="clear" w:color="auto" w:fill="FFFFFF"/>
         </w:rPr>
-        <w:t xml:space="preserve"> dans le domaine de la sécurité Informatique notamment, je me suis </w:t>
+        <w:t xml:space="preserve">, Cisco en Cybersécurité et </w:t>
       </w:r>
       <w:r>
         <w:rPr>
@@ -1623,7 +1709,7 @@
           <w:szCs w:val="28"/>
           <w:shd w:val="clear" w:color="auto" w:fill="FFFFFF"/>
         </w:rPr>
-        <w:t>résolu</w:t>
+        <w:t>ANSSI</w:t>
       </w:r>
       <w:r>
         <w:rPr>
@@ -1633,6 +1719,26 @@
           <w:szCs w:val="28"/>
           <w:shd w:val="clear" w:color="auto" w:fill="FFFFFF"/>
         </w:rPr>
+        <w:t xml:space="preserve"> dans le domaine de la sécurité Informatique notamment, je me suis </w:t>
+      </w:r>
+      <w:r>
+        <w:rPr>
+          <w:rFonts w:ascii="Calibri" w:hAnsi="Calibri" w:cs="Calibri"/>
+          <w:color w:val="212529"/>
+          <w:sz w:val="28"/>
+          <w:szCs w:val="28"/>
+          <w:shd w:val="clear" w:color="auto" w:fill="FFFFFF"/>
+        </w:rPr>
+        <w:t>résolu</w:t>
+      </w:r>
+      <w:r>
+        <w:rPr>
+          <w:rFonts w:ascii="Calibri" w:hAnsi="Calibri" w:cs="Calibri"/>
+          <w:color w:val="212529"/>
+          <w:sz w:val="28"/>
+          <w:szCs w:val="28"/>
+          <w:shd w:val="clear" w:color="auto" w:fill="FFFFFF"/>
+        </w:rPr>
         <w:t xml:space="preserve"> à réaliser une formation chez Elan Formation.</w:t>
       </w:r>
     </w:p>
@@ -1664,8 +1770,17 @@
           <w:sz w:val="36"/>
           <w:szCs w:val="36"/>
         </w:rPr>
-        <w:t>Projet de formation : AeroClubBlog</w:t>
-      </w:r>
+        <w:t xml:space="preserve">Projet de formation : </w:t>
+      </w:r>
+      <w:proofErr w:type="spellStart"/>
+      <w:r>
+        <w:rPr>
+          <w:sz w:val="36"/>
+          <w:szCs w:val="36"/>
+        </w:rPr>
+        <w:t>AeroClubBlog</w:t>
+      </w:r>
+      <w:proofErr w:type="spellEnd"/>
     </w:p>
     <w:p>
       <w:pPr>
@@ -1975,7 +2090,25 @@
           <w:sz w:val="28"/>
           <w:szCs w:val="28"/>
         </w:rPr>
-        <w:t>de mon projet Aeroblog :</w:t>
+        <w:t xml:space="preserve">de mon projet </w:t>
+      </w:r>
+      <w:proofErr w:type="spellStart"/>
+      <w:r>
+        <w:rPr>
+          <w:rFonts w:ascii="Calibri" w:hAnsi="Calibri" w:cs="Calibri"/>
+          <w:sz w:val="28"/>
+          <w:szCs w:val="28"/>
+        </w:rPr>
+        <w:t>Aeroblog</w:t>
+      </w:r>
+      <w:proofErr w:type="spellEnd"/>
+      <w:r>
+        <w:rPr>
+          <w:rFonts w:ascii="Calibri" w:hAnsi="Calibri" w:cs="Calibri"/>
+          <w:sz w:val="28"/>
+          <w:szCs w:val="28"/>
+        </w:rPr>
+        <w:t> :</w:t>
       </w:r>
     </w:p>
     <w:p>
@@ -2078,8 +2211,13 @@
         </w:rPr>
       </w:pPr>
       <w:r>
-        <w:t>Voir la liste des Posts</w:t>
-      </w:r>
+        <w:t xml:space="preserve">Voir la liste des </w:t>
+      </w:r>
+      <w:proofErr w:type="spellStart"/>
+      <w:r>
+        <w:t>Posts</w:t>
+      </w:r>
+      <w:proofErr w:type="spellEnd"/>
     </w:p>
     <w:p>
       <w:pPr>
@@ -2097,6 +2235,7 @@
         <w:ind w:left="720"/>
       </w:pPr>
       <w:r>
+        <w:lastRenderedPageBreak/>
         <w:t>• Pouvoir utiliser le blog dans sa totalité, une fois connecté où ce dernier pourra :</w:t>
       </w:r>
     </w:p>
@@ -2121,7 +2260,6 @@
         </w:numPr>
       </w:pPr>
       <w:r>
-        <w:lastRenderedPageBreak/>
         <w:t>Lancer un Post</w:t>
       </w:r>
     </w:p>
@@ -2134,7 +2272,15 @@
         </w:numPr>
       </w:pPr>
       <w:r>
-        <w:t>Voir la liste des Catégories qu’il a crée avec la possibilité de les modifié et</w:t>
+        <w:t xml:space="preserve">Voir la liste des Catégories qu’il a </w:t>
+      </w:r>
+      <w:proofErr w:type="spellStart"/>
+      <w:r>
+        <w:t>crée</w:t>
+      </w:r>
+      <w:proofErr w:type="spellEnd"/>
+      <w:r>
+        <w:t xml:space="preserve"> avec la possibilité de les modifié et</w:t>
       </w:r>
       <w:r>
         <w:t xml:space="preserve"> ou</w:t>
@@ -2196,6 +2342,16 @@
     <w:p/>
     <w:p/>
     <w:p/>
+    <w:p/>
+    <w:p/>
+    <w:p/>
+    <w:p/>
+    <w:p/>
+    <w:p/>
+    <w:p/>
+    <w:p/>
+    <w:p/>
+    <w:p/>
     <w:p>
       <w:pPr>
         <w:pStyle w:val="Paragraphedeliste"/>
@@ -2213,6 +2369,7 @@
           <w:sz w:val="40"/>
           <w:szCs w:val="40"/>
         </w:rPr>
+        <w:lastRenderedPageBreak/>
         <w:t>Compétences couvertes par le projet</w:t>
       </w:r>
     </w:p>
@@ -2229,7 +2386,6 @@
           <w:sz w:val="40"/>
           <w:szCs w:val="40"/>
         </w:rPr>
-        <w:lastRenderedPageBreak/>
         <w:drawing>
           <wp:inline distT="0" distB="0" distL="0" distR="0" wp14:anchorId="71BDAD5B" wp14:editId="3DA82DBF">
             <wp:extent cx="5760720" cy="3780790"/>
@@ -2280,7 +2436,23 @@
         </w:rPr>
       </w:pPr>
       <w:r>
-        <w:t>Le tableau ci-dessus est tiré du REAC (Référentiel Emploi Activités Compétences) du titre Développeur Web et Web mobile et montre les compétences que j’ai acquises et développées au cours de ma formation chez ELAN ainsi qu’au cours de la réalisation de mon projet. C’est un titre full Stack, j’ai donc travaillé pour réaliser le côté front-end et le côté back-end de mon projet.</w:t>
+        <w:t xml:space="preserve">Le tableau ci-dessus est tiré du REAC (Référentiel Emploi Activités Compétences) du titre Développeur Web et Web mobile et montre les compétences que j’ai acquises et développées au cours de ma formation chez ELAN ainsi qu’au cours de la réalisation de mon projet. C’est un titre full Stack, j’ai donc travaillé pour réaliser le côté </w:t>
+      </w:r>
+      <w:proofErr w:type="spellStart"/>
+      <w:r>
+        <w:t>front-end</w:t>
+      </w:r>
+      <w:proofErr w:type="spellEnd"/>
+      <w:r>
+        <w:t xml:space="preserve"> et le côté </w:t>
+      </w:r>
+      <w:proofErr w:type="spellStart"/>
+      <w:r>
+        <w:t>back-end</w:t>
+      </w:r>
+      <w:proofErr w:type="spellEnd"/>
+      <w:r>
+        <w:t xml:space="preserve"> de mon projet.</w:t>
       </w:r>
     </w:p>
     <w:p>
@@ -2291,7 +2463,15 @@
     <w:p/>
     <w:p>
       <w:r>
-        <w:t xml:space="preserve">La partie front-end est la partie visible à l’utilisateur de mon application. Pour la réaliser, j’ai mis en application ces compétences : </w:t>
+        <w:t xml:space="preserve">La partie </w:t>
+      </w:r>
+      <w:proofErr w:type="spellStart"/>
+      <w:r>
+        <w:t>front-end</w:t>
+      </w:r>
+      <w:proofErr w:type="spellEnd"/>
+      <w:r>
+        <w:t xml:space="preserve"> est la partie visible à l’utilisateur de mon application. Pour la réaliser, j’ai mis en application ces compétences : </w:t>
       </w:r>
     </w:p>
     <w:p>
@@ -2347,7 +2527,16 @@
     </w:p>
     <w:p>
       <w:r>
-        <w:t>La partie back-end est la partie invisible à l’utilisateur de mon application. Pour la réaliser, ce sont ces compétences qui sont concernées :</w:t>
+        <w:lastRenderedPageBreak/>
+        <w:t xml:space="preserve">La partie </w:t>
+      </w:r>
+      <w:proofErr w:type="spellStart"/>
+      <w:r>
+        <w:t>back-end</w:t>
+      </w:r>
+      <w:proofErr w:type="spellEnd"/>
+      <w:r>
+        <w:t xml:space="preserve"> est la partie invisible à l’utilisateur de mon application. Pour la réaliser, ce sont ces compétences qui sont concernées :</w:t>
       </w:r>
     </w:p>
     <w:p>
@@ -2355,7 +2544,6 @@
         <w:rPr>
           <w:rFonts w:ascii="Segoe UI Symbol" w:hAnsi="Segoe UI Symbol" w:cs="Segoe UI Symbol"/>
         </w:rPr>
-        <w:lastRenderedPageBreak/>
         <w:t>➢</w:t>
       </w:r>
       <w:r>
@@ -2370,7 +2558,15 @@
         <w:t>➢</w:t>
       </w:r>
       <w:r>
-        <w:t xml:space="preserve"> Développer des composants d’accès aux données SQL et NoSQL . </w:t>
+        <w:t xml:space="preserve"> Développer des composants d’accès aux données SQL et </w:t>
+      </w:r>
+      <w:proofErr w:type="gramStart"/>
+      <w:r>
+        <w:t>NoSQL .</w:t>
+      </w:r>
+      <w:proofErr w:type="gramEnd"/>
+      <w:r>
+        <w:t xml:space="preserve"> </w:t>
       </w:r>
     </w:p>
     <w:p>
@@ -2561,6 +2757,7 @@
         </w:rPr>
       </w:pPr>
       <w:r>
+        <w:lastRenderedPageBreak/>
         <w:t xml:space="preserve">  </w:t>
       </w:r>
       <w:r>
@@ -2578,11 +2775,18 @@
     </w:p>
     <w:p>
       <w:r>
-        <w:lastRenderedPageBreak/>
         <w:t xml:space="preserve">▪ </w:t>
       </w:r>
       <w:r>
-        <w:t xml:space="preserve">HTML (HyperText Markup Langage) : pour tous les templates. HTML constitue le squelette de mes pages et permet d’interagir avec des langages de programmation. </w:t>
+        <w:t xml:space="preserve">HTML (HyperText Markup Langage) : pour tous les </w:t>
+      </w:r>
+      <w:proofErr w:type="spellStart"/>
+      <w:r>
+        <w:t>templates</w:t>
+      </w:r>
+      <w:proofErr w:type="spellEnd"/>
+      <w:r>
+        <w:t xml:space="preserve">. HTML constitue le squelette de mes pages et permet d’interagir avec des langages de programmation. </w:t>
       </w:r>
     </w:p>
     <w:p>
@@ -2598,7 +2802,23 @@
     </w:p>
     <w:p>
       <w:r>
-        <w:t xml:space="preserve">▪ PHP (HyperText Preprocessor) : génération de données dynamiques. Partie back-end de l’application, </w:t>
+        <w:t xml:space="preserve">▪ PHP (HyperText </w:t>
+      </w:r>
+      <w:proofErr w:type="spellStart"/>
+      <w:r>
+        <w:t>Preprocessor</w:t>
+      </w:r>
+      <w:proofErr w:type="spellEnd"/>
+      <w:r>
+        <w:t xml:space="preserve">) : génération de données dynamiques. Partie </w:t>
+      </w:r>
+      <w:proofErr w:type="spellStart"/>
+      <w:r>
+        <w:t>back-end</w:t>
+      </w:r>
+      <w:proofErr w:type="spellEnd"/>
+      <w:r>
+        <w:t xml:space="preserve"> de l’application, </w:t>
       </w:r>
       <w:r>
         <w:t>non visible</w:t>
@@ -2609,12 +2829,44 @@
     </w:p>
     <w:p>
       <w:r>
-        <w:t>▪ CSS (Cascading Style Sheets) : apparence et habillage des pages web.</w:t>
-      </w:r>
-    </w:p>
-    <w:p>
-      <w:r>
-        <w:t xml:space="preserve"> ▪ SQL (Structured Query Language – Langage de requêtes structurées) : communication avec la base de données. </w:t>
+        <w:t>▪ CSS (</w:t>
+      </w:r>
+      <w:proofErr w:type="spellStart"/>
+      <w:r>
+        <w:t>Cascading</w:t>
+      </w:r>
+      <w:proofErr w:type="spellEnd"/>
+      <w:r>
+        <w:t xml:space="preserve"> Style Sheets) : apparence et habillage des pages web.</w:t>
+      </w:r>
+    </w:p>
+    <w:p>
+      <w:r>
+        <w:t xml:space="preserve"> ▪ SQL (</w:t>
+      </w:r>
+      <w:proofErr w:type="spellStart"/>
+      <w:r>
+        <w:t>Structured</w:t>
+      </w:r>
+      <w:proofErr w:type="spellEnd"/>
+      <w:r>
+        <w:t xml:space="preserve"> </w:t>
+      </w:r>
+      <w:proofErr w:type="spellStart"/>
+      <w:r>
+        <w:t>Query</w:t>
+      </w:r>
+      <w:proofErr w:type="spellEnd"/>
+      <w:r>
+        <w:t xml:space="preserve"> </w:t>
+      </w:r>
+      <w:proofErr w:type="spellStart"/>
+      <w:r>
+        <w:t>Language</w:t>
+      </w:r>
+      <w:proofErr w:type="spellEnd"/>
+      <w:r>
+        <w:t xml:space="preserve"> – Langage de requêtes structurées) : communication avec la base de données. </w:t>
       </w:r>
     </w:p>
     <w:p>
@@ -2637,13 +2889,29 @@
         <w:t>Symfony</w:t>
       </w:r>
       <w:r>
-        <w:t xml:space="preserve"> : permet de mieux structurer son projet puisqu’il nous donne un cadre de travail précis qui suit le design pattern Modèle-Vue-Présentation. Permet d’avoir une séparation de la logique métier. Le framework propose aussi une </w:t>
+        <w:t xml:space="preserve"> : permet de mieux structurer son projet puisqu’il nous donne un cadre de travail précis qui suit le design pattern Modèle-Vue-Présentation. Permet d’avoir une séparation de la logique métier. Le </w:t>
+      </w:r>
+      <w:proofErr w:type="spellStart"/>
+      <w:r>
+        <w:t>framework</w:t>
+      </w:r>
+      <w:proofErr w:type="spellEnd"/>
+      <w:r>
+        <w:t xml:space="preserve"> propose aussi une </w:t>
       </w:r>
       <w:r>
         <w:t xml:space="preserve">grande quantité </w:t>
       </w:r>
       <w:r>
-        <w:t xml:space="preserve">d’atouts pour pouvoir sécuriser correctement son application. Symfony permet d’accélérer sa productivité via des fonctions natives du framework. </w:t>
+        <w:t xml:space="preserve">d’atouts pour pouvoir sécuriser correctement son application. Symfony permet d’accélérer sa productivité via des fonctions natives du </w:t>
+      </w:r>
+      <w:proofErr w:type="spellStart"/>
+      <w:r>
+        <w:t>framework</w:t>
+      </w:r>
+      <w:proofErr w:type="spellEnd"/>
+      <w:r>
+        <w:t xml:space="preserve">. </w:t>
       </w:r>
     </w:p>
     <w:p>
@@ -2653,12 +2921,52 @@
     </w:p>
     <w:p>
       <w:r>
-        <w:t xml:space="preserve">▪ Doctrine, un ORM (Object-Relational Mapping) qui permet de travailler avec des objets plutôt qu’avec des tableaux associatifs. </w:t>
-      </w:r>
-    </w:p>
-    <w:p>
-      <w:r>
-        <w:t xml:space="preserve">▪ Twig : moteur de template qui permet d’écrire du code contenu dans les templates. Twig propose aussi </w:t>
+        <w:t>▪ Doctrine, un ORM (Object-</w:t>
+      </w:r>
+      <w:proofErr w:type="spellStart"/>
+      <w:r>
+        <w:t>Relational</w:t>
+      </w:r>
+      <w:proofErr w:type="spellEnd"/>
+      <w:r>
+        <w:t xml:space="preserve"> Mapping) qui permet de travailler avec des objets plutôt qu’avec des tableaux associatifs. </w:t>
+      </w:r>
+    </w:p>
+    <w:p>
+      <w:r>
+        <w:t xml:space="preserve">▪ </w:t>
+      </w:r>
+      <w:proofErr w:type="spellStart"/>
+      <w:r>
+        <w:t>Twig</w:t>
+      </w:r>
+      <w:proofErr w:type="spellEnd"/>
+      <w:r>
+        <w:t xml:space="preserve"> : moteur de </w:t>
+      </w:r>
+      <w:proofErr w:type="spellStart"/>
+      <w:r>
+        <w:t>template</w:t>
+      </w:r>
+      <w:proofErr w:type="spellEnd"/>
+      <w:r>
+        <w:t xml:space="preserve"> qui permet d’écrire du code contenu dans les </w:t>
+      </w:r>
+      <w:proofErr w:type="spellStart"/>
+      <w:r>
+        <w:t>templates</w:t>
+      </w:r>
+      <w:proofErr w:type="spellEnd"/>
+      <w:r>
+        <w:t xml:space="preserve">. </w:t>
+      </w:r>
+      <w:proofErr w:type="spellStart"/>
+      <w:r>
+        <w:t>Twig</w:t>
+      </w:r>
+      <w:proofErr w:type="spellEnd"/>
+      <w:r>
+        <w:t xml:space="preserve"> propose aussi </w:t>
       </w:r>
       <w:r>
         <w:t xml:space="preserve">beaucoup </w:t>
@@ -2707,6 +3015,7 @@
       <w:r>
         <w:t xml:space="preserve">• Outil de maquettage : </w:t>
       </w:r>
+      <w:proofErr w:type="spellStart"/>
       <w:r>
         <w:rPr>
           <w:b/>
@@ -2714,6 +3023,7 @@
         </w:rPr>
         <w:t>Figma</w:t>
       </w:r>
+      <w:proofErr w:type="spellEnd"/>
       <w:r>
         <w:t xml:space="preserve"> </w:t>
       </w:r>
@@ -2779,7 +3089,16 @@
         </w:rPr>
       </w:pPr>
       <w:r>
-        <w:t xml:space="preserve">• Wampserver </w:t>
+        <w:lastRenderedPageBreak/>
+        <w:t xml:space="preserve">• </w:t>
+      </w:r>
+      <w:proofErr w:type="spellStart"/>
+      <w:r>
+        <w:t>Wampserver</w:t>
+      </w:r>
+      <w:proofErr w:type="spellEnd"/>
+      <w:r>
+        <w:t xml:space="preserve"> </w:t>
       </w:r>
       <w:r>
         <w:rPr>
@@ -2798,7 +3117,6 @@
           <w:rFonts w:cs="Arial"/>
           <w:shd w:val="clear" w:color="auto" w:fill="FFFFFF"/>
         </w:rPr>
-        <w:lastRenderedPageBreak/>
         <w:t xml:space="preserve">C’est un environnement permettant </w:t>
       </w:r>
       <w:r>
@@ -2906,6 +3224,7 @@
         </w:rPr>
         <w:t xml:space="preserve">Également je vais devoir installer </w:t>
       </w:r>
+      <w:proofErr w:type="spellStart"/>
       <w:r>
         <w:rPr>
           <w:rFonts w:cs="Calibri"/>
@@ -2914,6 +3233,7 @@
         </w:rPr>
         <w:t>Wampserver</w:t>
       </w:r>
+      <w:proofErr w:type="spellEnd"/>
       <w:r>
         <w:rPr>
           <w:rFonts w:cs="Calibri"/>
@@ -3073,7 +3393,25 @@
           <w:color w:val="auto"/>
           <w:u w:val="none"/>
         </w:rPr>
-        <w:t xml:space="preserve">permet d’installer le framework. </w:t>
+        <w:t xml:space="preserve">permet d’installer le </w:t>
+      </w:r>
+      <w:proofErr w:type="spellStart"/>
+      <w:r>
+        <w:rPr>
+          <w:rStyle w:val="Lienhypertexte"/>
+          <w:color w:val="auto"/>
+          <w:u w:val="none"/>
+        </w:rPr>
+        <w:t>framework</w:t>
+      </w:r>
+      <w:proofErr w:type="spellEnd"/>
+      <w:r>
+        <w:rPr>
+          <w:rStyle w:val="Lienhypertexte"/>
+          <w:color w:val="auto"/>
+          <w:u w:val="none"/>
+        </w:rPr>
+        <w:t xml:space="preserve">. </w:t>
       </w:r>
     </w:p>
     <w:p>
@@ -3149,34 +3487,9 @@
           <w:sz w:val="28"/>
           <w:szCs w:val="28"/>
         </w:rPr>
-        <w:t>Set-ExecutionPolicy RemoteSigned -scope CurrentUser</w:t>
-      </w:r>
-    </w:p>
-    <w:p>
-      <w:r>
-        <w:t>Une fois que scope est installé, j’ai vais pouvoir installé symfony.</w:t>
-      </w:r>
-    </w:p>
-    <w:p>
-      <w:r>
-        <w:t xml:space="preserve">Commande permettant d’installer </w:t>
-      </w:r>
-      <w:r>
-        <w:rPr>
-          <w:b/>
-          <w:bCs/>
-        </w:rPr>
-        <w:t>symfony</w:t>
-      </w:r>
-    </w:p>
-    <w:p>
-      <w:pPr>
-        <w:rPr>
-          <w:rStyle w:val="ui-provider"/>
-          <w:sz w:val="28"/>
-          <w:szCs w:val="28"/>
-        </w:rPr>
-      </w:pPr>
+        <w:t>Set-</w:t>
+      </w:r>
+      <w:proofErr w:type="spellStart"/>
       <w:r>
         <w:rPr>
           <w:i/>
@@ -3184,8 +3497,9 @@
           <w:sz w:val="28"/>
           <w:szCs w:val="28"/>
         </w:rPr>
-        <w:t>scoop</w:t>
-      </w:r>
+        <w:t>ExecutionPolicy</w:t>
+      </w:r>
+      <w:proofErr w:type="spellEnd"/>
       <w:r>
         <w:rPr>
           <w:i/>
@@ -3193,7 +3507,142 @@
           <w:sz w:val="28"/>
           <w:szCs w:val="28"/>
         </w:rPr>
-        <w:t xml:space="preserve"> install symfony-cli</w:t>
+        <w:t xml:space="preserve"> </w:t>
+      </w:r>
+      <w:proofErr w:type="spellStart"/>
+      <w:r>
+        <w:rPr>
+          <w:i/>
+          <w:iCs/>
+          <w:sz w:val="28"/>
+          <w:szCs w:val="28"/>
+        </w:rPr>
+        <w:t>RemoteSigned</w:t>
+      </w:r>
+      <w:proofErr w:type="spellEnd"/>
+      <w:r>
+        <w:rPr>
+          <w:i/>
+          <w:iCs/>
+          <w:sz w:val="28"/>
+          <w:szCs w:val="28"/>
+        </w:rPr>
+        <w:t xml:space="preserve"> -scope </w:t>
+      </w:r>
+      <w:proofErr w:type="spellStart"/>
+      <w:r>
+        <w:rPr>
+          <w:i/>
+          <w:iCs/>
+          <w:sz w:val="28"/>
+          <w:szCs w:val="28"/>
+        </w:rPr>
+        <w:t>CurrentUser</w:t>
+      </w:r>
+      <w:proofErr w:type="spellEnd"/>
+    </w:p>
+    <w:p>
+      <w:r>
+        <w:t xml:space="preserve">Une fois que scope est installé, j’ai </w:t>
+      </w:r>
+      <w:proofErr w:type="gramStart"/>
+      <w:r>
+        <w:t>vais</w:t>
+      </w:r>
+      <w:proofErr w:type="gramEnd"/>
+      <w:r>
+        <w:t xml:space="preserve"> pouvoir installé </w:t>
+      </w:r>
+      <w:proofErr w:type="spellStart"/>
+      <w:r>
+        <w:t>symfony</w:t>
+      </w:r>
+      <w:proofErr w:type="spellEnd"/>
+      <w:r>
+        <w:t>.</w:t>
+      </w:r>
+    </w:p>
+    <w:p>
+      <w:r>
+        <w:t xml:space="preserve">Commande permettant d’installer </w:t>
+      </w:r>
+      <w:proofErr w:type="spellStart"/>
+      <w:r>
+        <w:rPr>
+          <w:b/>
+          <w:bCs/>
+        </w:rPr>
+        <w:t>symfony</w:t>
+      </w:r>
+      <w:proofErr w:type="spellEnd"/>
+    </w:p>
+    <w:p>
+      <w:pPr>
+        <w:rPr>
+          <w:rStyle w:val="ui-provider"/>
+          <w:sz w:val="28"/>
+          <w:szCs w:val="28"/>
+        </w:rPr>
+      </w:pPr>
+      <w:proofErr w:type="gramStart"/>
+      <w:r>
+        <w:rPr>
+          <w:i/>
+          <w:iCs/>
+          <w:sz w:val="28"/>
+          <w:szCs w:val="28"/>
+        </w:rPr>
+        <w:t>scoop</w:t>
+      </w:r>
+      <w:proofErr w:type="gramEnd"/>
+      <w:r>
+        <w:rPr>
+          <w:i/>
+          <w:iCs/>
+          <w:sz w:val="28"/>
+          <w:szCs w:val="28"/>
+        </w:rPr>
+        <w:t xml:space="preserve"> </w:t>
+      </w:r>
+      <w:proofErr w:type="spellStart"/>
+      <w:r>
+        <w:rPr>
+          <w:i/>
+          <w:iCs/>
+          <w:sz w:val="28"/>
+          <w:szCs w:val="28"/>
+        </w:rPr>
+        <w:t>install</w:t>
+      </w:r>
+      <w:proofErr w:type="spellEnd"/>
+      <w:r>
+        <w:rPr>
+          <w:i/>
+          <w:iCs/>
+          <w:sz w:val="28"/>
+          <w:szCs w:val="28"/>
+        </w:rPr>
+        <w:t xml:space="preserve"> </w:t>
+      </w:r>
+      <w:proofErr w:type="spellStart"/>
+      <w:r>
+        <w:rPr>
+          <w:i/>
+          <w:iCs/>
+          <w:sz w:val="28"/>
+          <w:szCs w:val="28"/>
+        </w:rPr>
+        <w:t>symfony</w:t>
+      </w:r>
+      <w:proofErr w:type="spellEnd"/>
+      <w:r>
+        <w:rPr>
+          <w:i/>
+          <w:iCs/>
+          <w:sz w:val="28"/>
+          <w:szCs w:val="28"/>
+        </w:rPr>
+        <w:t>-cli</w:t>
       </w:r>
       <w:r>
         <w:rPr>
@@ -3231,6 +3680,7 @@
           <w:szCs w:val="32"/>
         </w:rPr>
       </w:pPr>
+      <w:proofErr w:type="gramStart"/>
       <w:r>
         <w:rPr>
           <w:i/>
@@ -3238,23 +3688,84 @@
           <w:sz w:val="32"/>
           <w:szCs w:val="32"/>
         </w:rPr>
-        <w:t>composer install</w:t>
-      </w:r>
-    </w:p>
-    <w:p>
-      <w:r>
-        <w:t xml:space="preserve">J’ai encore besoin de quelques étapes supplémentaires pour configurer mon projet, notamment l’ajout d’extensions sur VSCode qui permettent d’être plus productif comme par exemple TWIG Pack. </w:t>
-      </w:r>
-    </w:p>
-    <w:p>
-      <w:pPr>
-        <w:rPr>
-          <w:rStyle w:val="ui-provider"/>
-        </w:rPr>
-      </w:pPr>
+        <w:t>composer</w:t>
+      </w:r>
+      <w:proofErr w:type="gramEnd"/>
+      <w:r>
+        <w:rPr>
+          <w:i/>
+          <w:iCs/>
+          <w:sz w:val="32"/>
+          <w:szCs w:val="32"/>
+        </w:rPr>
+        <w:t xml:space="preserve"> </w:t>
+      </w:r>
+      <w:proofErr w:type="spellStart"/>
+      <w:r>
+        <w:rPr>
+          <w:i/>
+          <w:iCs/>
+          <w:sz w:val="32"/>
+          <w:szCs w:val="32"/>
+        </w:rPr>
+        <w:t>install</w:t>
+      </w:r>
+      <w:proofErr w:type="spellEnd"/>
+    </w:p>
+    <w:p>
       <w:r>
         <w:lastRenderedPageBreak/>
-        <w:t>- TWIG pack (par Bajdzis) : VScode ne prend pas en charge naturellement la syntaxe de Twig. Cette extension permet donc d’y voir plus clair dans son code et de colorer sa syntaxe.</w:t>
+        <w:t xml:space="preserve">J’ai encore besoin de quelques étapes supplémentaires pour configurer mon projet, notamment l’ajout d’extensions sur </w:t>
+      </w:r>
+      <w:proofErr w:type="spellStart"/>
+      <w:r>
+        <w:t>VSCode</w:t>
+      </w:r>
+      <w:proofErr w:type="spellEnd"/>
+      <w:r>
+        <w:t xml:space="preserve"> qui permettent d’être plus productif </w:t>
+      </w:r>
+      <w:proofErr w:type="gramStart"/>
+      <w:r>
+        <w:t>comme par exemple</w:t>
+      </w:r>
+      <w:proofErr w:type="gramEnd"/>
+      <w:r>
+        <w:t xml:space="preserve"> TWIG Pack. </w:t>
+      </w:r>
+    </w:p>
+    <w:p>
+      <w:pPr>
+        <w:rPr>
+          <w:rStyle w:val="ui-provider"/>
+        </w:rPr>
+      </w:pPr>
+      <w:r>
+        <w:t xml:space="preserve">- TWIG pack (par </w:t>
+      </w:r>
+      <w:proofErr w:type="spellStart"/>
+      <w:r>
+        <w:t>Bajdzis</w:t>
+      </w:r>
+      <w:proofErr w:type="spellEnd"/>
+      <w:r>
+        <w:t xml:space="preserve">) : </w:t>
+      </w:r>
+      <w:proofErr w:type="spellStart"/>
+      <w:r>
+        <w:t>VScode</w:t>
+      </w:r>
+      <w:proofErr w:type="spellEnd"/>
+      <w:r>
+        <w:t xml:space="preserve"> ne prend pas en charge naturellement la syntaxe de </w:t>
+      </w:r>
+      <w:proofErr w:type="spellStart"/>
+      <w:r>
+        <w:t>Twig</w:t>
+      </w:r>
+      <w:proofErr w:type="spellEnd"/>
+      <w:r>
+        <w:t>. Cette extension permet donc d’y voir plus clair dans son code et de colorer sa syntaxe.</w:t>
       </w:r>
     </w:p>
     <w:p>
@@ -3293,10 +3804,20 @@
     </w:p>
     <w:p>
       <w:r>
-        <w:t>Dans ce projet, j’ai utilisé une méthode assez spéciale qui consiste à faire une liste de tâche quotidiennement entre 1 à 3 tâches par jour afin d’avoir une certaine régularité.</w:t>
-      </w:r>
-      <w:r>
-        <w:t>De plus, cette méthode m’a permis de lutter contre la procrastination.</w:t>
+        <w:t xml:space="preserve">Dans ce projet, j’ai utilisé une méthode assez spéciale qui consiste à faire une liste de tâche quotidiennement entre 1 à 3 tâches par jour afin d’avoir une certaine </w:t>
+      </w:r>
+      <w:proofErr w:type="spellStart"/>
+      <w:proofErr w:type="gramStart"/>
+      <w:r>
+        <w:t>régularité.</w:t>
+      </w:r>
+      <w:r>
+        <w:t>De</w:t>
+      </w:r>
+      <w:proofErr w:type="spellEnd"/>
+      <w:proofErr w:type="gramEnd"/>
+      <w:r>
+        <w:t xml:space="preserve"> plus, cette méthode m’a permis de lutter contre la procrastination.</w:t>
       </w:r>
     </w:p>
     <w:p>
@@ -3311,12 +3832,21 @@
           <w:szCs w:val="40"/>
         </w:rPr>
       </w:pPr>
+      <w:proofErr w:type="spellStart"/>
       <w:r>
         <w:rPr>
           <w:sz w:val="40"/>
           <w:szCs w:val="40"/>
         </w:rPr>
-        <w:t>Front-End : de la maquette jusqu’au projet</w:t>
+        <w:t>Front-End</w:t>
+      </w:r>
+      <w:proofErr w:type="spellEnd"/>
+      <w:r>
+        <w:rPr>
+          <w:sz w:val="40"/>
+          <w:szCs w:val="40"/>
+        </w:rPr>
+        <w:t> : de la maquette jusqu’au projet</w:t>
       </w:r>
     </w:p>
     <w:p>
@@ -3328,6 +3858,7 @@
       <w:r>
         <w:t xml:space="preserve">La notion de </w:t>
       </w:r>
+      <w:proofErr w:type="spellStart"/>
       <w:r>
         <w:rPr>
           <w:b/>
@@ -3335,8 +3866,17 @@
         </w:rPr>
         <w:t>front-end</w:t>
       </w:r>
-      <w:r>
-        <w:t xml:space="preserve"> désigne dans une application logicielle ou web tous les éléments qui font les interfaces entre les Humains et les machines. Le maquettage est donc la première étape de la construction de la partie front-end du projet.</w:t>
+      <w:proofErr w:type="spellEnd"/>
+      <w:r>
+        <w:t xml:space="preserve"> désigne dans une application logicielle ou web tous les éléments qui font les interfaces entre les Humains et les machines. Le maquettage est donc la première étape de la construction de la partie </w:t>
+      </w:r>
+      <w:proofErr w:type="spellStart"/>
+      <w:r>
+        <w:t>front-end</w:t>
+      </w:r>
+      <w:proofErr w:type="spellEnd"/>
+      <w:r>
+        <w:t xml:space="preserve"> du projet.</w:t>
       </w:r>
     </w:p>
     <w:p>
@@ -3404,8 +3944,9 @@
           <w:sz w:val="20"/>
           <w:szCs w:val="20"/>
         </w:rPr>
-        <w:t xml:space="preserve">Expérience de l’Utilisateur) / User Interface  </w:t>
-      </w:r>
+        <w:t xml:space="preserve">Expérience de l’Utilisateur) / User </w:t>
+      </w:r>
+      <w:proofErr w:type="gramStart"/>
       <w:r>
         <w:rPr>
           <w:b/>
@@ -3413,8 +3954,18 @@
           <w:sz w:val="20"/>
           <w:szCs w:val="20"/>
         </w:rPr>
+        <w:t xml:space="preserve">Interface  </w:t>
+      </w:r>
+      <w:r>
+        <w:rPr>
+          <w:b/>
+          <w:bCs/>
+          <w:sz w:val="20"/>
+          <w:szCs w:val="20"/>
+        </w:rPr>
         <w:t>(</w:t>
       </w:r>
+      <w:proofErr w:type="gramEnd"/>
       <w:r>
         <w:rPr>
           <w:b/>
@@ -3497,7 +4048,15 @@
     </w:p>
     <w:p>
       <w:r>
-        <w:t xml:space="preserve">L’UX est un terme anglophone (User eXperience) désignant l’expérience de l’utilisateur avec l’objet de son interaction. C’est un élément important à optimiser pour permettre une navigation fluide et agréable. C’est un élément qui comprend les concepts d’ergonomie et d’accessibilité. </w:t>
+        <w:t xml:space="preserve">L’UX est un terme anglophone (User </w:t>
+      </w:r>
+      <w:proofErr w:type="spellStart"/>
+      <w:r>
+        <w:t>eXperience</w:t>
+      </w:r>
+      <w:proofErr w:type="spellEnd"/>
+      <w:r>
+        <w:t xml:space="preserve">) désignant l’expérience de l’utilisateur avec l’objet de son interaction. C’est un élément important à optimiser pour permettre une navigation fluide et agréable. C’est un élément qui comprend les concepts d’ergonomie et d’accessibilité. </w:t>
       </w:r>
     </w:p>
     <w:p>
@@ -3685,7 +4244,15 @@
         <w:t>réaliser</w:t>
       </w:r>
       <w:r>
-        <w:t xml:space="preserve"> cela je me rend sur Google Font </w:t>
+        <w:t xml:space="preserve"> cela je me </w:t>
+      </w:r>
+      <w:proofErr w:type="gramStart"/>
+      <w:r>
+        <w:t>rend</w:t>
+      </w:r>
+      <w:proofErr w:type="gramEnd"/>
+      <w:r>
+        <w:t xml:space="preserve"> sur Google Font </w:t>
       </w:r>
       <w:r>
         <w:rPr>
@@ -3847,7 +4414,7 @@
         </w:rPr>
         <w:lastRenderedPageBreak/>
         <w:drawing>
-          <wp:inline distT="0" distB="0" distL="0" distR="0" wp14:anchorId="506609CD" wp14:editId="18515041">
+          <wp:inline distT="0" distB="0" distL="0" distR="0" wp14:anchorId="506609CD" wp14:editId="7E962D3D">
             <wp:extent cx="5760720" cy="2827655"/>
             <wp:effectExtent l="0" t="0" r="0" b="0"/>
             <wp:docPr id="1157781070" name="Image 2" descr="Une image contenant texte, capture d’écran, Police, logiciel&#10;&#10;Description générée automatiquement"/>
@@ -4032,7 +4599,15 @@
         <w:ind w:left="1776"/>
       </w:pPr>
       <w:r>
-        <w:t>J’ai utilisé le site Code couleur qui m’a permis de choisir la couleur de mon choix pour les onglets et le footer (bas de page).</w:t>
+        <w:t xml:space="preserve">J’ai utilisé le site Code couleur qui m’a permis de choisir la couleur de mon choix pour les onglets et le </w:t>
+      </w:r>
+      <w:proofErr w:type="spellStart"/>
+      <w:r>
+        <w:t>footer</w:t>
+      </w:r>
+      <w:proofErr w:type="spellEnd"/>
+      <w:r>
+        <w:t xml:space="preserve"> (bas de page).</w:t>
       </w:r>
     </w:p>
     <w:p>
@@ -4259,12 +4834,19 @@
         <w:rPr>
           <w:u w:val="single"/>
         </w:rPr>
-        <w:t>Images libres de Droit avec P</w:t>
-      </w:r>
+        <w:t xml:space="preserve">Images libres de Droit avec </w:t>
+      </w:r>
+      <w:proofErr w:type="spellStart"/>
       <w:r>
         <w:rPr>
           <w:u w:val="single"/>
         </w:rPr>
+        <w:t>P</w:t>
+      </w:r>
+      <w:r>
+        <w:rPr>
+          <w:u w:val="single"/>
+        </w:rPr>
         <w:t>e</w:t>
       </w:r>
       <w:r>
@@ -4273,13 +4855,19 @@
         </w:rPr>
         <w:t>xels</w:t>
       </w:r>
+      <w:proofErr w:type="spellEnd"/>
     </w:p>
     <w:p>
       <w:pPr>
         <w:ind w:left="1416"/>
       </w:pPr>
-      <w:r>
-        <w:t>Pexels fourni des photo</w:t>
+      <w:proofErr w:type="spellStart"/>
+      <w:r>
+        <w:t>Pexels</w:t>
+      </w:r>
+      <w:proofErr w:type="spellEnd"/>
+      <w:r>
+        <w:t xml:space="preserve"> fourni des photo</w:t>
       </w:r>
       <w:r>
         <w:t>s</w:t>
@@ -4340,7 +4928,15 @@
         <w:t xml:space="preserve">La barre de navigation est présente en haut de la page. </w:t>
       </w:r>
       <w:r>
-        <w:t>Des onglets Aeroclub qui redirige vers la page d’accueil, un onglet déroulant nommé « </w:t>
+        <w:t xml:space="preserve">Des onglets </w:t>
+      </w:r>
+      <w:proofErr w:type="spellStart"/>
+      <w:r>
+        <w:t>Aeroclub</w:t>
+      </w:r>
+      <w:proofErr w:type="spellEnd"/>
+      <w:r>
+        <w:t xml:space="preserve"> qui redirige vers la page d’accueil, un onglet déroulant nommé « </w:t>
       </w:r>
       <w:r>
         <w:rPr>
@@ -4357,18 +4953,17 @@
           <w:b/>
           <w:bCs/>
         </w:rPr>
-        <w:t>Listes des Categories</w:t>
-      </w:r>
-      <w:r>
-        <w:t xml:space="preserve">, </w:t>
-      </w:r>
+        <w:t xml:space="preserve">Listes des </w:t>
+      </w:r>
+      <w:proofErr w:type="spellStart"/>
       <w:r>
         <w:rPr>
           <w:b/>
           <w:bCs/>
         </w:rPr>
-        <w:t>Listes des Articles</w:t>
-      </w:r>
+        <w:t>Categories</w:t>
+      </w:r>
+      <w:proofErr w:type="spellEnd"/>
       <w:r>
         <w:t xml:space="preserve">, </w:t>
       </w:r>
@@ -4377,10 +4972,34 @@
           <w:b/>
           <w:bCs/>
         </w:rPr>
-        <w:t>Listes des Posts</w:t>
-      </w:r>
-      <w:r>
-        <w:t xml:space="preserve"> , un onglet « </w:t>
+        <w:t>Listes des Articles</w:t>
+      </w:r>
+      <w:r>
+        <w:t xml:space="preserve">, </w:t>
+      </w:r>
+      <w:r>
+        <w:rPr>
+          <w:b/>
+          <w:bCs/>
+        </w:rPr>
+        <w:t xml:space="preserve">Listes des </w:t>
+      </w:r>
+      <w:proofErr w:type="spellStart"/>
+      <w:proofErr w:type="gramStart"/>
+      <w:r>
+        <w:rPr>
+          <w:b/>
+          <w:bCs/>
+        </w:rPr>
+        <w:t>Posts</w:t>
+      </w:r>
+      <w:proofErr w:type="spellEnd"/>
+      <w:r>
+        <w:t xml:space="preserve"> ,</w:t>
+      </w:r>
+      <w:proofErr w:type="gramEnd"/>
+      <w:r>
+        <w:t xml:space="preserve"> un onglet « </w:t>
       </w:r>
       <w:r>
         <w:rPr>
@@ -4418,7 +5037,21 @@
         <w:rPr>
           <w:u w:val="single"/>
         </w:rPr>
-        <w:t>Pied de page (Footer)</w:t>
+        <w:t>Pied de page (</w:t>
+      </w:r>
+      <w:proofErr w:type="spellStart"/>
+      <w:r>
+        <w:rPr>
+          <w:u w:val="single"/>
+        </w:rPr>
+        <w:t>Footer</w:t>
+      </w:r>
+      <w:proofErr w:type="spellEnd"/>
+      <w:r>
+        <w:rPr>
+          <w:u w:val="single"/>
+        </w:rPr>
+        <w:t>)</w:t>
       </w:r>
     </w:p>
     <w:p>
@@ -4432,13 +5065,26 @@
         <w:t xml:space="preserve">réseaux sociaux </w:t>
       </w:r>
       <w:r>
-        <w:t xml:space="preserve">(Linkedin) </w:t>
-      </w:r>
+        <w:t>(</w:t>
+      </w:r>
+      <w:proofErr w:type="spellStart"/>
+      <w:r>
+        <w:t>Linkedin</w:t>
+      </w:r>
+      <w:proofErr w:type="spellEnd"/>
+      <w:r>
+        <w:t xml:space="preserve">) </w:t>
+      </w:r>
+      <w:proofErr w:type="gramStart"/>
       <w:r>
         <w:t xml:space="preserve">et </w:t>
       </w:r>
       <w:r>
-        <w:t xml:space="preserve"> également d’accéder au portfolio du créateur du blog pour ainsi entrer en contact avec celui-ci</w:t>
+        <w:t xml:space="preserve"> également</w:t>
+      </w:r>
+      <w:proofErr w:type="gramEnd"/>
+      <w:r>
+        <w:t xml:space="preserve"> d’accéder au portfolio du créateur du blog pour ainsi entrer en contact avec celui-ci</w:t>
       </w:r>
       <w:r>
         <w:t xml:space="preserve">. </w:t>
@@ -4486,7 +5132,15 @@
         <w:t>et le</w:t>
       </w:r>
       <w:r>
-        <w:t xml:space="preserve"> but de ce blog qui est un lieu de discussion virtuel. Et pour finir le Footer en pied de page pour </w:t>
+        <w:t xml:space="preserve"> but de ce blog qui est un lieu de discussion virtuel. Et pour finir le </w:t>
+      </w:r>
+      <w:proofErr w:type="spellStart"/>
+      <w:r>
+        <w:t>Footer</w:t>
+      </w:r>
+      <w:proofErr w:type="spellEnd"/>
+      <w:r>
+        <w:t xml:space="preserve"> en pied de page pour </w:t>
       </w:r>
       <w:r>
         <w:t>terminer</w:t>
@@ -4504,8 +5158,13 @@
         </w:numPr>
       </w:pPr>
       <w:r>
-        <w:t>Liste des Categories</w:t>
-      </w:r>
+        <w:t xml:space="preserve">Liste des </w:t>
+      </w:r>
+      <w:proofErr w:type="spellStart"/>
+      <w:r>
+        <w:t>Categories</w:t>
+      </w:r>
+      <w:proofErr w:type="spellEnd"/>
     </w:p>
     <w:p>
       <w:r>
@@ -4533,7 +5192,15 @@
         <w:t>issues</w:t>
       </w:r>
       <w:r>
-        <w:t xml:space="preserve"> de la base de donnée.</w:t>
+        <w:t xml:space="preserve"> de la base de </w:t>
+      </w:r>
+      <w:proofErr w:type="gramStart"/>
+      <w:r>
+        <w:t>donnée</w:t>
+      </w:r>
+      <w:proofErr w:type="gramEnd"/>
+      <w:r>
+        <w:t>.</w:t>
       </w:r>
       <w:r>
         <w:t xml:space="preserve"> Cette liste est visible que l’on soit connecté ou non.</w:t>
@@ -4573,17 +5240,62 @@
         </w:numPr>
       </w:pPr>
       <w:r>
-        <w:t>Liste des Posts</w:t>
-      </w:r>
-    </w:p>
-    <w:p>
-      <w:r>
-        <w:t xml:space="preserve">La liste des posts nous affiche l’ensemble des posts qui ont été publié par les utilisateurs. On peut y voir le titre de l’article qui est un lien cliquable qui va permettre à l’utilisateur de cliqué sur celui-ci afin de le redirigé vers le post en question afin d’y apercevoir les commentaires qui ont été publié par les utilisateurs intéressé par ce post. On peut également y voir le pseudo du créateur de ce post ainsi que la date de création mais aussi la catégorie auxquelles ce post à été attribué par le fondateur de ce post. </w:t>
-      </w:r>
-    </w:p>
-    <w:p>
-      <w:r>
-        <w:t>Et pour finir une image si celle-ci à était ajouté par le créateur de ce post, celle-ci est facultative.</w:t>
+        <w:t xml:space="preserve">Liste des </w:t>
+      </w:r>
+      <w:proofErr w:type="spellStart"/>
+      <w:r>
+        <w:t>Posts</w:t>
+      </w:r>
+      <w:proofErr w:type="spellEnd"/>
+    </w:p>
+    <w:p>
+      <w:r>
+        <w:t xml:space="preserve">La liste des </w:t>
+      </w:r>
+      <w:proofErr w:type="spellStart"/>
+      <w:r>
+        <w:t>posts</w:t>
+      </w:r>
+      <w:proofErr w:type="spellEnd"/>
+      <w:r>
+        <w:t xml:space="preserve"> nous affiche l’ensemble des </w:t>
+      </w:r>
+      <w:proofErr w:type="spellStart"/>
+      <w:r>
+        <w:t>posts</w:t>
+      </w:r>
+      <w:proofErr w:type="spellEnd"/>
+      <w:r>
+        <w:t xml:space="preserve"> qui ont été publié par les utilisateurs. On peut y voir le titre de l’article qui est un lien cliquable qui va permettre à l’utilisateur de cliqué sur celui-ci afin de le redirigé vers le post en question afin d’y apercevoir les commentaires qui ont été publié par les utilisateurs intéressé par ce post. On peut également y voir le pseudo du créateur de ce post ainsi que la date de création mais aussi la catégorie auxquelles ce </w:t>
+      </w:r>
+      <w:proofErr w:type="spellStart"/>
+      <w:r>
+        <w:t>post</w:t>
+      </w:r>
+      <w:proofErr w:type="spellEnd"/>
+      <w:r>
+        <w:t xml:space="preserve"> </w:t>
+      </w:r>
+      <w:proofErr w:type="spellStart"/>
+      <w:r>
+        <w:t>à</w:t>
+      </w:r>
+      <w:proofErr w:type="spellEnd"/>
+      <w:r>
+        <w:t xml:space="preserve"> été attribué par le fondateur de ce post. </w:t>
+      </w:r>
+    </w:p>
+    <w:p>
+      <w:r>
+        <w:t xml:space="preserve">Et pour finir une image si celle-ci </w:t>
+      </w:r>
+      <w:proofErr w:type="spellStart"/>
+      <w:r>
+        <w:t>à</w:t>
+      </w:r>
+      <w:proofErr w:type="spellEnd"/>
+      <w:r>
+        <w:t xml:space="preserve"> était ajouté par le créateur de ce post, celle-ci est facultative.</w:t>
       </w:r>
     </w:p>
     <w:p>
@@ -4603,10 +5315,26 @@
         <w:t>On peut y voir un formulaire avec des champs</w:t>
       </w:r>
       <w:r>
-        <w:t xml:space="preserve"> de saisies Pseudo, Email et Mots de Passe et d’une case à coché qui est obligatoire de </w:t>
-      </w:r>
-      <w:r>
-        <w:t>cocher sinon l’inscription ne se fera pas. Tout ceci accompagné d’un bouton S’inscrire. Le pseudo sera visible ainsi que l’Email mais mot de passe saisi sera lui visible mais avec des caractères en forme de point noirs.</w:t>
+        <w:t xml:space="preserve"> de saisies Pseudo, </w:t>
+      </w:r>
+      <w:proofErr w:type="gramStart"/>
+      <w:r>
+        <w:t>Email</w:t>
+      </w:r>
+      <w:proofErr w:type="gramEnd"/>
+      <w:r>
+        <w:t xml:space="preserve"> et Mots de Passe et d’une case à coché qui est obligatoire de </w:t>
+      </w:r>
+      <w:r>
+        <w:t xml:space="preserve">cocher sinon l’inscription ne se fera pas. Tout ceci accompagné d’un bouton S’inscrire. Le pseudo sera visible ainsi que </w:t>
+      </w:r>
+      <w:proofErr w:type="gramStart"/>
+      <w:r>
+        <w:t>l’Email</w:t>
+      </w:r>
+      <w:proofErr w:type="gramEnd"/>
+      <w:r>
+        <w:t xml:space="preserve"> mais mot de passe saisi sera lui visible mais avec des caractères en forme de point noirs.</w:t>
       </w:r>
     </w:p>
     <w:p>
@@ -4745,12 +5473,46 @@
         <w:t>Une fois connecté, cet onglet est accessible, en cliquant dessus on peut y voir des champs de saisi et également des listes déroulantes</w:t>
       </w:r>
       <w:r>
-        <w:t xml:space="preserve"> notamment pour Categorie qui liste les catégories enregistrées précédemment, un champ Title permettant d’y insérer le Titre de l’article, c’est celui-ci qui sera cliquable et qui redirigera vers ses post. Et également un champ Date de Création afin d’y noté le jour de création ainsi que l’heure. Accompagné d’un bouton Enregistrer permettant d’enregistrer tout ceci en base de données et permettre de voir ce nouvel article dans la liste des Articles. </w:t>
-      </w:r>
-    </w:p>
-    <w:p>
-      <w:r>
-        <w:t>Cette page va être accompagné d’un astérix en rouge qui précise que si l’utilisateur ne trouve pas sa catégorie il peut cliqué sur un lien qui redirige vers la page d’ajout d’une catégorie.</w:t>
+        <w:t xml:space="preserve"> notamment pour </w:t>
+      </w:r>
+      <w:proofErr w:type="spellStart"/>
+      <w:r>
+        <w:t>Categorie</w:t>
+      </w:r>
+      <w:proofErr w:type="spellEnd"/>
+      <w:r>
+        <w:t xml:space="preserve"> qui liste les catégories enregistrées précédemment, un champ </w:t>
+      </w:r>
+      <w:proofErr w:type="spellStart"/>
+      <w:r>
+        <w:t>Title</w:t>
+      </w:r>
+      <w:proofErr w:type="spellEnd"/>
+      <w:r>
+        <w:t xml:space="preserve"> permettant d’y insérer le Titre de l’article, c’est celui-ci qui sera cliquable et qui redirigera vers ses post. Et également un champ Date de Création afin d’y noté le jour de création ainsi que l’heure. Accompagné d’un bouton Enregistrer permettant d’enregistrer tout ceci en base de données et permettre de voir ce nouvel article dans la liste des Articles. </w:t>
+      </w:r>
+    </w:p>
+    <w:p>
+      <w:r>
+        <w:t xml:space="preserve">Cette page va être accompagné d’un </w:t>
+      </w:r>
+      <w:proofErr w:type="spellStart"/>
+      <w:r>
+        <w:t>astérix</w:t>
+      </w:r>
+      <w:proofErr w:type="spellEnd"/>
+      <w:r>
+        <w:t xml:space="preserve"> en rouge qui précise que si l’utilisateur ne trouve pas sa catégorie il peut </w:t>
+      </w:r>
+      <w:proofErr w:type="spellStart"/>
+      <w:proofErr w:type="gramStart"/>
+      <w:r>
+        <w:t>cliqué</w:t>
+      </w:r>
+      <w:proofErr w:type="spellEnd"/>
+      <w:proofErr w:type="gramEnd"/>
+      <w:r>
+        <w:t xml:space="preserve"> sur un lien qui redirige vers la page d’ajout d’une catégorie.</w:t>
       </w:r>
     </w:p>
     <w:p>
@@ -4801,7 +5563,20 @@
     </w:p>
     <w:p>
       <w:r>
-        <w:t>Une fois connecté, cet onglet apparait et c’est celui-ci qui va lister tout les articles créer par l’utilisateur.</w:t>
+        <w:t xml:space="preserve">Une fois connecté, cet onglet apparait et c’est celui-ci qui va lister </w:t>
+      </w:r>
+      <w:proofErr w:type="spellStart"/>
+      <w:proofErr w:type="gramStart"/>
+      <w:r>
+        <w:t>tout</w:t>
+      </w:r>
+      <w:proofErr w:type="spellEnd"/>
+      <w:r>
+        <w:t xml:space="preserve"> les articles</w:t>
+      </w:r>
+      <w:proofErr w:type="gramEnd"/>
+      <w:r>
+        <w:t xml:space="preserve"> créer par l’utilisateur.</w:t>
       </w:r>
     </w:p>
     <w:p>
@@ -4937,11 +5712,19 @@
           <w:u w:val="single"/>
         </w:rPr>
       </w:pPr>
+      <w:proofErr w:type="spellStart"/>
       <w:r>
         <w:rPr>
           <w:u w:val="single"/>
         </w:rPr>
-        <w:t>Viewport :</w:t>
+        <w:t>Viewport</w:t>
+      </w:r>
+      <w:proofErr w:type="spellEnd"/>
+      <w:r>
+        <w:rPr>
+          <w:u w:val="single"/>
+        </w:rPr>
+        <w:t xml:space="preserve"> :</w:t>
       </w:r>
     </w:p>
     <w:p>
@@ -5011,7 +5794,23 @@
     </w:p>
     <w:p>
       <w:r>
-        <w:t>La partie initial scale mis à 1 nous permet de ne pas zoomer sur la page au chargement. Ces attributs évitent ainsi l’effet « dezoom » qui se produit lorsque l’on conçoit un site en bureau et qu’on le visionne en mobile.</w:t>
+        <w:t xml:space="preserve">La partie initial </w:t>
+      </w:r>
+      <w:proofErr w:type="spellStart"/>
+      <w:r>
+        <w:t>scale</w:t>
+      </w:r>
+      <w:proofErr w:type="spellEnd"/>
+      <w:r>
+        <w:t xml:space="preserve"> mis à 1 nous permet de ne pas zoomer sur la page au chargement. Ces attributs évitent ainsi l’effet « </w:t>
+      </w:r>
+      <w:proofErr w:type="spellStart"/>
+      <w:r>
+        <w:t>dezoom</w:t>
+      </w:r>
+      <w:proofErr w:type="spellEnd"/>
+      <w:r>
+        <w:t xml:space="preserve"> » qui se produit lorsque l’on conçoit un site en bureau et qu’on le visionne en mobile.</w:t>
       </w:r>
     </w:p>
     <w:p>
@@ -5048,7 +5847,15 @@
       </w:pPr>
       <w:r>
         <w:lastRenderedPageBreak/>
-        <w:t>• Pourcentages : expression en pourcentage d’écran. Un paragraphe dont la width est 50% prendra la moitié de la largeur de la page</w:t>
+        <w:t xml:space="preserve">• Pourcentages : expression en pourcentage d’écran. Un paragraphe dont la </w:t>
+      </w:r>
+      <w:proofErr w:type="spellStart"/>
+      <w:r>
+        <w:t>width</w:t>
+      </w:r>
+      <w:proofErr w:type="spellEnd"/>
+      <w:r>
+        <w:t xml:space="preserve"> est 50% prendra la moitié de la largeur de la page</w:t>
       </w:r>
     </w:p>
     <w:p>
@@ -5244,12 +6051,34 @@
           <w:u w:val="single"/>
         </w:rPr>
         <w:lastRenderedPageBreak/>
-        <w:t xml:space="preserve">Media queries </w:t>
-      </w:r>
-    </w:p>
-    <w:p>
-      <w:r>
-        <w:t xml:space="preserve">Elles permettent de conditionner des propriétés CSS à certaines propriétés comme la taille d’écran. Il existe des tables récapitulatives et des statistiques qui donnent la taille moyenne d’un écran bureau, tablette et mobile, qui permettent avec les médias queries d’ajuster des comportements spécifiques pour la moyenne de chaque support. </w:t>
+        <w:t xml:space="preserve">Media </w:t>
+      </w:r>
+      <w:proofErr w:type="spellStart"/>
+      <w:r>
+        <w:rPr>
+          <w:u w:val="single"/>
+        </w:rPr>
+        <w:t>queries</w:t>
+      </w:r>
+      <w:proofErr w:type="spellEnd"/>
+      <w:r>
+        <w:rPr>
+          <w:u w:val="single"/>
+        </w:rPr>
+        <w:t xml:space="preserve"> </w:t>
+      </w:r>
+    </w:p>
+    <w:p>
+      <w:r>
+        <w:t xml:space="preserve">Elles permettent de conditionner des propriétés CSS à certaines propriétés comme la taille d’écran. Il existe des tables récapitulatives et des statistiques qui donnent la taille moyenne d’un écran bureau, tablette et mobile, qui permettent avec les médias </w:t>
+      </w:r>
+      <w:proofErr w:type="spellStart"/>
+      <w:r>
+        <w:t>queries</w:t>
+      </w:r>
+      <w:proofErr w:type="spellEnd"/>
+      <w:r>
+        <w:t xml:space="preserve"> d’ajuster des comportements spécifiques pour la moyenne de chaque support. </w:t>
       </w:r>
     </w:p>
     <w:p>
@@ -5318,7 +6147,23 @@
     <w:p>
       <w:r>
         <w:lastRenderedPageBreak/>
-        <w:t xml:space="preserve">Dans mon projet, j’ai utilisé ces média queries pour changer l’orientation des propriétés flex. Par exemple, un élément </w:t>
+        <w:t xml:space="preserve">Dans mon projet, j’ai utilisé ces média </w:t>
+      </w:r>
+      <w:proofErr w:type="spellStart"/>
+      <w:r>
+        <w:t>queries</w:t>
+      </w:r>
+      <w:proofErr w:type="spellEnd"/>
+      <w:r>
+        <w:t xml:space="preserve"> pour changer l’orientation des propriétés </w:t>
+      </w:r>
+      <w:proofErr w:type="spellStart"/>
+      <w:r>
+        <w:t>flex</w:t>
+      </w:r>
+      <w:proofErr w:type="spellEnd"/>
+      <w:r>
+        <w:t xml:space="preserve">. Par exemple, un élément </w:t>
       </w:r>
       <w:r>
         <w:t xml:space="preserve">un onglet par exemple </w:t>
@@ -5380,7 +6225,31 @@
     </w:p>
     <w:p>
       <w:r>
-        <w:t>Le SEO est un acronyme qui correspond à Search Engine Optimization, ce qui correspond à l’optimisation de la découverte du site par un moteur de recherche appelé également Référencement Naturel. Il existe aussi un autre moyen d’augmenter le référencement d’un site via les publicités, ce procédé est appelé le SEA pour Search Engine Advertising.</w:t>
+        <w:t xml:space="preserve">Le SEO est un acronyme qui correspond à </w:t>
+      </w:r>
+      <w:proofErr w:type="spellStart"/>
+      <w:r>
+        <w:t>Search</w:t>
+      </w:r>
+      <w:proofErr w:type="spellEnd"/>
+      <w:r>
+        <w:t xml:space="preserve"> Engine </w:t>
+      </w:r>
+      <w:proofErr w:type="spellStart"/>
+      <w:r>
+        <w:t>Optimization</w:t>
+      </w:r>
+      <w:proofErr w:type="spellEnd"/>
+      <w:r>
+        <w:t xml:space="preserve">, ce qui correspond à l’optimisation de la découverte du site par un moteur de recherche appelé également Référencement Naturel. Il existe aussi un autre moyen d’augmenter le référencement d’un site via les publicités, ce procédé est appelé le SEA pour </w:t>
+      </w:r>
+      <w:proofErr w:type="spellStart"/>
+      <w:r>
+        <w:t>Search</w:t>
+      </w:r>
+      <w:proofErr w:type="spellEnd"/>
+      <w:r>
+        <w:t xml:space="preserve"> Engine Advertising.</w:t>
       </w:r>
     </w:p>
     <w:p/>
@@ -5479,7 +6348,23 @@
         </w:rPr>
       </w:pPr>
       <w:r>
-        <w:t>- Utilisation de titres via la balise (« title ») : uniques, précis, courts. Exemple avec de la syntaxe Twig :</w:t>
+        <w:t xml:space="preserve">- Utilisation de titres via la balise (« </w:t>
+      </w:r>
+      <w:proofErr w:type="spellStart"/>
+      <w:r>
+        <w:t>title</w:t>
+      </w:r>
+      <w:proofErr w:type="spellEnd"/>
+      <w:r>
+        <w:t xml:space="preserve"> ») : uniques, précis, courts. Exemple avec de la syntaxe </w:t>
+      </w:r>
+      <w:proofErr w:type="spellStart"/>
+      <w:r>
+        <w:t>Twig</w:t>
+      </w:r>
+      <w:proofErr w:type="spellEnd"/>
+      <w:r>
+        <w:t xml:space="preserve"> :</w:t>
       </w:r>
     </w:p>
     <w:p>
@@ -5544,7 +6429,15 @@
     </w:p>
     <w:p>
       <w:r>
-        <w:t xml:space="preserve">- Utilisation de la balise meta avec l’attribut description </w:t>
+        <w:t xml:space="preserve">- Utilisation de la balise </w:t>
+      </w:r>
+      <w:proofErr w:type="spellStart"/>
+      <w:r>
+        <w:t>meta</w:t>
+      </w:r>
+      <w:proofErr w:type="spellEnd"/>
+      <w:r>
+        <w:t xml:space="preserve"> avec l’attribut description </w:t>
       </w:r>
     </w:p>
     <w:p>
@@ -5675,13 +6568,29 @@
         </w:rPr>
       </w:pPr>
       <w:r>
-        <w:t xml:space="preserve"> D’où l’importance de les faire apparaître dans la maquette. Google Lighthouse permet de tester son site par rapport à de nombreux paramètres et donne un score SEO, avec des pistes d’amélioration. Il y a </w:t>
+        <w:t xml:space="preserve"> D’où l’importance de les faire apparaître dans la maquette. Google </w:t>
+      </w:r>
+      <w:proofErr w:type="spellStart"/>
+      <w:r>
+        <w:t>Lighthouse</w:t>
+      </w:r>
+      <w:proofErr w:type="spellEnd"/>
+      <w:r>
+        <w:t xml:space="preserve"> permet de tester son site par rapport à de nombreux paramètres et donne un score SEO, avec des pistes d’amélioration. Il y a </w:t>
       </w:r>
       <w:r>
         <w:t>divers outils</w:t>
       </w:r>
       <w:r>
-        <w:t xml:space="preserve"> de notation également GT Metrix.</w:t>
+        <w:t xml:space="preserve"> de notation également GT </w:t>
+      </w:r>
+      <w:proofErr w:type="spellStart"/>
+      <w:r>
+        <w:t>Metrix</w:t>
+      </w:r>
+      <w:proofErr w:type="spellEnd"/>
+      <w:r>
+        <w:t>.</w:t>
       </w:r>
     </w:p>
     <w:p>
@@ -5836,8 +6745,13 @@
         <w:t xml:space="preserve">Dans </w:t>
       </w:r>
       <w:r>
-        <w:t>mon projet Aeroblog</w:t>
-      </w:r>
+        <w:t xml:space="preserve">mon projet </w:t>
+      </w:r>
+      <w:proofErr w:type="spellStart"/>
+      <w:r>
+        <w:t>Aeroblog</w:t>
+      </w:r>
+      <w:proofErr w:type="spellEnd"/>
       <w:r>
         <w:t>, je ne demande qu’</w:t>
       </w:r>
@@ -5848,7 +6762,23 @@
         <w:t xml:space="preserve"> email pour pouvoir donner la possibilité à l’utilisateur de récupérer son compte via une demande de récupération de mot de passe</w:t>
       </w:r>
       <w:r>
-        <w:t xml:space="preserve"> sur Mailtrap qui est un serveur SMTP qui permet d’envoyer des emails, j’ai dû le configuré et le relier à mon projet afin qu’il puisse envoyé des mails aux destinataires et ainsi permettre la modification du mot de passe et ainsi résoudre le problème du mot de passe oublié</w:t>
+        <w:t xml:space="preserve"> sur </w:t>
+      </w:r>
+      <w:proofErr w:type="spellStart"/>
+      <w:r>
+        <w:t>Mailtrap</w:t>
+      </w:r>
+      <w:proofErr w:type="spellEnd"/>
+      <w:r>
+        <w:t xml:space="preserve"> qui est un serveur SMTP qui permet d’envoyer des emails, j’ai dû le configuré et le relier à mon projet afin qu’il puisse </w:t>
+      </w:r>
+      <w:proofErr w:type="gramStart"/>
+      <w:r>
+        <w:t>envoyé</w:t>
+      </w:r>
+      <w:proofErr w:type="gramEnd"/>
+      <w:r>
+        <w:t xml:space="preserve"> des mails aux destinataires et ainsi permettre la modification du mot de passe et ainsi résoudre le problème du mot de passe oublié</w:t>
       </w:r>
       <w:r>
         <w:t xml:space="preserve">. </w:t>
@@ -5948,15 +6878,28 @@
         <w:ind w:left="360"/>
       </w:pPr>
       <w:r>
-        <w:t xml:space="preserve"> - Création (Creational) : nous nous concentrons sur la création de classes et l’instanciation de ces dernières. Exemples :</w:t>
+        <w:t xml:space="preserve"> - Création (</w:t>
+      </w:r>
+      <w:proofErr w:type="spellStart"/>
+      <w:r>
+        <w:t>Creational</w:t>
+      </w:r>
+      <w:proofErr w:type="spellEnd"/>
+      <w:r>
+        <w:t>) : nous nous concentrons sur la création de classes et l’instanciation de ces dernières. Exemples :</w:t>
       </w:r>
     </w:p>
     <w:p>
       <w:pPr>
         <w:ind w:left="708"/>
       </w:pPr>
-      <w:r>
-        <w:t xml:space="preserve">Factory : modèle de conception le plus fréquemment utilisé. Une classe se charge d’instancier d’autres classes nécessaires au fonctionnement du logiciel ou de l’application. Symfony utilise ce principe. </w:t>
+      <w:proofErr w:type="spellStart"/>
+      <w:r>
+        <w:t>Factory</w:t>
+      </w:r>
+      <w:proofErr w:type="spellEnd"/>
+      <w:r>
+        <w:t xml:space="preserve"> : modèle de conception le plus fréquemment utilisé. Une classe se charge d’instancier d’autres classes nécessaires au fonctionnement du logiciel ou de l’application. Symfony utilise ce principe. </w:t>
       </w:r>
     </w:p>
     <w:p>
@@ -5988,7 +6931,15 @@
     </w:p>
     <w:p>
       <w:r>
-        <w:t xml:space="preserve">2) Façade : création d’une interface Façade simplifiée qui couvre tout un soussystème d’autres classes plus complexes. Ce design pattern est utile pour des systèmes complexes qui demandent l’appel à plusieurs méthodes. </w:t>
+        <w:t xml:space="preserve">2) Façade : création d’une interface Façade simplifiée qui couvre tout un </w:t>
+      </w:r>
+      <w:proofErr w:type="spellStart"/>
+      <w:r>
+        <w:t>soussystème</w:t>
+      </w:r>
+      <w:proofErr w:type="spellEnd"/>
+      <w:r>
+        <w:t xml:space="preserve"> d’autres classes plus complexes. Ce design pattern est utile pour des systèmes complexes qui demandent l’appel à plusieurs méthodes. </w:t>
       </w:r>
     </w:p>
     <w:p>
@@ -6044,7 +6995,15 @@
         </w:rPr>
       </w:pPr>
       <w:r>
-        <w:t>4) Stratégie (strategy) : patron qui permet de définir une famille d’algorithmes rangés dans des catégories séparées et où les objets sont interchangeables.</w:t>
+        <w:t>4) Stratégie (</w:t>
+      </w:r>
+      <w:proofErr w:type="spellStart"/>
+      <w:r>
+        <w:t>strategy</w:t>
+      </w:r>
+      <w:proofErr w:type="spellEnd"/>
+      <w:r>
+        <w:t>) : patron qui permet de définir une famille d’algorithmes rangés dans des catégories séparées et où les objets sont interchangeables.</w:t>
       </w:r>
     </w:p>
     <w:p>
@@ -6077,7 +7036,37 @@
         <w:rPr>
           <w:rStyle w:val="ui-provider"/>
         </w:rPr>
-        <w:t>Le pattern MVC est le plus connu de tous.Il permet une meilleur organisation autour de 3 piliers que son Model , View et les Controller.</w:t>
+        <w:t xml:space="preserve">Le pattern MVC est le plus connu de </w:t>
+      </w:r>
+      <w:proofErr w:type="spellStart"/>
+      <w:proofErr w:type="gramStart"/>
+      <w:r>
+        <w:rPr>
+          <w:rStyle w:val="ui-provider"/>
+        </w:rPr>
+        <w:t>tous.Il</w:t>
+      </w:r>
+      <w:proofErr w:type="spellEnd"/>
+      <w:proofErr w:type="gramEnd"/>
+      <w:r>
+        <w:rPr>
+          <w:rStyle w:val="ui-provider"/>
+        </w:rPr>
+        <w:t xml:space="preserve"> permet une meilleur organisation autour de 3 piliers que son Model , </w:t>
+      </w:r>
+      <w:proofErr w:type="spellStart"/>
+      <w:r>
+        <w:rPr>
+          <w:rStyle w:val="ui-provider"/>
+        </w:rPr>
+        <w:t>View</w:t>
+      </w:r>
+      <w:proofErr w:type="spellEnd"/>
+      <w:r>
+        <w:rPr>
+          <w:rStyle w:val="ui-provider"/>
+        </w:rPr>
+        <w:t xml:space="preserve"> et les Controller.</w:t>
       </w:r>
     </w:p>
     <w:p>
@@ -6103,20 +7092,140 @@
         <w:rPr>
           <w:rStyle w:val="ui-provider"/>
         </w:rPr>
-        <w:t>La View représente la vue ou plutôt l’interface graphique la partie visibile.</w:t>
-      </w:r>
-    </w:p>
-    <w:p>
-      <w:pPr>
-        <w:rPr>
-          <w:rStyle w:val="ui-provider"/>
-        </w:rPr>
-      </w:pPr>
-      <w:r>
-        <w:rPr>
-          <w:rStyle w:val="ui-provider"/>
-        </w:rPr>
-        <w:t>Le Controller represente lui le cœur de l’application,il se situe aux centres des 2 autres piliers que son Model et View. Les requêtes du client fait dans l’interface graphique vont être redirigé. Les views vont être dirigé vers le controller qui va manippuler les donné</w:t>
+        <w:t xml:space="preserve">La </w:t>
+      </w:r>
+      <w:proofErr w:type="spellStart"/>
+      <w:r>
+        <w:rPr>
+          <w:rStyle w:val="ui-provider"/>
+        </w:rPr>
+        <w:t>View</w:t>
+      </w:r>
+      <w:proofErr w:type="spellEnd"/>
+      <w:r>
+        <w:rPr>
+          <w:rStyle w:val="ui-provider"/>
+        </w:rPr>
+        <w:t xml:space="preserve"> représente la vue ou plutôt l’interface graphique la partie </w:t>
+      </w:r>
+      <w:proofErr w:type="spellStart"/>
+      <w:r>
+        <w:rPr>
+          <w:rStyle w:val="ui-provider"/>
+        </w:rPr>
+        <w:t>visibile</w:t>
+      </w:r>
+      <w:proofErr w:type="spellEnd"/>
+      <w:r>
+        <w:rPr>
+          <w:rStyle w:val="ui-provider"/>
+        </w:rPr>
+        <w:t>.</w:t>
+      </w:r>
+    </w:p>
+    <w:p>
+      <w:pPr>
+        <w:rPr>
+          <w:rStyle w:val="ui-provider"/>
+        </w:rPr>
+      </w:pPr>
+      <w:r>
+        <w:rPr>
+          <w:rStyle w:val="ui-provider"/>
+        </w:rPr>
+        <w:t xml:space="preserve">Le Controller </w:t>
+      </w:r>
+      <w:proofErr w:type="spellStart"/>
+      <w:r>
+        <w:rPr>
+          <w:rStyle w:val="ui-provider"/>
+        </w:rPr>
+        <w:t>represente</w:t>
+      </w:r>
+      <w:proofErr w:type="spellEnd"/>
+      <w:r>
+        <w:rPr>
+          <w:rStyle w:val="ui-provider"/>
+        </w:rPr>
+        <w:t xml:space="preserve"> lui le cœur de </w:t>
+      </w:r>
+      <w:proofErr w:type="gramStart"/>
+      <w:r>
+        <w:rPr>
+          <w:rStyle w:val="ui-provider"/>
+        </w:rPr>
+        <w:t>l’</w:t>
+      </w:r>
+      <w:proofErr w:type="spellStart"/>
+      <w:r>
+        <w:rPr>
+          <w:rStyle w:val="ui-provider"/>
+        </w:rPr>
+        <w:t>application,il</w:t>
+      </w:r>
+      <w:proofErr w:type="spellEnd"/>
+      <w:proofErr w:type="gramEnd"/>
+      <w:r>
+        <w:rPr>
+          <w:rStyle w:val="ui-provider"/>
+        </w:rPr>
+        <w:t xml:space="preserve"> se situe aux centres des 2 autres piliers que son Model et </w:t>
+      </w:r>
+      <w:proofErr w:type="spellStart"/>
+      <w:r>
+        <w:rPr>
+          <w:rStyle w:val="ui-provider"/>
+        </w:rPr>
+        <w:t>View</w:t>
+      </w:r>
+      <w:proofErr w:type="spellEnd"/>
+      <w:r>
+        <w:rPr>
+          <w:rStyle w:val="ui-provider"/>
+        </w:rPr>
+        <w:t xml:space="preserve">. Les requêtes du client fait dans l’interface graphique vont être redirigé. Les </w:t>
+      </w:r>
+      <w:proofErr w:type="spellStart"/>
+      <w:r>
+        <w:rPr>
+          <w:rStyle w:val="ui-provider"/>
+        </w:rPr>
+        <w:t>views</w:t>
+      </w:r>
+      <w:proofErr w:type="spellEnd"/>
+      <w:r>
+        <w:rPr>
+          <w:rStyle w:val="ui-provider"/>
+        </w:rPr>
+        <w:t xml:space="preserve"> vont être dirigé vers le </w:t>
+      </w:r>
+      <w:proofErr w:type="spellStart"/>
+      <w:r>
+        <w:rPr>
+          <w:rStyle w:val="ui-provider"/>
+        </w:rPr>
+        <w:t>controller</w:t>
+      </w:r>
+      <w:proofErr w:type="spellEnd"/>
+      <w:r>
+        <w:rPr>
+          <w:rStyle w:val="ui-provider"/>
+        </w:rPr>
+        <w:t xml:space="preserve"> qui va </w:t>
+      </w:r>
+      <w:proofErr w:type="spellStart"/>
+      <w:r>
+        <w:rPr>
+          <w:rStyle w:val="ui-provider"/>
+        </w:rPr>
+        <w:t>manippuler</w:t>
+      </w:r>
+      <w:proofErr w:type="spellEnd"/>
+      <w:r>
+        <w:rPr>
+          <w:rStyle w:val="ui-provider"/>
+        </w:rPr>
+        <w:t xml:space="preserve"> les donné</w:t>
       </w:r>
       <w:r>
         <w:rPr>
@@ -6134,7 +7243,21 @@
         <w:rPr>
           <w:rStyle w:val="ui-provider"/>
         </w:rPr>
-        <w:t xml:space="preserve"> qui les redirige vers le model et celui-ci va mettre à jour la vue avec la requête demandé par l’utilisateur</w:t>
+        <w:t xml:space="preserve"> qui les redirige vers le model et celui-ci va mettre à jour la vue avec </w:t>
+      </w:r>
+      <w:proofErr w:type="gramStart"/>
+      <w:r>
+        <w:rPr>
+          <w:rStyle w:val="ui-provider"/>
+        </w:rPr>
+        <w:t>la requête demandé</w:t>
+      </w:r>
+      <w:proofErr w:type="gramEnd"/>
+      <w:r>
+        <w:rPr>
+          <w:rStyle w:val="ui-provider"/>
+        </w:rPr>
+        <w:t xml:space="preserve"> par l’utilisateur</w:t>
       </w:r>
       <w:r>
         <w:rPr>
@@ -6214,8 +7337,17 @@
           <w:sz w:val="40"/>
           <w:szCs w:val="40"/>
         </w:rPr>
-        <w:t>Partie Back-End</w:t>
-      </w:r>
+        <w:t xml:space="preserve">Partie </w:t>
+      </w:r>
+      <w:proofErr w:type="spellStart"/>
+      <w:r>
+        <w:rPr>
+          <w:sz w:val="40"/>
+          <w:szCs w:val="40"/>
+        </w:rPr>
+        <w:t>Back-End</w:t>
+      </w:r>
+      <w:proofErr w:type="spellEnd"/>
     </w:p>
     <w:p>
       <w:pPr>
@@ -6398,7 +7530,15 @@
         <w:t>❖</w:t>
       </w:r>
       <w:r>
-        <w:t xml:space="preserve"> OneToOne (Une à une) </w:t>
+        <w:t xml:space="preserve"> </w:t>
+      </w:r>
+      <w:proofErr w:type="spellStart"/>
+      <w:r>
+        <w:t>OneToOne</w:t>
+      </w:r>
+      <w:proofErr w:type="spellEnd"/>
+      <w:r>
+        <w:t xml:space="preserve"> (Une à une) </w:t>
       </w:r>
     </w:p>
     <w:p>
@@ -6409,7 +7549,15 @@
         <w:t>❖</w:t>
       </w:r>
       <w:r>
-        <w:t xml:space="preserve"> OneToMany (Une à Plusieurs) </w:t>
+        <w:t xml:space="preserve"> </w:t>
+      </w:r>
+      <w:proofErr w:type="spellStart"/>
+      <w:r>
+        <w:t>OneToMany</w:t>
+      </w:r>
+      <w:proofErr w:type="spellEnd"/>
+      <w:r>
+        <w:t xml:space="preserve"> (Une à Plusieurs) </w:t>
       </w:r>
     </w:p>
     <w:p>
@@ -6420,7 +7568,15 @@
         <w:t>❖</w:t>
       </w:r>
       <w:r>
-        <w:t xml:space="preserve"> ManyToOne (Plusieurs à Une) </w:t>
+        <w:t xml:space="preserve"> </w:t>
+      </w:r>
+      <w:proofErr w:type="spellStart"/>
+      <w:r>
+        <w:t>ManyToOne</w:t>
+      </w:r>
+      <w:proofErr w:type="spellEnd"/>
+      <w:r>
+        <w:t xml:space="preserve"> (Plusieurs à Une) </w:t>
       </w:r>
     </w:p>
     <w:p>
@@ -6431,7 +7587,15 @@
         <w:t>❖</w:t>
       </w:r>
       <w:r>
-        <w:t xml:space="preserve"> ManyToMany (Plusieurs à Plusieurs) générant une table associative.</w:t>
+        <w:t xml:space="preserve"> </w:t>
+      </w:r>
+      <w:proofErr w:type="spellStart"/>
+      <w:r>
+        <w:t>ManyToMany</w:t>
+      </w:r>
+      <w:proofErr w:type="spellEnd"/>
+      <w:r>
+        <w:t xml:space="preserve"> (Plusieurs à Plusieurs) générant une table associative.</w:t>
       </w:r>
     </w:p>
     <w:p/>
@@ -6487,7 +7651,15 @@
     </w:p>
     <w:p>
       <w:r>
-        <w:t>Une association de type 1:N (c’est à dire qui a les cardinalités maximales positionnées à « 1 » d’une côté de l’association et à « n » de l’autre côté) se traduit par la création d’une clé étrangère dans la relation correspondante à l’entité côté « 1 ». Cette clé étrangère référence la clé primaire de la relation correspondant à l’autre entité.</w:t>
+        <w:t xml:space="preserve">Une association de type </w:t>
+      </w:r>
+      <w:proofErr w:type="gramStart"/>
+      <w:r>
+        <w:t>1:N</w:t>
+      </w:r>
+      <w:proofErr w:type="gramEnd"/>
+      <w:r>
+        <w:t xml:space="preserve"> (c’est à dire qui a les cardinalités maximales positionnées à « 1 » d’une côté de l’association et à « n » de l’autre côté) se traduit par la création d’une clé étrangère dans la relation correspondante à l’entité côté « 1 ». Cette clé étrangère référence la clé primaire de la relation correspondant à l’autre entité.</w:t>
       </w:r>
     </w:p>
     <w:p>
@@ -6510,7 +7682,15 @@
         </w:rPr>
       </w:pPr>
       <w:r>
-        <w:t xml:space="preserve"> Une association de type N :N (c’est à dire qui a les cardinalités maximales positionnées à « N » des 2 côtés de l’association) se traduit par la création d’une table dont la clé primaire est composée des clés étrangères référençant les relations correspondant aux entités liées par l’association. Les éventuelles propriétés de l’association deviennent des attributs de la relation.</w:t>
+        <w:t xml:space="preserve"> Une association de type N</w:t>
+      </w:r>
+      <w:proofErr w:type="gramStart"/>
+      <w:r>
+        <w:t xml:space="preserve"> :N</w:t>
+      </w:r>
+      <w:proofErr w:type="gramEnd"/>
+      <w:r>
+        <w:t xml:space="preserve"> (c’est à dire qui a les cardinalités maximales positionnées à « N » des 2 côtés de l’association) se traduit par la création d’une table dont la clé primaire est composée des clés étrangères référençant les relations correspondant aux entités liées par l’association. Les éventuelles propriétés de l’association deviennent des attributs de la relation.</w:t>
       </w:r>
     </w:p>
     <w:p>
@@ -6693,17 +7873,75 @@
         <w:rPr>
           <w:rStyle w:val="ui-provider"/>
         </w:rPr>
-        <w:t xml:space="preserve">s, donc la relation Utilisateur -&gt; Article est de Un Utilisateur à plusieurs Articles (OneToMany). La cardinalité est de ce fait notée 0,n dans le sens Utilisateur-&gt;Article. </w:t>
-      </w:r>
-    </w:p>
-    <w:p>
-      <w:r>
-        <w:t>Le deuxième chiffre donne le nom de la relation (oneToMany).</w:t>
-      </w:r>
-    </w:p>
-    <w:p>
-      <w:r>
-        <w:t>On lit donc dans l’autre sens la relation inverse : un Article appartient essentiellement à un Utilisateur : cette relation est notée 1.1 pour cette raison. La relation dans ce sens est donc une ManyToOne.</w:t>
+        <w:t xml:space="preserve">s, donc la relation Utilisateur -&gt; Article est </w:t>
+      </w:r>
+      <w:proofErr w:type="gramStart"/>
+      <w:r>
+        <w:rPr>
+          <w:rStyle w:val="ui-provider"/>
+        </w:rPr>
+        <w:t>de Un</w:t>
+      </w:r>
+      <w:proofErr w:type="gramEnd"/>
+      <w:r>
+        <w:rPr>
+          <w:rStyle w:val="ui-provider"/>
+        </w:rPr>
+        <w:t xml:space="preserve"> Utilisateur à plusieurs Articles (</w:t>
+      </w:r>
+      <w:proofErr w:type="spellStart"/>
+      <w:r>
+        <w:rPr>
+          <w:rStyle w:val="ui-provider"/>
+        </w:rPr>
+        <w:t>OneToMany</w:t>
+      </w:r>
+      <w:proofErr w:type="spellEnd"/>
+      <w:r>
+        <w:rPr>
+          <w:rStyle w:val="ui-provider"/>
+        </w:rPr>
+        <w:t xml:space="preserve">). La cardinalité est de ce fait notée </w:t>
+      </w:r>
+      <w:proofErr w:type="gramStart"/>
+      <w:r>
+        <w:rPr>
+          <w:rStyle w:val="ui-provider"/>
+        </w:rPr>
+        <w:t>0,n</w:t>
+      </w:r>
+      <w:proofErr w:type="gramEnd"/>
+      <w:r>
+        <w:rPr>
+          <w:rStyle w:val="ui-provider"/>
+        </w:rPr>
+        <w:t xml:space="preserve"> dans le sens Utilisateur-&gt;Article. </w:t>
+      </w:r>
+    </w:p>
+    <w:p>
+      <w:r>
+        <w:t>Le deuxième chiffre donne le nom de la relation (</w:t>
+      </w:r>
+      <w:proofErr w:type="spellStart"/>
+      <w:r>
+        <w:t>oneToMany</w:t>
+      </w:r>
+      <w:proofErr w:type="spellEnd"/>
+      <w:r>
+        <w:t>).</w:t>
+      </w:r>
+    </w:p>
+    <w:p>
+      <w:r>
+        <w:t xml:space="preserve">On lit donc dans l’autre sens la relation inverse : un Article appartient essentiellement à un Utilisateur : cette relation est notée 1.1 pour cette raison. La relation dans ce sens est donc une </w:t>
+      </w:r>
+      <w:proofErr w:type="spellStart"/>
+      <w:r>
+        <w:t>ManyToOne</w:t>
+      </w:r>
+      <w:proofErr w:type="spellEnd"/>
+      <w:r>
+        <w:t>.</w:t>
       </w:r>
     </w:p>
     <w:p>
@@ -6724,15 +7962,24 @@
           <w:rStyle w:val="ui-provider"/>
           <w:u w:val="single"/>
         </w:rPr>
-        <w:t>de MLD</w:t>
-      </w:r>
+        <w:t xml:space="preserve">de </w:t>
+      </w:r>
+      <w:proofErr w:type="gramStart"/>
       <w:r>
         <w:rPr>
           <w:rStyle w:val="ui-provider"/>
           <w:u w:val="single"/>
         </w:rPr>
+        <w:t>MLD</w:t>
+      </w:r>
+      <w:r>
+        <w:rPr>
+          <w:rStyle w:val="ui-provider"/>
+          <w:u w:val="single"/>
+        </w:rPr>
         <w:t>:</w:t>
       </w:r>
+      <w:proofErr w:type="gramEnd"/>
     </w:p>
     <w:p>
       <w:pPr>
@@ -6797,6 +8044,7 @@
       <w:r>
         <w:t xml:space="preserve">Dans le cas de la relation </w:t>
       </w:r>
+      <w:proofErr w:type="spellStart"/>
       <w:r>
         <w:rPr>
           <w:b/>
@@ -6804,6 +8052,7 @@
         </w:rPr>
         <w:t>ManyToMany</w:t>
       </w:r>
+      <w:proofErr w:type="spellEnd"/>
       <w:r>
         <w:t>, il y a création d’une table associative. C’est une table qui met en liaison les entités à partir de laquelle cette table associative est née : elle contient les clefs primaires des tables qu’elle met en liaison en tant que clefs étrangères.</w:t>
       </w:r>
@@ -6826,6 +8075,7 @@
         </w:rPr>
         <w:t xml:space="preserve"> notre cas ici en MCD, nous avons une relation </w:t>
       </w:r>
+      <w:proofErr w:type="spellStart"/>
       <w:r>
         <w:rPr>
           <w:rStyle w:val="ui-provider"/>
@@ -6834,6 +8084,7 @@
         </w:rPr>
         <w:t>OneToMany</w:t>
       </w:r>
+      <w:proofErr w:type="spellEnd"/>
       <w:r>
         <w:rPr>
           <w:rStyle w:val="ui-provider"/>
@@ -6846,8 +8097,23 @@
         <w:rPr>
           <w:rStyle w:val="ui-provider"/>
         </w:rPr>
-        <w:t>depuis l’entité Article vers Utilisateur ce qui à pour effet quand on passe en MLD d’insérer la Clé Primaire de Utilisateur (</w:t>
-      </w:r>
+        <w:t xml:space="preserve">depuis l’entité Article vers Utilisateur ce qui </w:t>
+      </w:r>
+      <w:proofErr w:type="spellStart"/>
+      <w:r>
+        <w:rPr>
+          <w:rStyle w:val="ui-provider"/>
+        </w:rPr>
+        <w:t>à</w:t>
+      </w:r>
+      <w:proofErr w:type="spellEnd"/>
+      <w:r>
+        <w:rPr>
+          <w:rStyle w:val="ui-provider"/>
+        </w:rPr>
+        <w:t xml:space="preserve"> pour effet quand on passe en MLD d’insérer la Clé Primaire de Utilisateur (</w:t>
+      </w:r>
+      <w:proofErr w:type="spellStart"/>
       <w:r>
         <w:rPr>
           <w:rStyle w:val="ui-provider"/>
@@ -6856,6 +8122,7 @@
         </w:rPr>
         <w:t>id_utilisateur</w:t>
       </w:r>
+      <w:proofErr w:type="spellEnd"/>
       <w:r>
         <w:rPr>
           <w:rStyle w:val="ui-provider"/>
@@ -7028,7 +8295,15 @@
         <w:t>❖</w:t>
       </w:r>
       <w:r>
-        <w:t xml:space="preserve"> Primaires : elles permettent d’identifier chaque ligne dans une table. Elles permettent de s’assurer que chaque enregistrement (une ligne) soit unique. Exemple : Tout les Utilisateurs contient un ID unique à chaque utilisateur. Ils seront identifiables via leur ID : 1,2,3…. (</w:t>
+        <w:t xml:space="preserve"> Primaires : elles permettent d’identifier chaque ligne dans une table. Elles permettent de s’assurer que chaque enregistrement (une ligne) soit unique. Exemple : </w:t>
+      </w:r>
+      <w:proofErr w:type="gramStart"/>
+      <w:r>
+        <w:t>Tout les Utilisateurs</w:t>
+      </w:r>
+      <w:proofErr w:type="gramEnd"/>
+      <w:r>
+        <w:t xml:space="preserve"> contient un ID unique à chaque utilisateur. Ils seront identifiables via leur ID : 1,2,3…. (</w:t>
       </w:r>
       <w:r>
         <w:t>Clé</w:t>
@@ -7054,12 +8329,14 @@
       <w:r>
         <w:t xml:space="preserve">) pour faciliter la mémorisation et sont plus légers en termes de mémoire. Les Integer permettent aussi la mise en place de </w:t>
       </w:r>
+      <w:proofErr w:type="gramStart"/>
       <w:r>
         <w:t>l’</w:t>
       </w:r>
       <w:r>
         <w:t>auto incrémentation</w:t>
       </w:r>
+      <w:proofErr w:type="gramEnd"/>
       <w:r>
         <w:t xml:space="preserve">. </w:t>
       </w:r>
@@ -7075,7 +8352,15 @@
         <w:t>❖</w:t>
       </w:r>
       <w:r>
-        <w:t xml:space="preserve"> Secondaires : elles permettent d’établir un lien entre différentes tables, elles garantissent l’intégrité référentielle de la relation. Ce sont des points d’accroche utiles pour pouvoir effectuer des jointures de tables. En cas de tentative de suppression d’un enregistrement dans une table parente, la contrainte de clef étrangère vérifie s’il existe des enregistrements correspondants dans une table enfant. Cette contrainte est par défaut notée FK pour Foreign Key dans des logiciels de SGBD.</w:t>
+        <w:t xml:space="preserve"> Secondaires : elles permettent d’établir un lien entre différentes tables, elles garantissent l’intégrité référentielle de la relation. Ce sont des points d’accroche utiles pour pouvoir effectuer des jointures de tables. En cas de tentative de suppression d’un enregistrement dans une table parente, la contrainte de clef étrangère vérifie s’il existe des enregistrements correspondants dans une table enfant. Cette contrainte est par défaut notée FK pour </w:t>
+      </w:r>
+      <w:proofErr w:type="spellStart"/>
+      <w:r>
+        <w:t>Foreign</w:t>
+      </w:r>
+      <w:proofErr w:type="spellEnd"/>
+      <w:r>
+        <w:t xml:space="preserve"> Key dans des logiciels de SGBD.</w:t>
       </w:r>
     </w:p>
     <w:p>
@@ -7118,7 +8403,15 @@
         <w:ind w:left="1080"/>
       </w:pPr>
       <w:r>
-        <w:t xml:space="preserve">Symfony est un framework qui repose sur un </w:t>
+        <w:t xml:space="preserve">Symfony est un </w:t>
+      </w:r>
+      <w:proofErr w:type="spellStart"/>
+      <w:r>
+        <w:t>framework</w:t>
+      </w:r>
+      <w:proofErr w:type="spellEnd"/>
+      <w:r>
+        <w:t xml:space="preserve"> qui repose sur un </w:t>
       </w:r>
       <w:r>
         <w:t>modèle</w:t>
@@ -7178,7 +8471,15 @@
         <w:ind w:left="1080"/>
       </w:pPr>
       <w:r>
-        <w:t>En outre, Doctrine utilise une couche d’abstraction de base de données (DBAL, Database Abstraction Layer) pour interagir avec la base de données. DBAL traduit les requêtes orientées objet de Doctrine en SQL pour MySQL</w:t>
+        <w:t xml:space="preserve">En outre, Doctrine utilise une couche d’abstraction de base de données (DBAL, </w:t>
+      </w:r>
+      <w:proofErr w:type="spellStart"/>
+      <w:r>
+        <w:t>Database</w:t>
+      </w:r>
+      <w:proofErr w:type="spellEnd"/>
+      <w:r>
+        <w:t xml:space="preserve"> Abstraction Layer) pour interagir avec la base de données. DBAL traduit les requêtes orientées objet de Doctrine en SQL pour MySQL</w:t>
       </w:r>
       <w:r>
         <w:t>.</w:t>
@@ -7227,13 +8528,917 @@
       </w:r>
     </w:p>
     <w:p>
-      <w:r>
-        <w:t xml:space="preserve">A) </w:t>
-      </w:r>
-      <w:r>
+      <w:pPr>
         <w:rPr>
           <w:u w:val="single"/>
         </w:rPr>
+      </w:pPr>
+      <w:r>
+        <w:rPr>
+          <w:u w:val="single"/>
+        </w:rPr>
+        <w:t>A) Mot de Passe et le Regex</w:t>
+      </w:r>
+    </w:p>
+    <w:p>
+      <w:r>
+        <w:t xml:space="preserve">L’OWASP (Open Web Application Security Project, organisation de sécurité américaine) recommande un minimum de 8 caractères Unicode minimum avec un maximum de 64 caractères pour éviter les attaques DDOS par déni de mot de passe. </w:t>
+      </w:r>
+    </w:p>
+    <w:p>
+      <w:r>
+        <w:t xml:space="preserve">En effet, comme nous allons l’étudier, un mot de passe n’est pas stocké de façon claire dans la base de données. </w:t>
+      </w:r>
+    </w:p>
+    <w:p>
+      <w:r>
+        <w:t>-</w:t>
+      </w:r>
+      <w:r>
+        <w:t xml:space="preserve"> Ce n’est pas sécurisé d’un point de vue technique </w:t>
+      </w:r>
+    </w:p>
+    <w:p>
+      <w:r>
+        <w:t xml:space="preserve">- </w:t>
+      </w:r>
+      <w:r>
+        <w:t>La personne responsable de la base de données à accès au mot de passe de l’utilisateur : violation du RGPD</w:t>
+      </w:r>
+      <w:r>
+        <w:t>.</w:t>
+      </w:r>
+    </w:p>
+    <w:p>
+      <w:r>
+        <w:t>La CNIL recommande un mot de passe qui comporte au minimum 12 caractères, dont au moins un numérique, une lettre minuscule et majuscule, un caractère spécial.</w:t>
+      </w:r>
+    </w:p>
+    <w:p/>
+    <w:p>
+      <w:r>
+        <w:t>D</w:t>
+      </w:r>
+      <w:r>
+        <w:t xml:space="preserve">ans mon projet Symfony se fait via une </w:t>
+      </w:r>
+      <w:proofErr w:type="spellStart"/>
+      <w:r>
+        <w:t>regular</w:t>
+      </w:r>
+      <w:proofErr w:type="spellEnd"/>
+      <w:r>
+        <w:t xml:space="preserve"> Expression ou Regex qui donne un motif (pattern) que doit respecter ma chaîne de caractères. </w:t>
+      </w:r>
+    </w:p>
+    <w:p>
+      <w:pPr>
+        <w:shd w:val="clear" w:color="auto" w:fill="FFFFFF"/>
+        <w:spacing w:line="285" w:lineRule="atLeast"/>
+        <w:rPr>
+          <w:rFonts w:ascii="Consolas" w:eastAsia="Times New Roman" w:hAnsi="Consolas" w:cs="Times New Roman"/>
+          <w:color w:val="3B3B3B"/>
+          <w:kern w:val="0"/>
+          <w:sz w:val="21"/>
+          <w:szCs w:val="21"/>
+          <w:lang w:eastAsia="fr-FR"/>
+          <w14:ligatures w14:val="none"/>
+        </w:rPr>
+      </w:pPr>
+      <w:r>
+        <w:t xml:space="preserve">1. </w:t>
+      </w:r>
+      <w:r>
+        <w:rPr>
+          <w:rFonts w:ascii="Consolas" w:eastAsia="Times New Roman" w:hAnsi="Consolas" w:cs="Times New Roman"/>
+          <w:color w:val="000000"/>
+          <w:kern w:val="0"/>
+          <w:sz w:val="21"/>
+          <w:szCs w:val="21"/>
+          <w:lang w:eastAsia="fr-FR"/>
+          <w14:ligatures w14:val="none"/>
+        </w:rPr>
+        <w:t xml:space="preserve">  </w:t>
+      </w:r>
+      <w:r>
+        <w:rPr>
+          <w:rFonts w:ascii="Consolas" w:eastAsia="Times New Roman" w:hAnsi="Consolas" w:cs="Times New Roman"/>
+          <w:b/>
+          <w:bCs/>
+          <w:color w:val="A31515"/>
+          <w:kern w:val="0"/>
+          <w:sz w:val="21"/>
+          <w:szCs w:val="21"/>
+          <w:lang w:eastAsia="fr-FR"/>
+          <w14:ligatures w14:val="none"/>
+        </w:rPr>
+        <w:t>'min'</w:t>
+      </w:r>
+      <w:r>
+        <w:rPr>
+          <w:rFonts w:ascii="Consolas" w:eastAsia="Times New Roman" w:hAnsi="Consolas" w:cs="Times New Roman"/>
+          <w:b/>
+          <w:bCs/>
+          <w:color w:val="000000"/>
+          <w:kern w:val="0"/>
+          <w:sz w:val="21"/>
+          <w:szCs w:val="21"/>
+          <w:lang w:eastAsia="fr-FR"/>
+          <w14:ligatures w14:val="none"/>
+        </w:rPr>
+        <w:t xml:space="preserve"> =&gt; </w:t>
+      </w:r>
+      <w:r>
+        <w:rPr>
+          <w:rFonts w:ascii="Consolas" w:eastAsia="Times New Roman" w:hAnsi="Consolas" w:cs="Times New Roman"/>
+          <w:b/>
+          <w:bCs/>
+          <w:color w:val="098658"/>
+          <w:kern w:val="0"/>
+          <w:sz w:val="21"/>
+          <w:szCs w:val="21"/>
+          <w:lang w:eastAsia="fr-FR"/>
+          <w14:ligatures w14:val="none"/>
+        </w:rPr>
+        <w:t>12</w:t>
+      </w:r>
+      <w:r>
+        <w:rPr>
+          <w:rFonts w:ascii="Consolas" w:eastAsia="Times New Roman" w:hAnsi="Consolas" w:cs="Times New Roman"/>
+          <w:color w:val="3B3B3B"/>
+          <w:kern w:val="0"/>
+          <w:sz w:val="21"/>
+          <w:szCs w:val="21"/>
+          <w:lang w:eastAsia="fr-FR"/>
+          <w14:ligatures w14:val="none"/>
+        </w:rPr>
+        <w:t xml:space="preserve"> </w:t>
+      </w:r>
+      <w:r>
+        <w:t xml:space="preserve">: La chaîne fait au minimum 12 caractères. </w:t>
+      </w:r>
+    </w:p>
+    <w:p>
+      <w:pPr>
+        <w:shd w:val="clear" w:color="auto" w:fill="FFFFFF"/>
+        <w:spacing w:line="285" w:lineRule="atLeast"/>
+        <w:rPr>
+          <w:rFonts w:ascii="Consolas" w:eastAsia="Times New Roman" w:hAnsi="Consolas" w:cs="Times New Roman"/>
+          <w:color w:val="3B3B3B"/>
+          <w:kern w:val="0"/>
+          <w:sz w:val="21"/>
+          <w:szCs w:val="21"/>
+          <w:lang w:eastAsia="fr-FR"/>
+          <w14:ligatures w14:val="none"/>
+        </w:rPr>
+      </w:pPr>
+      <w:r>
+        <w:t xml:space="preserve">2. </w:t>
+      </w:r>
+      <w:proofErr w:type="gramStart"/>
+      <w:r>
+        <w:rPr>
+          <w:rFonts w:ascii="Consolas" w:eastAsia="Times New Roman" w:hAnsi="Consolas" w:cs="Times New Roman"/>
+          <w:b/>
+          <w:bCs/>
+          <w:color w:val="811F3F"/>
+          <w:kern w:val="0"/>
+          <w:sz w:val="21"/>
+          <w:szCs w:val="21"/>
+          <w:lang w:eastAsia="fr-FR"/>
+          <w14:ligatures w14:val="none"/>
+        </w:rPr>
+        <w:t>(?=</w:t>
+      </w:r>
+      <w:proofErr w:type="gramEnd"/>
+      <w:r>
+        <w:rPr>
+          <w:rFonts w:ascii="Consolas" w:eastAsia="Times New Roman" w:hAnsi="Consolas" w:cs="Times New Roman"/>
+          <w:b/>
+          <w:bCs/>
+          <w:color w:val="811F3F"/>
+          <w:kern w:val="0"/>
+          <w:sz w:val="21"/>
+          <w:szCs w:val="21"/>
+          <w:lang w:eastAsia="fr-FR"/>
+          <w14:ligatures w14:val="none"/>
+        </w:rPr>
+        <w:t>.</w:t>
+      </w:r>
+      <w:r>
+        <w:rPr>
+          <w:rFonts w:ascii="Consolas" w:eastAsia="Times New Roman" w:hAnsi="Consolas" w:cs="Times New Roman"/>
+          <w:b/>
+          <w:bCs/>
+          <w:color w:val="000000"/>
+          <w:kern w:val="0"/>
+          <w:sz w:val="21"/>
+          <w:szCs w:val="21"/>
+          <w:lang w:eastAsia="fr-FR"/>
+          <w14:ligatures w14:val="none"/>
+        </w:rPr>
+        <w:t>*</w:t>
+      </w:r>
+      <w:r>
+        <w:rPr>
+          <w:rFonts w:ascii="Consolas" w:eastAsia="Times New Roman" w:hAnsi="Consolas" w:cs="Times New Roman"/>
+          <w:b/>
+          <w:bCs/>
+          <w:color w:val="811F3F"/>
+          <w:kern w:val="0"/>
+          <w:sz w:val="21"/>
+          <w:szCs w:val="21"/>
+          <w:lang w:eastAsia="fr-FR"/>
+          <w14:ligatures w14:val="none"/>
+        </w:rPr>
+        <w:t>[A-Z])</w:t>
+      </w:r>
+      <w:r>
+        <w:t xml:space="preserve"> </w:t>
+      </w:r>
+      <w:r>
+        <w:t xml:space="preserve">: Il faut qu’il y a au moins un caractère </w:t>
+      </w:r>
+      <w:proofErr w:type="spellStart"/>
+      <w:r>
+        <w:t>unicode</w:t>
+      </w:r>
+      <w:proofErr w:type="spellEnd"/>
+      <w:r>
+        <w:t xml:space="preserve"> capitale (</w:t>
+      </w:r>
+      <w:proofErr w:type="spellStart"/>
+      <w:r>
+        <w:t>upperCase</w:t>
+      </w:r>
+      <w:proofErr w:type="spellEnd"/>
+      <w:r>
+        <w:t xml:space="preserve">). </w:t>
+      </w:r>
+    </w:p>
+    <w:p>
+      <w:pPr>
+        <w:shd w:val="clear" w:color="auto" w:fill="FFFFFF"/>
+        <w:spacing w:line="285" w:lineRule="atLeast"/>
+        <w:rPr>
+          <w:rFonts w:ascii="Consolas" w:eastAsia="Times New Roman" w:hAnsi="Consolas" w:cs="Times New Roman"/>
+          <w:color w:val="3B3B3B"/>
+          <w:kern w:val="0"/>
+          <w:sz w:val="21"/>
+          <w:szCs w:val="21"/>
+          <w:lang w:eastAsia="fr-FR"/>
+          <w14:ligatures w14:val="none"/>
+        </w:rPr>
+      </w:pPr>
+      <w:r>
+        <w:t xml:space="preserve">3. </w:t>
+      </w:r>
+      <w:proofErr w:type="gramStart"/>
+      <w:r>
+        <w:rPr>
+          <w:rFonts w:ascii="Consolas" w:eastAsia="Times New Roman" w:hAnsi="Consolas" w:cs="Times New Roman"/>
+          <w:b/>
+          <w:bCs/>
+          <w:color w:val="811F3F"/>
+          <w:kern w:val="0"/>
+          <w:sz w:val="21"/>
+          <w:szCs w:val="21"/>
+          <w:lang w:eastAsia="fr-FR"/>
+          <w14:ligatures w14:val="none"/>
+        </w:rPr>
+        <w:t>(?=</w:t>
+      </w:r>
+      <w:proofErr w:type="gramEnd"/>
+      <w:r>
+        <w:rPr>
+          <w:rFonts w:ascii="Consolas" w:eastAsia="Times New Roman" w:hAnsi="Consolas" w:cs="Times New Roman"/>
+          <w:b/>
+          <w:bCs/>
+          <w:color w:val="811F3F"/>
+          <w:kern w:val="0"/>
+          <w:sz w:val="21"/>
+          <w:szCs w:val="21"/>
+          <w:lang w:eastAsia="fr-FR"/>
+          <w14:ligatures w14:val="none"/>
+        </w:rPr>
+        <w:t>.</w:t>
+      </w:r>
+      <w:r>
+        <w:rPr>
+          <w:rFonts w:ascii="Consolas" w:eastAsia="Times New Roman" w:hAnsi="Consolas" w:cs="Times New Roman"/>
+          <w:b/>
+          <w:bCs/>
+          <w:color w:val="000000"/>
+          <w:kern w:val="0"/>
+          <w:sz w:val="21"/>
+          <w:szCs w:val="21"/>
+          <w:lang w:eastAsia="fr-FR"/>
+          <w14:ligatures w14:val="none"/>
+        </w:rPr>
+        <w:t>*</w:t>
+      </w:r>
+      <w:r>
+        <w:rPr>
+          <w:rFonts w:ascii="Consolas" w:eastAsia="Times New Roman" w:hAnsi="Consolas" w:cs="Times New Roman"/>
+          <w:b/>
+          <w:bCs/>
+          <w:color w:val="811F3F"/>
+          <w:kern w:val="0"/>
+          <w:sz w:val="21"/>
+          <w:szCs w:val="21"/>
+          <w:lang w:eastAsia="fr-FR"/>
+          <w14:ligatures w14:val="none"/>
+        </w:rPr>
+        <w:t>[a-z])</w:t>
+      </w:r>
+      <w:r>
+        <w:rPr>
+          <w:rFonts w:ascii="Consolas" w:eastAsia="Times New Roman" w:hAnsi="Consolas" w:cs="Times New Roman"/>
+          <w:color w:val="3B3B3B"/>
+          <w:kern w:val="0"/>
+          <w:sz w:val="21"/>
+          <w:szCs w:val="21"/>
+          <w:lang w:eastAsia="fr-FR"/>
+          <w14:ligatures w14:val="none"/>
+        </w:rPr>
+        <w:t xml:space="preserve"> </w:t>
+      </w:r>
+      <w:r>
+        <w:t xml:space="preserve">: Il faut qu’il y a au moins un caractère </w:t>
+      </w:r>
+      <w:proofErr w:type="spellStart"/>
+      <w:r>
+        <w:t>unicode</w:t>
+      </w:r>
+      <w:proofErr w:type="spellEnd"/>
+      <w:r>
+        <w:t xml:space="preserve"> minuscule (</w:t>
+      </w:r>
+      <w:proofErr w:type="spellStart"/>
+      <w:r>
+        <w:t>lowerCase</w:t>
+      </w:r>
+      <w:proofErr w:type="spellEnd"/>
+      <w:r>
+        <w:t>).</w:t>
+      </w:r>
+    </w:p>
+    <w:p>
+      <w:pPr>
+        <w:shd w:val="clear" w:color="auto" w:fill="FFFFFF"/>
+        <w:spacing w:line="285" w:lineRule="atLeast"/>
+        <w:rPr>
+          <w:rFonts w:ascii="Consolas" w:eastAsia="Times New Roman" w:hAnsi="Consolas" w:cs="Times New Roman"/>
+          <w:color w:val="3B3B3B"/>
+          <w:kern w:val="0"/>
+          <w:sz w:val="21"/>
+          <w:szCs w:val="21"/>
+          <w:lang w:eastAsia="fr-FR"/>
+          <w14:ligatures w14:val="none"/>
+        </w:rPr>
+      </w:pPr>
+      <w:r>
+        <w:t xml:space="preserve"> 4. </w:t>
+      </w:r>
+      <w:proofErr w:type="gramStart"/>
+      <w:r>
+        <w:rPr>
+          <w:rFonts w:ascii="Consolas" w:eastAsia="Times New Roman" w:hAnsi="Consolas" w:cs="Times New Roman"/>
+          <w:b/>
+          <w:bCs/>
+          <w:color w:val="811F3F"/>
+          <w:kern w:val="0"/>
+          <w:sz w:val="21"/>
+          <w:szCs w:val="21"/>
+          <w:lang w:eastAsia="fr-FR"/>
+          <w14:ligatures w14:val="none"/>
+        </w:rPr>
+        <w:t>(?=</w:t>
+      </w:r>
+      <w:proofErr w:type="gramEnd"/>
+      <w:r>
+        <w:rPr>
+          <w:rFonts w:ascii="Consolas" w:eastAsia="Times New Roman" w:hAnsi="Consolas" w:cs="Times New Roman"/>
+          <w:b/>
+          <w:bCs/>
+          <w:color w:val="811F3F"/>
+          <w:kern w:val="0"/>
+          <w:sz w:val="21"/>
+          <w:szCs w:val="21"/>
+          <w:lang w:eastAsia="fr-FR"/>
+          <w14:ligatures w14:val="none"/>
+        </w:rPr>
+        <w:t>.</w:t>
+      </w:r>
+      <w:r>
+        <w:rPr>
+          <w:rFonts w:ascii="Consolas" w:eastAsia="Times New Roman" w:hAnsi="Consolas" w:cs="Times New Roman"/>
+          <w:b/>
+          <w:bCs/>
+          <w:color w:val="000000"/>
+          <w:kern w:val="0"/>
+          <w:sz w:val="21"/>
+          <w:szCs w:val="21"/>
+          <w:lang w:eastAsia="fr-FR"/>
+          <w14:ligatures w14:val="none"/>
+        </w:rPr>
+        <w:t>*</w:t>
+      </w:r>
+      <w:r>
+        <w:rPr>
+          <w:rFonts w:ascii="Consolas" w:eastAsia="Times New Roman" w:hAnsi="Consolas" w:cs="Times New Roman"/>
+          <w:b/>
+          <w:bCs/>
+          <w:color w:val="EE0000"/>
+          <w:kern w:val="0"/>
+          <w:sz w:val="21"/>
+          <w:szCs w:val="21"/>
+          <w:lang w:eastAsia="fr-FR"/>
+          <w14:ligatures w14:val="none"/>
+        </w:rPr>
+        <w:t>\d</w:t>
+      </w:r>
+      <w:r>
+        <w:rPr>
+          <w:rFonts w:ascii="Consolas" w:eastAsia="Times New Roman" w:hAnsi="Consolas" w:cs="Times New Roman"/>
+          <w:b/>
+          <w:bCs/>
+          <w:color w:val="811F3F"/>
+          <w:kern w:val="0"/>
+          <w:sz w:val="21"/>
+          <w:szCs w:val="21"/>
+          <w:lang w:eastAsia="fr-FR"/>
+          <w14:ligatures w14:val="none"/>
+        </w:rPr>
+        <w:t>)</w:t>
+      </w:r>
+      <w:r>
+        <w:rPr>
+          <w:rFonts w:ascii="Consolas" w:eastAsia="Times New Roman" w:hAnsi="Consolas" w:cs="Times New Roman"/>
+          <w:color w:val="3B3B3B"/>
+          <w:kern w:val="0"/>
+          <w:sz w:val="21"/>
+          <w:szCs w:val="21"/>
+          <w:lang w:eastAsia="fr-FR"/>
+          <w14:ligatures w14:val="none"/>
+        </w:rPr>
+        <w:t xml:space="preserve"> </w:t>
+      </w:r>
+      <w:r>
+        <w:t xml:space="preserve">: Il faut qu’il y au moins un chiffre (digit). </w:t>
+      </w:r>
+    </w:p>
+    <w:p>
+      <w:pPr>
+        <w:shd w:val="clear" w:color="auto" w:fill="FFFFFF"/>
+        <w:spacing w:line="285" w:lineRule="atLeast"/>
+        <w:rPr>
+          <w:rFonts w:ascii="Consolas" w:eastAsia="Times New Roman" w:hAnsi="Consolas" w:cs="Times New Roman"/>
+          <w:color w:val="3B3B3B"/>
+          <w:kern w:val="0"/>
+          <w:sz w:val="21"/>
+          <w:szCs w:val="21"/>
+          <w:lang w:eastAsia="fr-FR"/>
+          <w14:ligatures w14:val="none"/>
+        </w:rPr>
+      </w:pPr>
+      <w:r>
+        <w:t xml:space="preserve">5. </w:t>
+      </w:r>
+      <w:proofErr w:type="gramStart"/>
+      <w:r>
+        <w:rPr>
+          <w:rFonts w:ascii="Consolas" w:eastAsia="Times New Roman" w:hAnsi="Consolas" w:cs="Times New Roman"/>
+          <w:b/>
+          <w:bCs/>
+          <w:color w:val="811F3F"/>
+          <w:kern w:val="0"/>
+          <w:sz w:val="21"/>
+          <w:szCs w:val="21"/>
+          <w:lang w:eastAsia="fr-FR"/>
+          <w14:ligatures w14:val="none"/>
+        </w:rPr>
+        <w:t>(?=</w:t>
+      </w:r>
+      <w:proofErr w:type="gramEnd"/>
+      <w:r>
+        <w:rPr>
+          <w:rFonts w:ascii="Consolas" w:eastAsia="Times New Roman" w:hAnsi="Consolas" w:cs="Times New Roman"/>
+          <w:b/>
+          <w:bCs/>
+          <w:color w:val="811F3F"/>
+          <w:kern w:val="0"/>
+          <w:sz w:val="21"/>
+          <w:szCs w:val="21"/>
+          <w:lang w:eastAsia="fr-FR"/>
+          <w14:ligatures w14:val="none"/>
+        </w:rPr>
+        <w:t>.</w:t>
+      </w:r>
+      <w:r>
+        <w:rPr>
+          <w:rFonts w:ascii="Consolas" w:eastAsia="Times New Roman" w:hAnsi="Consolas" w:cs="Times New Roman"/>
+          <w:b/>
+          <w:bCs/>
+          <w:color w:val="000000"/>
+          <w:kern w:val="0"/>
+          <w:sz w:val="21"/>
+          <w:szCs w:val="21"/>
+          <w:lang w:eastAsia="fr-FR"/>
+          <w14:ligatures w14:val="none"/>
+        </w:rPr>
+        <w:t>*</w:t>
+      </w:r>
+      <w:r>
+        <w:rPr>
+          <w:rFonts w:ascii="Consolas" w:eastAsia="Times New Roman" w:hAnsi="Consolas" w:cs="Times New Roman"/>
+          <w:b/>
+          <w:bCs/>
+          <w:color w:val="811F3F"/>
+          <w:kern w:val="0"/>
+          <w:sz w:val="21"/>
+          <w:szCs w:val="21"/>
+          <w:lang w:eastAsia="fr-FR"/>
+          <w14:ligatures w14:val="none"/>
+        </w:rPr>
+        <w:t>[\W_])</w:t>
+      </w:r>
+      <w:r>
+        <w:t xml:space="preserve"> : Il faut au moins la présence d’un caractère présent dans ce set. </w:t>
+      </w:r>
+    </w:p>
+    <w:p>
+      <w:r>
+        <w:t xml:space="preserve">Un mot de passe fort comme celui-ci permet d’en plus du </w:t>
+      </w:r>
+      <w:proofErr w:type="spellStart"/>
+      <w:r>
+        <w:t>throtling</w:t>
+      </w:r>
+      <w:proofErr w:type="spellEnd"/>
+      <w:r>
+        <w:t>, de réduire le risque de succès d’une attaque par force brute. Un mot de passe fort contribue à allonger le temps de calcul nécessaire pour cracker ce dernier.</w:t>
+      </w:r>
+    </w:p>
+    <w:p/>
+    <w:p>
+      <w:r>
+        <w:rPr>
+          <w:noProof/>
+        </w:rPr>
+        <w:lastRenderedPageBreak/>
+        <w:drawing>
+          <wp:inline distT="0" distB="0" distL="0" distR="0" wp14:anchorId="39E29DA6" wp14:editId="4038C18C">
+            <wp:extent cx="6105525" cy="6105525"/>
+            <wp:effectExtent l="0" t="0" r="9525" b="9525"/>
+            <wp:docPr id="813268600" name="Image 1" descr="Une image contenant texte, capture d’écran, menu, Police&#10;&#10;Description générée automatiquement"/>
+            <wp:cNvGraphicFramePr>
+              <a:graphicFrameLocks xmlns:a="http://schemas.openxmlformats.org/drawingml/2006/main" noChangeAspect="1"/>
+            </wp:cNvGraphicFramePr>
+            <a:graphic xmlns:a="http://schemas.openxmlformats.org/drawingml/2006/main">
+              <a:graphicData uri="http://schemas.openxmlformats.org/drawingml/2006/picture">
+                <pic:pic xmlns:pic="http://schemas.openxmlformats.org/drawingml/2006/picture">
+                  <pic:nvPicPr>
+                    <pic:cNvPr id="813268600" name="Image 1" descr="Une image contenant texte, capture d’écran, menu, Police&#10;&#10;Description générée automatiquement"/>
+                    <pic:cNvPicPr/>
+                  </pic:nvPicPr>
+                  <pic:blipFill>
+                    <a:blip r:embed="rId27">
+                      <a:extLst>
+                        <a:ext uri="{28A0092B-C50C-407E-A947-70E740481C1C}">
+                          <a14:useLocalDpi xmlns:a14="http://schemas.microsoft.com/office/drawing/2010/main" val="0"/>
+                        </a:ext>
+                      </a:extLst>
+                    </a:blip>
+                    <a:stretch>
+                      <a:fillRect/>
+                    </a:stretch>
+                  </pic:blipFill>
+                  <pic:spPr>
+                    <a:xfrm>
+                      <a:off x="0" y="0"/>
+                      <a:ext cx="6105525" cy="6105525"/>
+                    </a:xfrm>
+                    <a:prstGeom prst="rect">
+                      <a:avLst/>
+                    </a:prstGeom>
+                  </pic:spPr>
+                </pic:pic>
+              </a:graphicData>
+            </a:graphic>
+          </wp:inline>
+        </w:drawing>
+      </w:r>
+    </w:p>
+    <w:p/>
+    <w:p>
+      <w:r>
+        <w:t>La totalité des</w:t>
+      </w:r>
+      <w:r>
+        <w:t xml:space="preserve"> mots de passe en base de </w:t>
+      </w:r>
+      <w:r>
+        <w:t>données</w:t>
+      </w:r>
+      <w:r>
+        <w:t xml:space="preserve"> </w:t>
+      </w:r>
+      <w:r>
+        <w:t>sont</w:t>
+      </w:r>
+      <w:r>
+        <w:t xml:space="preserve"> bien sur haché</w:t>
+      </w:r>
+      <w:r>
+        <w:t>.</w:t>
+      </w:r>
+    </w:p>
+    <w:p>
+      <w:r>
+        <w:rPr>
+          <w:noProof/>
+        </w:rPr>
+        <w:drawing>
+          <wp:inline distT="0" distB="0" distL="0" distR="0" wp14:anchorId="3B4EF42B" wp14:editId="34C35AC8">
+            <wp:extent cx="4048690" cy="342948"/>
+            <wp:effectExtent l="0" t="0" r="0" b="0"/>
+            <wp:docPr id="1542552026" name="Image 2"/>
+            <wp:cNvGraphicFramePr>
+              <a:graphicFrameLocks xmlns:a="http://schemas.openxmlformats.org/drawingml/2006/main" noChangeAspect="1"/>
+            </wp:cNvGraphicFramePr>
+            <a:graphic xmlns:a="http://schemas.openxmlformats.org/drawingml/2006/main">
+              <a:graphicData uri="http://schemas.openxmlformats.org/drawingml/2006/picture">
+                <pic:pic xmlns:pic="http://schemas.openxmlformats.org/drawingml/2006/picture">
+                  <pic:nvPicPr>
+                    <pic:cNvPr id="1542552026" name="Image 1542552026"/>
+                    <pic:cNvPicPr/>
+                  </pic:nvPicPr>
+                  <pic:blipFill>
+                    <a:blip r:embed="rId28">
+                      <a:extLst>
+                        <a:ext uri="{28A0092B-C50C-407E-A947-70E740481C1C}">
+                          <a14:useLocalDpi xmlns:a14="http://schemas.microsoft.com/office/drawing/2010/main" val="0"/>
+                        </a:ext>
+                      </a:extLst>
+                    </a:blip>
+                    <a:stretch>
+                      <a:fillRect/>
+                    </a:stretch>
+                  </pic:blipFill>
+                  <pic:spPr>
+                    <a:xfrm>
+                      <a:off x="0" y="0"/>
+                      <a:ext cx="4048690" cy="342948"/>
+                    </a:xfrm>
+                    <a:prstGeom prst="rect">
+                      <a:avLst/>
+                    </a:prstGeom>
+                  </pic:spPr>
+                </pic:pic>
+              </a:graphicData>
+            </a:graphic>
+          </wp:inline>
+        </w:drawing>
+      </w:r>
+    </w:p>
+    <w:p/>
+    <w:p>
+      <w:r>
+        <w:rPr>
+          <w:rFonts w:ascii="Arial" w:hAnsi="Arial" w:cs="Arial"/>
+        </w:rPr>
+        <w:t>▪</w:t>
+      </w:r>
+      <w:r>
+        <w:t xml:space="preserve"> $2y indique quel algorithme de hachage a été utilisé. Le hachage est le procédé qui permet de transformer un texte en clair en une série de caractères inintelligibles pour un humain. C’est une opération à un sens (destructive), une fois la transformation effectuée on ne peut pas revenir en arrière.</w:t>
+      </w:r>
+    </w:p>
+    <w:p>
+      <w:r>
+        <w:lastRenderedPageBreak/>
+        <w:t xml:space="preserve"> </w:t>
+      </w:r>
+      <w:r>
+        <w:rPr>
+          <w:rFonts w:ascii="Arial" w:hAnsi="Arial" w:cs="Arial"/>
+        </w:rPr>
+        <w:t>▪</w:t>
+      </w:r>
+      <w:r>
+        <w:t xml:space="preserve"> L’algorithme de hachage de base de Sym</w:t>
+      </w:r>
+      <w:r>
+        <w:t>f</w:t>
+      </w:r>
+      <w:r>
+        <w:t xml:space="preserve">ony est </w:t>
+      </w:r>
+      <w:proofErr w:type="spellStart"/>
+      <w:r>
+        <w:rPr>
+          <w:b/>
+          <w:bCs/>
+        </w:rPr>
+        <w:t>bcrypt</w:t>
+      </w:r>
+      <w:proofErr w:type="spellEnd"/>
+      <w:r>
+        <w:t xml:space="preserve"> et $2y indique la version de </w:t>
+      </w:r>
+      <w:proofErr w:type="spellStart"/>
+      <w:r>
+        <w:t>bcrypt</w:t>
+      </w:r>
+      <w:proofErr w:type="spellEnd"/>
+      <w:r>
+        <w:t xml:space="preserve"> utilisée. </w:t>
+      </w:r>
+    </w:p>
+    <w:p>
+      <w:r>
+        <w:rPr>
+          <w:rFonts w:ascii="Arial" w:hAnsi="Arial" w:cs="Arial"/>
+        </w:rPr>
+        <w:t>▪</w:t>
+      </w:r>
+      <w:r>
+        <w:t xml:space="preserve"> 13 est</w:t>
+      </w:r>
+      <w:r>
+        <w:t xml:space="preserve"> </w:t>
+      </w:r>
+      <w:r>
+        <w:t>le coût du</w:t>
+      </w:r>
+      <w:r>
+        <w:t xml:space="preserve"> </w:t>
+      </w:r>
+      <w:r>
+        <w:t>mot de passe : c’est un indicateur qui détermine la complexité de l’algorithme. Plus il est élevé, plus il faudra de puissance de calcul pour pouvoir le cracker via une attaque par force brute.</w:t>
+      </w:r>
+    </w:p>
+    <w:p>
+      <w:r>
+        <w:t xml:space="preserve"> </w:t>
+      </w:r>
+      <w:r>
+        <w:rPr>
+          <w:rFonts w:ascii="Arial" w:hAnsi="Arial" w:cs="Arial"/>
+        </w:rPr>
+        <w:t>▪</w:t>
+      </w:r>
+      <w:r>
+        <w:t xml:space="preserve"> </w:t>
+      </w:r>
+      <w:r>
+        <w:rPr>
+          <w:rFonts w:ascii="Arial" w:hAnsi="Arial" w:cs="Arial"/>
+          <w:b/>
+          <w:bCs/>
+          <w:color w:val="444444"/>
+          <w:sz w:val="20"/>
+          <w:szCs w:val="20"/>
+          <w:shd w:val="clear" w:color="auto" w:fill="FFFFFF"/>
+        </w:rPr>
+        <w:t>XVCRh6tGJeSzKQILyy</w:t>
+      </w:r>
+      <w:r>
+        <w:rPr>
+          <w:rFonts w:ascii="Arial" w:hAnsi="Arial" w:cs="Arial"/>
+          <w:color w:val="444444"/>
+          <w:sz w:val="20"/>
+          <w:szCs w:val="20"/>
+          <w:shd w:val="clear" w:color="auto" w:fill="FFFFFF"/>
+        </w:rPr>
+        <w:t xml:space="preserve"> </w:t>
+      </w:r>
+      <w:r>
+        <w:t xml:space="preserve">est le sel. C’est un élément de sécurité supplémentaire, qui augmente la taille d’une table précalculée (type </w:t>
+      </w:r>
+      <w:proofErr w:type="spellStart"/>
+      <w:r>
+        <w:t>rainbow</w:t>
+      </w:r>
+      <w:proofErr w:type="spellEnd"/>
+      <w:r>
+        <w:t xml:space="preserve"> table) pour pouvoir pirater le mot de passe. C’est aussi un ensemble aléatoire de chiffres et de lettres.</w:t>
+      </w:r>
+    </w:p>
+    <w:p>
+      <w:pPr>
+        <w:rPr>
+          <w:u w:val="single"/>
+        </w:rPr>
+      </w:pPr>
+    </w:p>
+    <w:p>
+      <w:pPr>
+        <w:rPr>
+          <w:u w:val="single"/>
+        </w:rPr>
+      </w:pPr>
+      <w:r>
+        <w:rPr>
+          <w:u w:val="single"/>
+        </w:rPr>
+        <w:t>B</w:t>
+      </w:r>
+      <w:r>
+        <w:rPr>
+          <w:u w:val="single"/>
+        </w:rPr>
+        <w:t>) Utilisation de rôles utilisateurs</w:t>
+      </w:r>
+    </w:p>
+    <w:p>
+      <w:r>
+        <w:t xml:space="preserve"> A partir du moment où un site dépasse le stade de site vitrine et progresse dans son interactivité avec l’utilisateur (ex : création d’un compte utilisateur), il est courant de discriminer les utilisateurs selon un rôle qui leur attribuera des permissions leur permettant ou non de réaliser tel ou tel action.</w:t>
+      </w:r>
+    </w:p>
+    <w:p>
+      <w:r>
+        <w:t xml:space="preserve">Dans mon projet, un </w:t>
+      </w:r>
+      <w:r>
+        <w:rPr>
+          <w:b/>
+          <w:bCs/>
+        </w:rPr>
+        <w:t>utilisateur non inscrit</w:t>
+      </w:r>
+      <w:r>
+        <w:t xml:space="preserve"> pourra lui </w:t>
+      </w:r>
+      <w:r>
+        <w:rPr>
+          <w:b/>
+          <w:bCs/>
+        </w:rPr>
+        <w:t xml:space="preserve">voir les articles et les </w:t>
+      </w:r>
+      <w:proofErr w:type="spellStart"/>
+      <w:r>
+        <w:rPr>
+          <w:b/>
+          <w:bCs/>
+        </w:rPr>
+        <w:t>posts</w:t>
+      </w:r>
+      <w:proofErr w:type="spellEnd"/>
+      <w:r>
+        <w:t xml:space="preserve"> </w:t>
+      </w:r>
+      <w:r>
+        <w:t xml:space="preserve">mais ne pourra pas interagir avec les autres utilisateurs. </w:t>
+      </w:r>
+    </w:p>
+    <w:p/>
+    <w:p>
+      <w:r>
+        <w:t xml:space="preserve">Un </w:t>
+      </w:r>
+      <w:r>
+        <w:rPr>
+          <w:b/>
+          <w:bCs/>
+        </w:rPr>
+        <w:t>utilisateur inscrit</w:t>
+      </w:r>
+      <w:r>
+        <w:t xml:space="preserve"> lui pourra </w:t>
+      </w:r>
+      <w:r>
+        <w:rPr>
+          <w:b/>
+          <w:bCs/>
+        </w:rPr>
+        <w:t xml:space="preserve">réagir </w:t>
+      </w:r>
+      <w:r>
+        <w:rPr>
+          <w:b/>
+          <w:bCs/>
+        </w:rPr>
+        <w:t>à un post et même lancer un post, ajouté une catégorie et un article</w:t>
+      </w:r>
+      <w:r>
+        <w:t>.</w:t>
+      </w:r>
+    </w:p>
+    <w:p/>
+    <w:p/>
+    <w:p>
+      <w:r>
+        <w:t>C</w:t>
+      </w:r>
+      <w:r>
+        <w:t xml:space="preserve">) </w:t>
+      </w:r>
+      <w:r>
+        <w:rPr>
+          <w:u w:val="single"/>
+        </w:rPr>
         <w:t>Attaque par force brute</w:t>
       </w:r>
       <w:r>
@@ -7255,6 +9460,7 @@
         <w:rPr>
           <w:noProof/>
         </w:rPr>
+        <w:lastRenderedPageBreak/>
         <w:drawing>
           <wp:inline distT="0" distB="0" distL="0" distR="0" wp14:anchorId="6F1E9B70" wp14:editId="242DD6CB">
             <wp:extent cx="5760720" cy="3495675"/>
@@ -7271,7 +9477,7 @@
                     <pic:cNvPicPr/>
                   </pic:nvPicPr>
                   <pic:blipFill rotWithShape="1">
-                    <a:blip r:embed="rId27">
+                    <a:blip r:embed="rId29">
                       <a:extLst>
                         <a:ext uri="{28A0092B-C50C-407E-A947-70E740481C1C}">
                           <a14:useLocalDpi xmlns:a14="http://schemas.microsoft.com/office/drawing/2010/main" val="0"/>
@@ -7317,8 +9523,13 @@
         </w:rPr>
       </w:pPr>
       <w:r>
-        <w:t xml:space="preserve"> Voici comment elle a été mise en place sur mon projet : App\config\packages\security.yaml</w:t>
-      </w:r>
+        <w:t xml:space="preserve"> Voici comment elle a été mise en place sur mon projet : App\config\packages\</w:t>
+      </w:r>
+      <w:proofErr w:type="spellStart"/>
+      <w:r>
+        <w:t>security.yaml</w:t>
+      </w:r>
+      <w:proofErr w:type="spellEnd"/>
     </w:p>
     <w:p>
       <w:pPr>
@@ -7354,7 +9565,7 @@
                     <pic:cNvPicPr/>
                   </pic:nvPicPr>
                   <pic:blipFill>
-                    <a:blip r:embed="rId28">
+                    <a:blip r:embed="rId30">
                       <a:extLst>
                         <a:ext uri="{28A0092B-C50C-407E-A947-70E740481C1C}">
                           <a14:useLocalDpi xmlns:a14="http://schemas.microsoft.com/office/drawing/2010/main" val="0"/>
@@ -7390,13 +9601,25 @@
     </w:p>
     <w:p>
       <w:r>
-        <w:t xml:space="preserve">Ceci s’appelle en termes techniques le « login throttling ». « null » ici signifie que je laisse les paramètres prédéfinis par Symfony </w:t>
-      </w:r>
-      <w:r>
-        <w:t xml:space="preserve">5.4 , c’est-à-dire à 3 </w:t>
-      </w:r>
-      <w:r>
-        <w:t xml:space="preserve">essais par minute. </w:t>
+        <w:t xml:space="preserve">Ceci s’appelle en termes techniques le « login </w:t>
+      </w:r>
+      <w:proofErr w:type="spellStart"/>
+      <w:r>
+        <w:t>throttling</w:t>
+      </w:r>
+      <w:proofErr w:type="spellEnd"/>
+      <w:r>
+        <w:t xml:space="preserve"> ». « </w:t>
+      </w:r>
+      <w:proofErr w:type="spellStart"/>
+      <w:proofErr w:type="gramStart"/>
+      <w:r>
+        <w:t>null</w:t>
+      </w:r>
+      <w:proofErr w:type="spellEnd"/>
+      <w:proofErr w:type="gramEnd"/>
+      <w:r>
+        <w:t xml:space="preserve"> » ici signifie que je laisse les paramètres prédéfinis par Symfony 5.4 , c’est-à-dire à 3 essais par minute. </w:t>
       </w:r>
     </w:p>
     <w:p>
@@ -7474,7 +9697,21 @@
         <w:rPr>
           <w:rStyle w:val="ui-provider"/>
         </w:rPr>
-        <w:t>J’ai choisi de vous présentez la partie de création d’un Post</w:t>
+        <w:t xml:space="preserve">J’ai choisi de vous </w:t>
+      </w:r>
+      <w:proofErr w:type="spellStart"/>
+      <w:r>
+        <w:rPr>
+          <w:rStyle w:val="ui-provider"/>
+        </w:rPr>
+        <w:t>présentez</w:t>
+      </w:r>
+      <w:proofErr w:type="spellEnd"/>
+      <w:r>
+        <w:rPr>
+          <w:rStyle w:val="ui-provider"/>
+        </w:rPr>
+        <w:t xml:space="preserve"> la partie de création d’un Post</w:t>
       </w:r>
       <w:r>
         <w:rPr>
@@ -7627,20 +9864,76 @@
         <w:rPr>
           <w:rStyle w:val="ui-provider"/>
         </w:rPr>
-        <w:t>trouve un bouton Enregistrer qui va permettre d’envoyer ce post. Par la suite, le post qui vient tout juste d’être crée sera lui bien listé dans la liste des posts. Aussi ce post qui vient d’être crée sera aussi visible dans l’onglet</w:t>
-      </w:r>
-    </w:p>
-    <w:p>
-      <w:pPr>
-        <w:rPr>
-          <w:rStyle w:val="ui-provider"/>
-        </w:rPr>
-      </w:pPr>
-      <w:r>
-        <w:rPr>
-          <w:rStyle w:val="ui-provider"/>
-        </w:rPr>
-        <w:t xml:space="preserve"> Mes Posts qui affiche et liste les posts crée par un utilisateur et sur ce même page, nous pourront supprimer le post en cliquant sur un bouton.</w:t>
+        <w:t xml:space="preserve">trouve un bouton Enregistrer qui va permettre d’envoyer ce post. Par la suite, le post qui vient tout juste d’être crée sera lui bien listé dans la liste des </w:t>
+      </w:r>
+      <w:proofErr w:type="spellStart"/>
+      <w:r>
+        <w:rPr>
+          <w:rStyle w:val="ui-provider"/>
+        </w:rPr>
+        <w:t>posts</w:t>
+      </w:r>
+      <w:proofErr w:type="spellEnd"/>
+      <w:r>
+        <w:rPr>
+          <w:rStyle w:val="ui-provider"/>
+        </w:rPr>
+        <w:t xml:space="preserve">. Aussi ce </w:t>
+      </w:r>
+      <w:proofErr w:type="spellStart"/>
+      <w:r>
+        <w:rPr>
+          <w:rStyle w:val="ui-provider"/>
+        </w:rPr>
+        <w:t>post</w:t>
+      </w:r>
+      <w:proofErr w:type="spellEnd"/>
+      <w:r>
+        <w:rPr>
+          <w:rStyle w:val="ui-provider"/>
+        </w:rPr>
+        <w:t xml:space="preserve"> qui vient d’être crée sera aussi visible dans l’onglet</w:t>
+      </w:r>
+    </w:p>
+    <w:p>
+      <w:pPr>
+        <w:rPr>
+          <w:rStyle w:val="ui-provider"/>
+        </w:rPr>
+      </w:pPr>
+      <w:r>
+        <w:rPr>
+          <w:rStyle w:val="ui-provider"/>
+        </w:rPr>
+        <w:t xml:space="preserve"> Mes </w:t>
+      </w:r>
+      <w:proofErr w:type="spellStart"/>
+      <w:r>
+        <w:rPr>
+          <w:rStyle w:val="ui-provider"/>
+        </w:rPr>
+        <w:t>Posts</w:t>
+      </w:r>
+      <w:proofErr w:type="spellEnd"/>
+      <w:r>
+        <w:rPr>
+          <w:rStyle w:val="ui-provider"/>
+        </w:rPr>
+        <w:t xml:space="preserve"> qui affiche et liste les </w:t>
+      </w:r>
+      <w:proofErr w:type="spellStart"/>
+      <w:r>
+        <w:rPr>
+          <w:rStyle w:val="ui-provider"/>
+        </w:rPr>
+        <w:t>posts</w:t>
+      </w:r>
+      <w:proofErr w:type="spellEnd"/>
+      <w:r>
+        <w:rPr>
+          <w:rStyle w:val="ui-provider"/>
+        </w:rPr>
+        <w:t xml:space="preserve"> crée par un utilisateur et sur ce même page, nous pourront supprimer le post en cliquant sur un bouton.</w:t>
       </w:r>
     </w:p>
     <w:p>
@@ -7655,10 +9948,7 @@
         <w:ind w:firstLine="708"/>
       </w:pPr>
       <w:r>
-        <w:t>1</w:t>
-      </w:r>
-      <w:r>
-        <w:t>6</w:t>
+        <w:t>16</w:t>
       </w:r>
       <w:r>
         <w:t>)</w:t>
@@ -7680,21 +9970,12 @@
     </w:p>
     <w:p>
       <w:r>
-        <w:t xml:space="preserve">• Traduction du site en </w:t>
-      </w:r>
-      <w:r>
-        <w:t>anglais</w:t>
-      </w:r>
-      <w:r>
-        <w:t xml:space="preserve"> via bundle PHP Symfony Translation </w:t>
-      </w:r>
-    </w:p>
-    <w:p>
-      <w:r>
-        <w:t>• Passage à Symfony 7.</w:t>
-      </w:r>
-      <w:r>
-        <w:t>2</w:t>
+        <w:t xml:space="preserve">• Traduction du site en anglais via bundle PHP Symfony Translation </w:t>
+      </w:r>
+    </w:p>
+    <w:p>
+      <w:r>
+        <w:t>• Passage à Symfony 7.2</w:t>
       </w:r>
     </w:p>
     <w:p/>
@@ -7737,32 +10018,17 @@
     </w:p>
     <w:p>
       <w:r>
-        <w:t>J’ai réalisé l’importance d’une gestion de projet efficace et de la réflexion préparatoire à propos d’un projet avant d’en écrire le code</w:t>
-      </w:r>
-      <w:r>
-        <w:t xml:space="preserve"> notamment en faisant le maquettage et le Modèle Conceptuelle de Donnée</w:t>
-      </w:r>
-      <w:r>
-        <w:t>.</w:t>
-      </w:r>
-    </w:p>
-    <w:p>
-      <w:pPr>
-        <w:rPr>
-          <w:rStyle w:val="ui-provider"/>
-        </w:rPr>
-      </w:pPr>
-      <w:r>
-        <w:t xml:space="preserve"> En travaillant sur la partie technique, j’ai acquis des compétences de programmation dans différents langages. </w:t>
-      </w:r>
-      <w:r>
-        <w:t xml:space="preserve"> </w:t>
-      </w:r>
-      <w:r>
-        <w:t>J’ai réalisé ma formation dans un cadre valorisateur avec des collègues chaleureux et j’en sors très satisfait, avec des idées concrètes de réalisations et de mon futur dans ce domaine</w:t>
-      </w:r>
-      <w:r>
-        <w:t>.</w:t>
+        <w:t>J’ai réalisé l’importance d’une gestion de projet efficace et de la réflexion préparatoire à propos d’un projet avant d’en écrire le code notamment en faisant le maquettage et le Modèle Conceptuelle de Donnée.</w:t>
+      </w:r>
+    </w:p>
+    <w:p>
+      <w:pPr>
+        <w:rPr>
+          <w:rStyle w:val="ui-provider"/>
+        </w:rPr>
+      </w:pPr>
+      <w:r>
+        <w:t xml:space="preserve"> En travaillant sur la partie technique, j’ai acquis des compétences de programmation dans différents langages.  J’ai réalisé ma formation dans un cadre valorisateur avec des collègues chaleureux et j’en sors très satisfait, avec des idées concrètes de réalisations et de mon futur dans ce domaine.</w:t>
       </w:r>
     </w:p>
     <w:p>
@@ -7959,7 +10225,7 @@
                     <pic:cNvPicPr/>
                   </pic:nvPicPr>
                   <pic:blipFill>
-                    <a:blip r:embed="rId29">
+                    <a:blip r:embed="rId31">
                       <a:extLst>
                         <a:ext uri="{28A0092B-C50C-407E-A947-70E740481C1C}">
                           <a14:useLocalDpi xmlns:a14="http://schemas.microsoft.com/office/drawing/2010/main" val="0"/>
@@ -8023,7 +10289,7 @@
                     <pic:cNvPicPr/>
                   </pic:nvPicPr>
                   <pic:blipFill>
-                    <a:blip r:embed="rId30">
+                    <a:blip r:embed="rId32">
                       <a:extLst>
                         <a:ext uri="{28A0092B-C50C-407E-A947-70E740481C1C}">
                           <a14:useLocalDpi xmlns:a14="http://schemas.microsoft.com/office/drawing/2010/main" val="0"/>
@@ -8080,7 +10346,7 @@
                     <pic:cNvPicPr/>
                   </pic:nvPicPr>
                   <pic:blipFill>
-                    <a:blip r:embed="rId31">
+                    <a:blip r:embed="rId33">
                       <a:extLst>
                         <a:ext uri="{28A0092B-C50C-407E-A947-70E740481C1C}">
                           <a14:useLocalDpi xmlns:a14="http://schemas.microsoft.com/office/drawing/2010/main" val="0"/>
@@ -8145,7 +10411,7 @@
                     <pic:cNvPicPr/>
                   </pic:nvPicPr>
                   <pic:blipFill>
-                    <a:blip r:embed="rId32">
+                    <a:blip r:embed="rId34">
                       <a:extLst>
                         <a:ext uri="{28A0092B-C50C-407E-A947-70E740481C1C}">
                           <a14:useLocalDpi xmlns:a14="http://schemas.microsoft.com/office/drawing/2010/main" val="0"/>
@@ -8297,7 +10563,7 @@
                     <pic:cNvPicPr/>
                   </pic:nvPicPr>
                   <pic:blipFill>
-                    <a:blip r:embed="rId33">
+                    <a:blip r:embed="rId35">
                       <a:extLst>
                         <a:ext uri="{28A0092B-C50C-407E-A947-70E740481C1C}">
                           <a14:useLocalDpi xmlns:a14="http://schemas.microsoft.com/office/drawing/2010/main" val="0"/>
@@ -8442,7 +10708,7 @@
                     <pic:cNvPicPr/>
                   </pic:nvPicPr>
                   <pic:blipFill>
-                    <a:blip r:embed="rId34">
+                    <a:blip r:embed="rId36">
                       <a:extLst>
                         <a:ext uri="{28A0092B-C50C-407E-A947-70E740481C1C}">
                           <a14:useLocalDpi xmlns:a14="http://schemas.microsoft.com/office/drawing/2010/main" val="0"/>
@@ -8472,13 +10738,149 @@
     <w:p/>
     <w:p>
       <w:r>
-        <w:t>Connexion à Mailtrap</w:t>
-      </w:r>
+        <w:t xml:space="preserve">Connexion à </w:t>
+      </w:r>
+      <w:proofErr w:type="spellStart"/>
+      <w:r>
+        <w:t>Mailtrap</w:t>
+      </w:r>
+      <w:proofErr w:type="spellEnd"/>
     </w:p>
     <w:p>
       <w:r>
         <w:t>Connexion à la BDD</w:t>
       </w:r>
+    </w:p>
+    <w:p/>
+    <w:p/>
+    <w:p/>
+    <w:p/>
+    <w:p/>
+    <w:p>
+      <w:pPr>
+        <w:shd w:val="clear" w:color="auto" w:fill="FFFFFF"/>
+        <w:spacing w:line="285" w:lineRule="atLeast"/>
+      </w:pPr>
+      <w:r>
+        <w:t>Mise en place de la Regex</w:t>
+      </w:r>
+    </w:p>
+    <w:p>
+      <w:pPr>
+        <w:shd w:val="clear" w:color="auto" w:fill="FFFFFF"/>
+        <w:spacing w:line="285" w:lineRule="atLeast"/>
+        <w:rPr>
+          <w:rFonts w:ascii="Consolas" w:eastAsia="Times New Roman" w:hAnsi="Consolas" w:cs="Times New Roman"/>
+          <w:color w:val="3B3B3B"/>
+          <w:kern w:val="0"/>
+          <w:sz w:val="21"/>
+          <w:szCs w:val="21"/>
+          <w:lang w:eastAsia="fr-FR"/>
+          <w14:ligatures w14:val="none"/>
+        </w:rPr>
+      </w:pPr>
+      <w:r>
+        <w:rPr>
+          <w:rFonts w:ascii="Consolas" w:eastAsia="Times New Roman" w:hAnsi="Consolas" w:cs="Times New Roman"/>
+          <w:noProof/>
+          <w:color w:val="3B3B3B"/>
+          <w:kern w:val="0"/>
+          <w:sz w:val="21"/>
+          <w:szCs w:val="21"/>
+          <w:lang w:eastAsia="fr-FR"/>
+        </w:rPr>
+        <w:lastRenderedPageBreak/>
+        <w:drawing>
+          <wp:inline distT="0" distB="0" distL="0" distR="0" wp14:anchorId="2255155D" wp14:editId="10DFA82E">
+            <wp:extent cx="6467475" cy="5419725"/>
+            <wp:effectExtent l="0" t="0" r="9525" b="9525"/>
+            <wp:docPr id="566877351" name="Image 3"/>
+            <wp:cNvGraphicFramePr>
+              <a:graphicFrameLocks xmlns:a="http://schemas.openxmlformats.org/drawingml/2006/main" noChangeAspect="1"/>
+            </wp:cNvGraphicFramePr>
+            <a:graphic xmlns:a="http://schemas.openxmlformats.org/drawingml/2006/main">
+              <a:graphicData uri="http://schemas.openxmlformats.org/drawingml/2006/picture">
+                <pic:pic xmlns:pic="http://schemas.openxmlformats.org/drawingml/2006/picture">
+                  <pic:nvPicPr>
+                    <pic:cNvPr id="566877351" name="Image 566877351"/>
+                    <pic:cNvPicPr/>
+                  </pic:nvPicPr>
+                  <pic:blipFill>
+                    <a:blip r:embed="rId37">
+                      <a:extLst>
+                        <a:ext uri="{28A0092B-C50C-407E-A947-70E740481C1C}">
+                          <a14:useLocalDpi xmlns:a14="http://schemas.microsoft.com/office/drawing/2010/main" val="0"/>
+                        </a:ext>
+                      </a:extLst>
+                    </a:blip>
+                    <a:stretch>
+                      <a:fillRect/>
+                    </a:stretch>
+                  </pic:blipFill>
+                  <pic:spPr>
+                    <a:xfrm>
+                      <a:off x="0" y="0"/>
+                      <a:ext cx="6467475" cy="5419725"/>
+                    </a:xfrm>
+                    <a:prstGeom prst="rect">
+                      <a:avLst/>
+                    </a:prstGeom>
+                  </pic:spPr>
+                </pic:pic>
+              </a:graphicData>
+            </a:graphic>
+          </wp:inline>
+        </w:drawing>
+      </w:r>
+    </w:p>
+    <w:p>
+      <w:pPr>
+        <w:shd w:val="clear" w:color="auto" w:fill="FFFFFF"/>
+        <w:spacing w:after="0" w:line="285" w:lineRule="atLeast"/>
+        <w:rPr>
+          <w:rFonts w:ascii="Consolas" w:eastAsia="Times New Roman" w:hAnsi="Consolas" w:cs="Times New Roman"/>
+          <w:color w:val="3B3B3B"/>
+          <w:kern w:val="0"/>
+          <w:sz w:val="21"/>
+          <w:szCs w:val="21"/>
+          <w:lang w:eastAsia="fr-FR"/>
+          <w14:ligatures w14:val="none"/>
+        </w:rPr>
+      </w:pPr>
+      <w:r>
+        <w:rPr>
+          <w:rFonts w:ascii="Consolas" w:eastAsia="Times New Roman" w:hAnsi="Consolas" w:cs="Times New Roman"/>
+          <w:color w:val="3B3B3B"/>
+          <w:kern w:val="0"/>
+          <w:sz w:val="21"/>
+          <w:szCs w:val="21"/>
+          <w:lang w:eastAsia="fr-FR"/>
+          <w14:ligatures w14:val="none"/>
+        </w:rPr>
+        <w:t xml:space="preserve">                    </w:t>
+      </w:r>
+    </w:p>
+    <w:p>
+      <w:pPr>
+        <w:shd w:val="clear" w:color="auto" w:fill="FFFFFF"/>
+        <w:spacing w:after="0" w:line="285" w:lineRule="atLeast"/>
+        <w:rPr>
+          <w:rFonts w:ascii="Consolas" w:eastAsia="Times New Roman" w:hAnsi="Consolas" w:cs="Times New Roman"/>
+          <w:color w:val="3B3B3B"/>
+          <w:kern w:val="0"/>
+          <w:sz w:val="21"/>
+          <w:szCs w:val="21"/>
+          <w:lang w:eastAsia="fr-FR"/>
+          <w14:ligatures w14:val="none"/>
+        </w:rPr>
+      </w:pPr>
+    </w:p>
+    <w:p>
+      <w:pPr>
+        <w:tabs>
+          <w:tab w:val="left" w:pos="1880"/>
+        </w:tabs>
+      </w:pPr>
     </w:p>
     <w:sectPr>
       <w:pgSz w:w="11906" w:h="16838"/>
@@ -8760,6 +11162,95 @@
     </w:lvl>
   </w:abstractNum>
   <w:abstractNum w:abstractNumId="3" w15:restartNumberingAfterBreak="0">
+    <w:nsid w:val="07F33078"/>
+    <w:multiLevelType w:val="hybridMultilevel"/>
+    <w:tmpl w:val="A9FE0CE6"/>
+    <w:lvl w:ilvl="0" w:tplc="79A2C5D8">
+      <w:start w:val="1"/>
+      <w:numFmt w:val="lowerLetter"/>
+      <w:lvlText w:val="%1)"/>
+      <w:lvlJc w:val="left"/>
+      <w:pPr>
+        <w:ind w:left="1080" w:hanging="360"/>
+      </w:pPr>
+      <w:rPr>
+        <w:rFonts w:hint="default"/>
+      </w:rPr>
+    </w:lvl>
+    <w:lvl w:ilvl="1" w:tplc="040C0019" w:tentative="1">
+      <w:start w:val="1"/>
+      <w:numFmt w:val="lowerLetter"/>
+      <w:lvlText w:val="%2."/>
+      <w:lvlJc w:val="left"/>
+      <w:pPr>
+        <w:ind w:left="1800" w:hanging="360"/>
+      </w:pPr>
+    </w:lvl>
+    <w:lvl w:ilvl="2" w:tplc="040C001B" w:tentative="1">
+      <w:start w:val="1"/>
+      <w:numFmt w:val="lowerRoman"/>
+      <w:lvlText w:val="%3."/>
+      <w:lvlJc w:val="right"/>
+      <w:pPr>
+        <w:ind w:left="2520" w:hanging="180"/>
+      </w:pPr>
+    </w:lvl>
+    <w:lvl w:ilvl="3" w:tplc="040C000F" w:tentative="1">
+      <w:start w:val="1"/>
+      <w:numFmt w:val="decimal"/>
+      <w:lvlText w:val="%4."/>
+      <w:lvlJc w:val="left"/>
+      <w:pPr>
+        <w:ind w:left="3240" w:hanging="360"/>
+      </w:pPr>
+    </w:lvl>
+    <w:lvl w:ilvl="4" w:tplc="040C0019" w:tentative="1">
+      <w:start w:val="1"/>
+      <w:numFmt w:val="lowerLetter"/>
+      <w:lvlText w:val="%5."/>
+      <w:lvlJc w:val="left"/>
+      <w:pPr>
+        <w:ind w:left="3960" w:hanging="360"/>
+      </w:pPr>
+    </w:lvl>
+    <w:lvl w:ilvl="5" w:tplc="040C001B" w:tentative="1">
+      <w:start w:val="1"/>
+      <w:numFmt w:val="lowerRoman"/>
+      <w:lvlText w:val="%6."/>
+      <w:lvlJc w:val="right"/>
+      <w:pPr>
+        <w:ind w:left="4680" w:hanging="180"/>
+      </w:pPr>
+    </w:lvl>
+    <w:lvl w:ilvl="6" w:tplc="040C000F" w:tentative="1">
+      <w:start w:val="1"/>
+      <w:numFmt w:val="decimal"/>
+      <w:lvlText w:val="%7."/>
+      <w:lvlJc w:val="left"/>
+      <w:pPr>
+        <w:ind w:left="5400" w:hanging="360"/>
+      </w:pPr>
+    </w:lvl>
+    <w:lvl w:ilvl="7" w:tplc="040C0019" w:tentative="1">
+      <w:start w:val="1"/>
+      <w:numFmt w:val="lowerLetter"/>
+      <w:lvlText w:val="%8."/>
+      <w:lvlJc w:val="left"/>
+      <w:pPr>
+        <w:ind w:left="6120" w:hanging="360"/>
+      </w:pPr>
+    </w:lvl>
+    <w:lvl w:ilvl="8" w:tplc="040C001B" w:tentative="1">
+      <w:start w:val="1"/>
+      <w:numFmt w:val="lowerRoman"/>
+      <w:lvlText w:val="%9."/>
+      <w:lvlJc w:val="right"/>
+      <w:pPr>
+        <w:ind w:left="6840" w:hanging="180"/>
+      </w:pPr>
+    </w:lvl>
+  </w:abstractNum>
+  <w:abstractNum w:abstractNumId="4" w15:restartNumberingAfterBreak="0">
     <w:nsid w:val="09E973DC"/>
     <w:multiLevelType w:val="hybridMultilevel"/>
     <w:tmpl w:val="05C83084"/>
@@ -8848,7 +11339,7 @@
       </w:pPr>
     </w:lvl>
   </w:abstractNum>
-  <w:abstractNum w:abstractNumId="4" w15:restartNumberingAfterBreak="0">
+  <w:abstractNum w:abstractNumId="5" w15:restartNumberingAfterBreak="0">
     <w:nsid w:val="0A7F6B09"/>
     <w:multiLevelType w:val="hybridMultilevel"/>
     <w:tmpl w:val="A738ACC4"/>
@@ -8937,7 +11428,7 @@
       </w:pPr>
     </w:lvl>
   </w:abstractNum>
-  <w:abstractNum w:abstractNumId="5" w15:restartNumberingAfterBreak="0">
+  <w:abstractNum w:abstractNumId="6" w15:restartNumberingAfterBreak="0">
     <w:nsid w:val="1018246D"/>
     <w:multiLevelType w:val="hybridMultilevel"/>
     <w:tmpl w:val="CAC46652"/>
@@ -9026,7 +11517,7 @@
       </w:pPr>
     </w:lvl>
   </w:abstractNum>
-  <w:abstractNum w:abstractNumId="6" w15:restartNumberingAfterBreak="0">
+  <w:abstractNum w:abstractNumId="7" w15:restartNumberingAfterBreak="0">
     <w:nsid w:val="10FB2861"/>
     <w:multiLevelType w:val="hybridMultilevel"/>
     <w:tmpl w:val="4B72EB7E"/>
@@ -9115,7 +11606,7 @@
       </w:pPr>
     </w:lvl>
   </w:abstractNum>
-  <w:abstractNum w:abstractNumId="7" w15:restartNumberingAfterBreak="0">
+  <w:abstractNum w:abstractNumId="8" w15:restartNumberingAfterBreak="0">
     <w:nsid w:val="18DD0C0F"/>
     <w:multiLevelType w:val="hybridMultilevel"/>
     <w:tmpl w:val="81503902"/>
@@ -9204,7 +11695,7 @@
       </w:pPr>
     </w:lvl>
   </w:abstractNum>
-  <w:abstractNum w:abstractNumId="8" w15:restartNumberingAfterBreak="0">
+  <w:abstractNum w:abstractNumId="9" w15:restartNumberingAfterBreak="0">
     <w:nsid w:val="1A07236C"/>
     <w:multiLevelType w:val="hybridMultilevel"/>
     <w:tmpl w:val="A9B4F804"/>
@@ -9293,7 +11784,7 @@
       </w:pPr>
     </w:lvl>
   </w:abstractNum>
-  <w:abstractNum w:abstractNumId="9" w15:restartNumberingAfterBreak="0">
+  <w:abstractNum w:abstractNumId="10" w15:restartNumberingAfterBreak="0">
     <w:nsid w:val="22485D8B"/>
     <w:multiLevelType w:val="hybridMultilevel"/>
     <w:tmpl w:val="71A2CD4C"/>
@@ -9382,7 +11873,7 @@
       </w:pPr>
     </w:lvl>
   </w:abstractNum>
-  <w:abstractNum w:abstractNumId="10" w15:restartNumberingAfterBreak="0">
+  <w:abstractNum w:abstractNumId="11" w15:restartNumberingAfterBreak="0">
     <w:nsid w:val="233152E1"/>
     <w:multiLevelType w:val="hybridMultilevel"/>
     <w:tmpl w:val="641CDA8C"/>
@@ -9471,7 +11962,7 @@
       </w:pPr>
     </w:lvl>
   </w:abstractNum>
-  <w:abstractNum w:abstractNumId="11" w15:restartNumberingAfterBreak="0">
+  <w:abstractNum w:abstractNumId="12" w15:restartNumberingAfterBreak="0">
     <w:nsid w:val="24993EF6"/>
     <w:multiLevelType w:val="hybridMultilevel"/>
     <w:tmpl w:val="DD4C6634"/>
@@ -9560,7 +12051,7 @@
       </w:pPr>
     </w:lvl>
   </w:abstractNum>
-  <w:abstractNum w:abstractNumId="12" w15:restartNumberingAfterBreak="0">
+  <w:abstractNum w:abstractNumId="13" w15:restartNumberingAfterBreak="0">
     <w:nsid w:val="26C03F68"/>
     <w:multiLevelType w:val="hybridMultilevel"/>
     <w:tmpl w:val="CAC46652"/>
@@ -9649,7 +12140,7 @@
       </w:pPr>
     </w:lvl>
   </w:abstractNum>
-  <w:abstractNum w:abstractNumId="13" w15:restartNumberingAfterBreak="0">
+  <w:abstractNum w:abstractNumId="14" w15:restartNumberingAfterBreak="0">
     <w:nsid w:val="271A4E97"/>
     <w:multiLevelType w:val="hybridMultilevel"/>
     <w:tmpl w:val="AF8E7D22"/>
@@ -9740,7 +12231,7 @@
       </w:pPr>
     </w:lvl>
   </w:abstractNum>
-  <w:abstractNum w:abstractNumId="14" w15:restartNumberingAfterBreak="0">
+  <w:abstractNum w:abstractNumId="15" w15:restartNumberingAfterBreak="0">
     <w:nsid w:val="274962AE"/>
     <w:multiLevelType w:val="hybridMultilevel"/>
     <w:tmpl w:val="A81AA1B2"/>
@@ -9829,7 +12320,7 @@
       </w:pPr>
     </w:lvl>
   </w:abstractNum>
-  <w:abstractNum w:abstractNumId="15" w15:restartNumberingAfterBreak="0">
+  <w:abstractNum w:abstractNumId="16" w15:restartNumberingAfterBreak="0">
     <w:nsid w:val="27563B6E"/>
     <w:multiLevelType w:val="hybridMultilevel"/>
     <w:tmpl w:val="CAC46652"/>
@@ -9918,7 +12409,7 @@
       </w:pPr>
     </w:lvl>
   </w:abstractNum>
-  <w:abstractNum w:abstractNumId="16" w15:restartNumberingAfterBreak="0">
+  <w:abstractNum w:abstractNumId="17" w15:restartNumberingAfterBreak="0">
     <w:nsid w:val="2B3D74A1"/>
     <w:multiLevelType w:val="hybridMultilevel"/>
     <w:tmpl w:val="5DC263C6"/>
@@ -10032,7 +12523,7 @@
       </w:rPr>
     </w:lvl>
   </w:abstractNum>
-  <w:abstractNum w:abstractNumId="17" w15:restartNumberingAfterBreak="0">
+  <w:abstractNum w:abstractNumId="18" w15:restartNumberingAfterBreak="0">
     <w:nsid w:val="2C1433EC"/>
     <w:multiLevelType w:val="hybridMultilevel"/>
     <w:tmpl w:val="A9B4F804"/>
@@ -10121,7 +12612,7 @@
       </w:pPr>
     </w:lvl>
   </w:abstractNum>
-  <w:abstractNum w:abstractNumId="18" w15:restartNumberingAfterBreak="0">
+  <w:abstractNum w:abstractNumId="19" w15:restartNumberingAfterBreak="0">
     <w:nsid w:val="2C783363"/>
     <w:multiLevelType w:val="hybridMultilevel"/>
     <w:tmpl w:val="F51CCAF4"/>
@@ -10210,7 +12701,7 @@
       </w:pPr>
     </w:lvl>
   </w:abstractNum>
-  <w:abstractNum w:abstractNumId="19" w15:restartNumberingAfterBreak="0">
+  <w:abstractNum w:abstractNumId="20" w15:restartNumberingAfterBreak="0">
     <w:nsid w:val="2FA16923"/>
     <w:multiLevelType w:val="hybridMultilevel"/>
     <w:tmpl w:val="A9B4F804"/>
@@ -10299,7 +12790,7 @@
       </w:pPr>
     </w:lvl>
   </w:abstractNum>
-  <w:abstractNum w:abstractNumId="20" w15:restartNumberingAfterBreak="0">
+  <w:abstractNum w:abstractNumId="21" w15:restartNumberingAfterBreak="0">
     <w:nsid w:val="300B58E2"/>
     <w:multiLevelType w:val="hybridMultilevel"/>
     <w:tmpl w:val="0A801A1A"/>
@@ -10388,7 +12879,7 @@
       </w:pPr>
     </w:lvl>
   </w:abstractNum>
-  <w:abstractNum w:abstractNumId="21" w15:restartNumberingAfterBreak="0">
+  <w:abstractNum w:abstractNumId="22" w15:restartNumberingAfterBreak="0">
     <w:nsid w:val="3308048A"/>
     <w:multiLevelType w:val="hybridMultilevel"/>
     <w:tmpl w:val="23327636"/>
@@ -10500,7 +12991,7 @@
       </w:rPr>
     </w:lvl>
   </w:abstractNum>
-  <w:abstractNum w:abstractNumId="22" w15:restartNumberingAfterBreak="0">
+  <w:abstractNum w:abstractNumId="23" w15:restartNumberingAfterBreak="0">
     <w:nsid w:val="34D16D85"/>
     <w:multiLevelType w:val="hybridMultilevel"/>
     <w:tmpl w:val="B5843026"/>
@@ -10589,7 +13080,7 @@
       </w:pPr>
     </w:lvl>
   </w:abstractNum>
-  <w:abstractNum w:abstractNumId="23" w15:restartNumberingAfterBreak="0">
+  <w:abstractNum w:abstractNumId="24" w15:restartNumberingAfterBreak="0">
     <w:nsid w:val="396B01B1"/>
     <w:multiLevelType w:val="hybridMultilevel"/>
     <w:tmpl w:val="A9B4F804"/>
@@ -10678,7 +13169,7 @@
       </w:pPr>
     </w:lvl>
   </w:abstractNum>
-  <w:abstractNum w:abstractNumId="24" w15:restartNumberingAfterBreak="0">
+  <w:abstractNum w:abstractNumId="25" w15:restartNumberingAfterBreak="0">
     <w:nsid w:val="39AB1953"/>
     <w:multiLevelType w:val="hybridMultilevel"/>
     <w:tmpl w:val="30B052DE"/>
@@ -10767,7 +13258,7 @@
       </w:pPr>
     </w:lvl>
   </w:abstractNum>
-  <w:abstractNum w:abstractNumId="25" w15:restartNumberingAfterBreak="0">
+  <w:abstractNum w:abstractNumId="26" w15:restartNumberingAfterBreak="0">
     <w:nsid w:val="3B492ACF"/>
     <w:multiLevelType w:val="hybridMultilevel"/>
     <w:tmpl w:val="80D633BE"/>
@@ -10856,7 +13347,7 @@
       </w:pPr>
     </w:lvl>
   </w:abstractNum>
-  <w:abstractNum w:abstractNumId="26" w15:restartNumberingAfterBreak="0">
+  <w:abstractNum w:abstractNumId="27" w15:restartNumberingAfterBreak="0">
     <w:nsid w:val="3B492CED"/>
     <w:multiLevelType w:val="hybridMultilevel"/>
     <w:tmpl w:val="04B26C6C"/>
@@ -10945,7 +13436,7 @@
       </w:pPr>
     </w:lvl>
   </w:abstractNum>
-  <w:abstractNum w:abstractNumId="27" w15:restartNumberingAfterBreak="0">
+  <w:abstractNum w:abstractNumId="28" w15:restartNumberingAfterBreak="0">
     <w:nsid w:val="3C183494"/>
     <w:multiLevelType w:val="hybridMultilevel"/>
     <w:tmpl w:val="49861B3E"/>
@@ -11034,7 +13525,7 @@
       </w:pPr>
     </w:lvl>
   </w:abstractNum>
-  <w:abstractNum w:abstractNumId="28" w15:restartNumberingAfterBreak="0">
+  <w:abstractNum w:abstractNumId="29" w15:restartNumberingAfterBreak="0">
     <w:nsid w:val="3E0D2765"/>
     <w:multiLevelType w:val="hybridMultilevel"/>
     <w:tmpl w:val="D1703B10"/>
@@ -11123,7 +13614,7 @@
       </w:pPr>
     </w:lvl>
   </w:abstractNum>
-  <w:abstractNum w:abstractNumId="29" w15:restartNumberingAfterBreak="0">
+  <w:abstractNum w:abstractNumId="30" w15:restartNumberingAfterBreak="0">
     <w:nsid w:val="3E2554FD"/>
     <w:multiLevelType w:val="hybridMultilevel"/>
     <w:tmpl w:val="0990352C"/>
@@ -11212,7 +13703,7 @@
       </w:pPr>
     </w:lvl>
   </w:abstractNum>
-  <w:abstractNum w:abstractNumId="30" w15:restartNumberingAfterBreak="0">
+  <w:abstractNum w:abstractNumId="31" w15:restartNumberingAfterBreak="0">
     <w:nsid w:val="3F1D0A0E"/>
     <w:multiLevelType w:val="hybridMultilevel"/>
     <w:tmpl w:val="CAC46652"/>
@@ -11301,7 +13792,7 @@
       </w:pPr>
     </w:lvl>
   </w:abstractNum>
-  <w:abstractNum w:abstractNumId="31" w15:restartNumberingAfterBreak="0">
+  <w:abstractNum w:abstractNumId="32" w15:restartNumberingAfterBreak="0">
     <w:nsid w:val="40AC5038"/>
     <w:multiLevelType w:val="hybridMultilevel"/>
     <w:tmpl w:val="CAC46652"/>
@@ -11390,7 +13881,7 @@
       </w:pPr>
     </w:lvl>
   </w:abstractNum>
-  <w:abstractNum w:abstractNumId="32" w15:restartNumberingAfterBreak="0">
+  <w:abstractNum w:abstractNumId="33" w15:restartNumberingAfterBreak="0">
     <w:nsid w:val="47A41D34"/>
     <w:multiLevelType w:val="hybridMultilevel"/>
     <w:tmpl w:val="A738ACC4"/>
@@ -11479,7 +13970,7 @@
       </w:pPr>
     </w:lvl>
   </w:abstractNum>
-  <w:abstractNum w:abstractNumId="33" w15:restartNumberingAfterBreak="0">
+  <w:abstractNum w:abstractNumId="34" w15:restartNumberingAfterBreak="0">
     <w:nsid w:val="484F4CD6"/>
     <w:multiLevelType w:val="hybridMultilevel"/>
     <w:tmpl w:val="CD7A759A"/>
@@ -11568,7 +14059,7 @@
       </w:pPr>
     </w:lvl>
   </w:abstractNum>
-  <w:abstractNum w:abstractNumId="34" w15:restartNumberingAfterBreak="0">
+  <w:abstractNum w:abstractNumId="35" w15:restartNumberingAfterBreak="0">
     <w:nsid w:val="48A24514"/>
     <w:multiLevelType w:val="hybridMultilevel"/>
     <w:tmpl w:val="6FBCF142"/>
@@ -11657,7 +14148,7 @@
       </w:pPr>
     </w:lvl>
   </w:abstractNum>
-  <w:abstractNum w:abstractNumId="35" w15:restartNumberingAfterBreak="0">
+  <w:abstractNum w:abstractNumId="36" w15:restartNumberingAfterBreak="0">
     <w:nsid w:val="4A932C50"/>
     <w:multiLevelType w:val="hybridMultilevel"/>
     <w:tmpl w:val="EA7E8492"/>
@@ -11746,7 +14237,7 @@
       </w:pPr>
     </w:lvl>
   </w:abstractNum>
-  <w:abstractNum w:abstractNumId="36" w15:restartNumberingAfterBreak="0">
+  <w:abstractNum w:abstractNumId="37" w15:restartNumberingAfterBreak="0">
     <w:nsid w:val="50A9284E"/>
     <w:multiLevelType w:val="hybridMultilevel"/>
     <w:tmpl w:val="35F2E052"/>
@@ -11858,7 +14349,7 @@
       </w:rPr>
     </w:lvl>
   </w:abstractNum>
-  <w:abstractNum w:abstractNumId="37" w15:restartNumberingAfterBreak="0">
+  <w:abstractNum w:abstractNumId="38" w15:restartNumberingAfterBreak="0">
     <w:nsid w:val="54F6187F"/>
     <w:multiLevelType w:val="hybridMultilevel"/>
     <w:tmpl w:val="CAC46652"/>
@@ -11947,7 +14438,7 @@
       </w:pPr>
     </w:lvl>
   </w:abstractNum>
-  <w:abstractNum w:abstractNumId="38" w15:restartNumberingAfterBreak="0">
+  <w:abstractNum w:abstractNumId="39" w15:restartNumberingAfterBreak="0">
     <w:nsid w:val="569C722E"/>
     <w:multiLevelType w:val="hybridMultilevel"/>
     <w:tmpl w:val="2FA4F7D8"/>
@@ -12060,7 +14551,7 @@
       </w:rPr>
     </w:lvl>
   </w:abstractNum>
-  <w:abstractNum w:abstractNumId="39" w15:restartNumberingAfterBreak="0">
+  <w:abstractNum w:abstractNumId="40" w15:restartNumberingAfterBreak="0">
     <w:nsid w:val="5A595EC4"/>
     <w:multiLevelType w:val="hybridMultilevel"/>
     <w:tmpl w:val="4D226D4E"/>
@@ -12149,7 +14640,7 @@
       </w:pPr>
     </w:lvl>
   </w:abstractNum>
-  <w:abstractNum w:abstractNumId="40" w15:restartNumberingAfterBreak="0">
+  <w:abstractNum w:abstractNumId="41" w15:restartNumberingAfterBreak="0">
     <w:nsid w:val="603F1053"/>
     <w:multiLevelType w:val="hybridMultilevel"/>
     <w:tmpl w:val="CAC46652"/>
@@ -12238,7 +14729,7 @@
       </w:pPr>
     </w:lvl>
   </w:abstractNum>
-  <w:abstractNum w:abstractNumId="41" w15:restartNumberingAfterBreak="0">
+  <w:abstractNum w:abstractNumId="42" w15:restartNumberingAfterBreak="0">
     <w:nsid w:val="605A1F3C"/>
     <w:multiLevelType w:val="hybridMultilevel"/>
     <w:tmpl w:val="C6D2F194"/>
@@ -12327,7 +14818,7 @@
       </w:pPr>
     </w:lvl>
   </w:abstractNum>
-  <w:abstractNum w:abstractNumId="42" w15:restartNumberingAfterBreak="0">
+  <w:abstractNum w:abstractNumId="43" w15:restartNumberingAfterBreak="0">
     <w:nsid w:val="61682AE7"/>
     <w:multiLevelType w:val="hybridMultilevel"/>
     <w:tmpl w:val="C76025F2"/>
@@ -12416,7 +14907,7 @@
       </w:pPr>
     </w:lvl>
   </w:abstractNum>
-  <w:abstractNum w:abstractNumId="43" w15:restartNumberingAfterBreak="0">
+  <w:abstractNum w:abstractNumId="44" w15:restartNumberingAfterBreak="0">
     <w:nsid w:val="61B4083D"/>
     <w:multiLevelType w:val="hybridMultilevel"/>
     <w:tmpl w:val="A9B4F804"/>
@@ -12505,7 +14996,7 @@
       </w:pPr>
     </w:lvl>
   </w:abstractNum>
-  <w:abstractNum w:abstractNumId="44" w15:restartNumberingAfterBreak="0">
+  <w:abstractNum w:abstractNumId="45" w15:restartNumberingAfterBreak="0">
     <w:nsid w:val="624B1DC8"/>
     <w:multiLevelType w:val="hybridMultilevel"/>
     <w:tmpl w:val="FB0A3EE2"/>
@@ -12594,7 +15085,7 @@
       </w:pPr>
     </w:lvl>
   </w:abstractNum>
-  <w:abstractNum w:abstractNumId="45" w15:restartNumberingAfterBreak="0">
+  <w:abstractNum w:abstractNumId="46" w15:restartNumberingAfterBreak="0">
     <w:nsid w:val="62E3754C"/>
     <w:multiLevelType w:val="hybridMultilevel"/>
     <w:tmpl w:val="630AF904"/>
@@ -12683,7 +15174,7 @@
       </w:pPr>
     </w:lvl>
   </w:abstractNum>
-  <w:abstractNum w:abstractNumId="46" w15:restartNumberingAfterBreak="0">
+  <w:abstractNum w:abstractNumId="47" w15:restartNumberingAfterBreak="0">
     <w:nsid w:val="64AB3209"/>
     <w:multiLevelType w:val="hybridMultilevel"/>
     <w:tmpl w:val="9C50262C"/>
@@ -12772,7 +15263,7 @@
       </w:pPr>
     </w:lvl>
   </w:abstractNum>
-  <w:abstractNum w:abstractNumId="47" w15:restartNumberingAfterBreak="0">
+  <w:abstractNum w:abstractNumId="48" w15:restartNumberingAfterBreak="0">
     <w:nsid w:val="67D23AF1"/>
     <w:multiLevelType w:val="hybridMultilevel"/>
     <w:tmpl w:val="C1F20E2E"/>
@@ -12861,7 +15352,7 @@
       </w:pPr>
     </w:lvl>
   </w:abstractNum>
-  <w:abstractNum w:abstractNumId="48" w15:restartNumberingAfterBreak="0">
+  <w:abstractNum w:abstractNumId="49" w15:restartNumberingAfterBreak="0">
     <w:nsid w:val="6B7D61BE"/>
     <w:multiLevelType w:val="hybridMultilevel"/>
     <w:tmpl w:val="4F40BCBA"/>
@@ -12950,7 +15441,7 @@
       </w:pPr>
     </w:lvl>
   </w:abstractNum>
-  <w:abstractNum w:abstractNumId="49" w15:restartNumberingAfterBreak="0">
+  <w:abstractNum w:abstractNumId="50" w15:restartNumberingAfterBreak="0">
     <w:nsid w:val="6CF952BA"/>
     <w:multiLevelType w:val="hybridMultilevel"/>
     <w:tmpl w:val="43127350"/>
@@ -13039,7 +15530,7 @@
       </w:pPr>
     </w:lvl>
   </w:abstractNum>
-  <w:abstractNum w:abstractNumId="50" w15:restartNumberingAfterBreak="0">
+  <w:abstractNum w:abstractNumId="51" w15:restartNumberingAfterBreak="0">
     <w:nsid w:val="722B2BD0"/>
     <w:multiLevelType w:val="hybridMultilevel"/>
     <w:tmpl w:val="C03685CC"/>
@@ -13128,7 +15619,7 @@
       </w:pPr>
     </w:lvl>
   </w:abstractNum>
-  <w:abstractNum w:abstractNumId="51" w15:restartNumberingAfterBreak="0">
+  <w:abstractNum w:abstractNumId="52" w15:restartNumberingAfterBreak="0">
     <w:nsid w:val="757A0D1F"/>
     <w:multiLevelType w:val="hybridMultilevel"/>
     <w:tmpl w:val="7CFC2BA4"/>
@@ -13217,7 +15708,7 @@
       </w:pPr>
     </w:lvl>
   </w:abstractNum>
-  <w:abstractNum w:abstractNumId="52" w15:restartNumberingAfterBreak="0">
+  <w:abstractNum w:abstractNumId="53" w15:restartNumberingAfterBreak="0">
     <w:nsid w:val="77610D92"/>
     <w:multiLevelType w:val="hybridMultilevel"/>
     <w:tmpl w:val="7A62A096"/>
@@ -13306,7 +15797,7 @@
       </w:pPr>
     </w:lvl>
   </w:abstractNum>
-  <w:abstractNum w:abstractNumId="53" w15:restartNumberingAfterBreak="0">
+  <w:abstractNum w:abstractNumId="54" w15:restartNumberingAfterBreak="0">
     <w:nsid w:val="7CE073F6"/>
     <w:multiLevelType w:val="hybridMultilevel"/>
     <w:tmpl w:val="BDCA9BB0"/>
@@ -13395,7 +15886,7 @@
       </w:pPr>
     </w:lvl>
   </w:abstractNum>
-  <w:abstractNum w:abstractNumId="54" w15:restartNumberingAfterBreak="0">
+  <w:abstractNum w:abstractNumId="55" w15:restartNumberingAfterBreak="0">
     <w:nsid w:val="7D4B071B"/>
     <w:multiLevelType w:val="hybridMultilevel"/>
     <w:tmpl w:val="6D98D01A"/>
@@ -13485,124 +15976,124 @@
     </w:lvl>
   </w:abstractNum>
   <w:num w:numId="1" w16cid:durableId="1811245688">
-    <w:abstractNumId w:val="21"/>
+    <w:abstractNumId w:val="22"/>
   </w:num>
   <w:num w:numId="2" w16cid:durableId="1441951258">
-    <w:abstractNumId w:val="36"/>
+    <w:abstractNumId w:val="37"/>
   </w:num>
   <w:num w:numId="3" w16cid:durableId="58792549">
+    <w:abstractNumId w:val="14"/>
+  </w:num>
+  <w:num w:numId="4" w16cid:durableId="801850985">
+    <w:abstractNumId w:val="16"/>
+  </w:num>
+  <w:num w:numId="5" w16cid:durableId="2056138">
+    <w:abstractNumId w:val="28"/>
+  </w:num>
+  <w:num w:numId="6" w16cid:durableId="1667827667">
+    <w:abstractNumId w:val="43"/>
+  </w:num>
+  <w:num w:numId="7" w16cid:durableId="2011525186">
+    <w:abstractNumId w:val="40"/>
+  </w:num>
+  <w:num w:numId="8" w16cid:durableId="1077898360">
+    <w:abstractNumId w:val="25"/>
+  </w:num>
+  <w:num w:numId="9" w16cid:durableId="236672562">
+    <w:abstractNumId w:val="10"/>
+  </w:num>
+  <w:num w:numId="10" w16cid:durableId="2005744796">
+    <w:abstractNumId w:val="42"/>
+  </w:num>
+  <w:num w:numId="11" w16cid:durableId="1305040969">
+    <w:abstractNumId w:val="26"/>
+  </w:num>
+  <w:num w:numId="12" w16cid:durableId="1968511384">
+    <w:abstractNumId w:val="8"/>
+  </w:num>
+  <w:num w:numId="13" w16cid:durableId="253589675">
+    <w:abstractNumId w:val="49"/>
+  </w:num>
+  <w:num w:numId="14" w16cid:durableId="14306713">
+    <w:abstractNumId w:val="11"/>
+  </w:num>
+  <w:num w:numId="15" w16cid:durableId="297801409">
+    <w:abstractNumId w:val="18"/>
+  </w:num>
+  <w:num w:numId="16" w16cid:durableId="2118214515">
+    <w:abstractNumId w:val="45"/>
+  </w:num>
+  <w:num w:numId="17" w16cid:durableId="1326132921">
+    <w:abstractNumId w:val="48"/>
+  </w:num>
+  <w:num w:numId="18" w16cid:durableId="1426145152">
+    <w:abstractNumId w:val="54"/>
+  </w:num>
+  <w:num w:numId="19" w16cid:durableId="1098017418">
+    <w:abstractNumId w:val="19"/>
+  </w:num>
+  <w:num w:numId="20" w16cid:durableId="468286777">
+    <w:abstractNumId w:val="55"/>
+  </w:num>
+  <w:num w:numId="21" w16cid:durableId="1256784786">
+    <w:abstractNumId w:val="7"/>
+  </w:num>
+  <w:num w:numId="22" w16cid:durableId="286088932">
+    <w:abstractNumId w:val="39"/>
+  </w:num>
+  <w:num w:numId="23" w16cid:durableId="1857815409">
+    <w:abstractNumId w:val="17"/>
+  </w:num>
+  <w:num w:numId="24" w16cid:durableId="1952279002">
+    <w:abstractNumId w:val="31"/>
+  </w:num>
+  <w:num w:numId="25" w16cid:durableId="858811327">
+    <w:abstractNumId w:val="32"/>
+  </w:num>
+  <w:num w:numId="26" w16cid:durableId="1702050439">
+    <w:abstractNumId w:val="38"/>
+  </w:num>
+  <w:num w:numId="27" w16cid:durableId="863445453">
     <w:abstractNumId w:val="13"/>
   </w:num>
-  <w:num w:numId="4" w16cid:durableId="801850985">
-    <w:abstractNumId w:val="15"/>
-  </w:num>
-  <w:num w:numId="5" w16cid:durableId="2056138">
-    <w:abstractNumId w:val="27"/>
-  </w:num>
-  <w:num w:numId="6" w16cid:durableId="1667827667">
-    <w:abstractNumId w:val="42"/>
-  </w:num>
-  <w:num w:numId="7" w16cid:durableId="2011525186">
-    <w:abstractNumId w:val="39"/>
-  </w:num>
-  <w:num w:numId="8" w16cid:durableId="1077898360">
-    <w:abstractNumId w:val="24"/>
-  </w:num>
-  <w:num w:numId="9" w16cid:durableId="236672562">
-    <w:abstractNumId w:val="9"/>
-  </w:num>
-  <w:num w:numId="10" w16cid:durableId="2005744796">
+  <w:num w:numId="28" w16cid:durableId="2134443513">
     <w:abstractNumId w:val="41"/>
   </w:num>
-  <w:num w:numId="11" w16cid:durableId="1305040969">
-    <w:abstractNumId w:val="25"/>
+  <w:num w:numId="29" w16cid:durableId="532351358">
+    <w:abstractNumId w:val="23"/>
   </w:num>
-  <w:num w:numId="12" w16cid:durableId="1968511384">
-    <w:abstractNumId w:val="7"/>
+  <w:num w:numId="30" w16cid:durableId="744765274">
+    <w:abstractNumId w:val="52"/>
   </w:num>
-  <w:num w:numId="13" w16cid:durableId="253589675">
-    <w:abstractNumId w:val="48"/>
+  <w:num w:numId="31" w16cid:durableId="963468096">
+    <w:abstractNumId w:val="29"/>
   </w:num>
-  <w:num w:numId="14" w16cid:durableId="14306713">
-    <w:abstractNumId w:val="10"/>
+  <w:num w:numId="32" w16cid:durableId="2067607907">
+    <w:abstractNumId w:val="50"/>
   </w:num>
-  <w:num w:numId="15" w16cid:durableId="297801409">
-    <w:abstractNumId w:val="17"/>
+  <w:num w:numId="33" w16cid:durableId="831026830">
+    <w:abstractNumId w:val="5"/>
   </w:num>
-  <w:num w:numId="16" w16cid:durableId="2118214515">
+  <w:num w:numId="34" w16cid:durableId="65154591">
+    <w:abstractNumId w:val="33"/>
+  </w:num>
+  <w:num w:numId="35" w16cid:durableId="786118154">
     <w:abstractNumId w:val="44"/>
   </w:num>
-  <w:num w:numId="17" w16cid:durableId="1326132921">
-    <w:abstractNumId w:val="47"/>
-  </w:num>
-  <w:num w:numId="18" w16cid:durableId="1426145152">
-    <w:abstractNumId w:val="53"/>
-  </w:num>
-  <w:num w:numId="19" w16cid:durableId="1098017418">
-    <w:abstractNumId w:val="18"/>
-  </w:num>
-  <w:num w:numId="20" w16cid:durableId="468286777">
-    <w:abstractNumId w:val="54"/>
-  </w:num>
-  <w:num w:numId="21" w16cid:durableId="1256784786">
-    <w:abstractNumId w:val="6"/>
-  </w:num>
-  <w:num w:numId="22" w16cid:durableId="286088932">
-    <w:abstractNumId w:val="38"/>
-  </w:num>
-  <w:num w:numId="23" w16cid:durableId="1857815409">
-    <w:abstractNumId w:val="16"/>
-  </w:num>
-  <w:num w:numId="24" w16cid:durableId="1952279002">
-    <w:abstractNumId w:val="30"/>
-  </w:num>
-  <w:num w:numId="25" w16cid:durableId="858811327">
-    <w:abstractNumId w:val="31"/>
-  </w:num>
-  <w:num w:numId="26" w16cid:durableId="1702050439">
-    <w:abstractNumId w:val="37"/>
-  </w:num>
-  <w:num w:numId="27" w16cid:durableId="863445453">
-    <w:abstractNumId w:val="12"/>
-  </w:num>
-  <w:num w:numId="28" w16cid:durableId="2134443513">
-    <w:abstractNumId w:val="40"/>
-  </w:num>
-  <w:num w:numId="29" w16cid:durableId="532351358">
-    <w:abstractNumId w:val="22"/>
-  </w:num>
-  <w:num w:numId="30" w16cid:durableId="744765274">
-    <w:abstractNumId w:val="51"/>
-  </w:num>
-  <w:num w:numId="31" w16cid:durableId="963468096">
-    <w:abstractNumId w:val="28"/>
-  </w:num>
-  <w:num w:numId="32" w16cid:durableId="2067607907">
-    <w:abstractNumId w:val="49"/>
-  </w:num>
-  <w:num w:numId="33" w16cid:durableId="831026830">
-    <w:abstractNumId w:val="4"/>
-  </w:num>
-  <w:num w:numId="34" w16cid:durableId="65154591">
-    <w:abstractNumId w:val="32"/>
-  </w:num>
-  <w:num w:numId="35" w16cid:durableId="786118154">
-    <w:abstractNumId w:val="43"/>
-  </w:num>
   <w:num w:numId="36" w16cid:durableId="536086850">
-    <w:abstractNumId w:val="19"/>
+    <w:abstractNumId w:val="20"/>
   </w:num>
   <w:num w:numId="37" w16cid:durableId="147482448">
-    <w:abstractNumId w:val="23"/>
+    <w:abstractNumId w:val="24"/>
   </w:num>
   <w:num w:numId="38" w16cid:durableId="393821329">
     <w:abstractNumId w:val="0"/>
   </w:num>
   <w:num w:numId="39" w16cid:durableId="2091344952">
-    <w:abstractNumId w:val="20"/>
+    <w:abstractNumId w:val="21"/>
   </w:num>
   <w:num w:numId="40" w16cid:durableId="799884028">
-    <w:abstractNumId w:val="11"/>
+    <w:abstractNumId w:val="12"/>
   </w:num>
   <w:num w:numId="41" w16cid:durableId="960110975">
     <w:abstractNumId w:val="2"/>
@@ -13611,25 +16102,25 @@
     <w:abstractNumId w:val="1"/>
   </w:num>
   <w:num w:numId="43" w16cid:durableId="375546599">
-    <w:abstractNumId w:val="8"/>
+    <w:abstractNumId w:val="9"/>
   </w:num>
   <w:num w:numId="44" w16cid:durableId="933054248">
-    <w:abstractNumId w:val="33"/>
+    <w:abstractNumId w:val="34"/>
   </w:num>
   <w:num w:numId="45" w16cid:durableId="2110084134">
-    <w:abstractNumId w:val="29"/>
+    <w:abstractNumId w:val="30"/>
   </w:num>
   <w:num w:numId="46" w16cid:durableId="1672634792">
-    <w:abstractNumId w:val="14"/>
+    <w:abstractNumId w:val="15"/>
   </w:num>
   <w:num w:numId="47" w16cid:durableId="302081892">
-    <w:abstractNumId w:val="46"/>
+    <w:abstractNumId w:val="47"/>
   </w:num>
   <w:num w:numId="48" w16cid:durableId="1331448457">
-    <w:abstractNumId w:val="3"/>
+    <w:abstractNumId w:val="4"/>
   </w:num>
   <w:num w:numId="49" w16cid:durableId="937256806">
-    <w:abstractNumId w:val="15"/>
+    <w:abstractNumId w:val="16"/>
     <w:lvlOverride w:ilvl="0">
       <w:startOverride w:val="1"/>
     </w:lvlOverride>
@@ -13659,7 +16150,7 @@
     </w:lvlOverride>
   </w:num>
   <w:num w:numId="50" w16cid:durableId="1237477581">
-    <w:abstractNumId w:val="27"/>
+    <w:abstractNumId w:val="28"/>
     <w:lvlOverride w:ilvl="0">
       <w:startOverride w:val="1"/>
     </w:lvlOverride>
@@ -13689,25 +16180,28 @@
     </w:lvlOverride>
   </w:num>
   <w:num w:numId="51" w16cid:durableId="709377581">
-    <w:abstractNumId w:val="5"/>
+    <w:abstractNumId w:val="6"/>
   </w:num>
   <w:num w:numId="52" w16cid:durableId="1919438103">
-    <w:abstractNumId w:val="52"/>
+    <w:abstractNumId w:val="53"/>
   </w:num>
   <w:num w:numId="53" w16cid:durableId="1837841109">
+    <w:abstractNumId w:val="36"/>
+  </w:num>
+  <w:num w:numId="54" w16cid:durableId="1155875064">
+    <w:abstractNumId w:val="46"/>
+  </w:num>
+  <w:num w:numId="55" w16cid:durableId="69809571">
     <w:abstractNumId w:val="35"/>
   </w:num>
-  <w:num w:numId="54" w16cid:durableId="1155875064">
-    <w:abstractNumId w:val="45"/>
-  </w:num>
-  <w:num w:numId="55" w16cid:durableId="69809571">
-    <w:abstractNumId w:val="34"/>
-  </w:num>
   <w:num w:numId="56" w16cid:durableId="704409102">
-    <w:abstractNumId w:val="50"/>
+    <w:abstractNumId w:val="51"/>
   </w:num>
   <w:num w:numId="57" w16cid:durableId="226771355">
-    <w:abstractNumId w:val="26"/>
+    <w:abstractNumId w:val="27"/>
+  </w:num>
+  <w:num w:numId="58" w16cid:durableId="1927955798">
+    <w:abstractNumId w:val="3"/>
   </w:num>
 </w:numbering>
 </file>

</xml_diff>